<commit_message>
Updated Defect fixed status and Vision Document
</commit_message>
<xml_diff>
--- a/Deliverable-2/UpdatedVisionDocument/VisionDocument-SmartHomePlus.docx
+++ b/Deliverable-2/UpdatedVisionDocument/VisionDocument-SmartHomePlus.docx
@@ -1648,43 +1648,19 @@
               <w:rPr>
                 <w:color w:val="000000"/>
               </w:rPr>
-              <w:t>concerned about t</w:t>
+              <w:t xml:space="preserve">concerned about the safety, security, good health of their family, and </w:t>
             </w:r>
             <w:r>
               <w:rPr>
                 <w:color w:val="000000"/>
               </w:rPr>
-              <w:t>he safety, security, good health of their family, and</w:t>
+              <w:t xml:space="preserve">at </w:t>
             </w:r>
             <w:r>
               <w:rPr>
                 <w:color w:val="000000"/>
               </w:rPr>
-              <w:t xml:space="preserve"> </w:t>
-            </w:r>
-            <w:r>
-              <w:rPr>
-                <w:color w:val="000000"/>
-              </w:rPr>
-              <w:t xml:space="preserve">at </w:t>
-            </w:r>
-            <w:r>
-              <w:rPr>
-                <w:color w:val="000000"/>
-              </w:rPr>
-              <w:t>the</w:t>
-            </w:r>
-            <w:r>
-              <w:rPr>
-                <w:color w:val="000000"/>
-              </w:rPr>
-              <w:t xml:space="preserve"> </w:t>
-            </w:r>
-            <w:r>
-              <w:rPr>
-                <w:color w:val="000000"/>
-              </w:rPr>
-              <w:t>same time desire to save their time effort and energy consumption by automating</w:t>
+              <w:t>the same time desire to save their time effort and energy consumption by automating</w:t>
             </w:r>
             <w:r>
               <w:rPr>
@@ -3379,10 +3355,10 @@
               </w:rPr>
             </w:pPr>
             <w:r>
-              <w:rPr>
-                <w:rFonts w:eastAsia="Arial"/>
-              </w:rPr>
-              <w:t>This is required for the solution to make meaningful recommendations and also optimize the energy utilization.</w:t>
+              <w:t>The usage pattern analyzer depends on data generated form home resident’s daily household patterns</w:t>
+            </w:r>
+            <w:r>
+              <w:t>.</w:t>
             </w:r>
           </w:p>
         </w:tc>
@@ -3706,31 +3682,7 @@
                 <w:sz w:val="20"/>
                 <w:szCs w:val="20"/>
               </w:rPr>
-              <w:t>Local access to controller using</w:t>
-            </w:r>
-            <w:r>
-              <w:rPr>
-                <w:rFonts w:ascii="Arial" w:eastAsia="Arial" w:hAnsi="Arial" w:cs="Arial"/>
-                <w:sz w:val="20"/>
-                <w:szCs w:val="20"/>
-              </w:rPr>
-              <w:t xml:space="preserve"> Voice based assistants</w:t>
-            </w:r>
-            <w:r>
-              <w:rPr>
-                <w:rFonts w:ascii="Arial" w:eastAsia="Arial" w:hAnsi="Arial" w:cs="Arial"/>
-                <w:sz w:val="20"/>
-                <w:szCs w:val="20"/>
-              </w:rPr>
-              <w:t xml:space="preserve"> for elderly people or people with some visual impairment</w:t>
-            </w:r>
-            <w:r>
-              <w:rPr>
-                <w:rFonts w:ascii="Arial" w:eastAsia="Arial" w:hAnsi="Arial" w:cs="Arial"/>
-                <w:sz w:val="20"/>
-                <w:szCs w:val="20"/>
-              </w:rPr>
-              <w:t>.</w:t>
+              <w:t>Local access to controller using Voice based assistants for elderly people or people with some visual impairment.</w:t>
             </w:r>
           </w:p>
         </w:tc>
@@ -3989,8 +3941,6 @@
               </w:rPr>
               <w:t xml:space="preserve"> with due consideration to user’s privacy</w:t>
             </w:r>
-            <w:bookmarkStart w:id="2" w:name="_GoBack"/>
-            <w:bookmarkEnd w:id="2"/>
             <w:r>
               <w:rPr>
                 <w:rFonts w:ascii="Arial" w:eastAsia="Arial" w:hAnsi="Arial" w:cs="Arial"/>
@@ -4480,7 +4430,6 @@
                 <w:sz w:val="20"/>
                 <w:szCs w:val="20"/>
               </w:rPr>
-              <w:lastRenderedPageBreak/>
               <w:t>2</w:t>
             </w:r>
           </w:p>
@@ -4595,7 +4544,16 @@
                 <w:sz w:val="20"/>
                 <w:szCs w:val="20"/>
               </w:rPr>
-              <w:t>Automated Rain Water Harvesting</w:t>
+              <w:t xml:space="preserve">Energy usage stats and analytics during different </w:t>
+            </w:r>
+            <w:r>
+              <w:rPr>
+                <w:rFonts w:ascii="Arial" w:eastAsia="Arial" w:hAnsi="Arial" w:cs="Arial"/>
+                <w:sz w:val="20"/>
+                <w:szCs w:val="20"/>
+              </w:rPr>
+              <w:lastRenderedPageBreak/>
+              <w:t>time periods in a day.</w:t>
             </w:r>
           </w:p>
         </w:tc>
@@ -4619,6 +4577,7 @@
                 <w:sz w:val="20"/>
                 <w:szCs w:val="20"/>
               </w:rPr>
+              <w:lastRenderedPageBreak/>
               <w:t>V1.0</w:t>
             </w:r>
           </w:p>
@@ -4686,7 +4645,15 @@
                 <w:sz w:val="20"/>
                 <w:szCs w:val="20"/>
               </w:rPr>
-              <w:t>Energy usage stats and analytics during different time periods in a day.</w:t>
+              <w:t>Air flow monitoring</w:t>
+            </w:r>
+            <w:r>
+              <w:rPr>
+                <w:rFonts w:ascii="Arial" w:eastAsia="Arial" w:hAnsi="Arial" w:cs="Arial"/>
+                <w:sz w:val="20"/>
+                <w:szCs w:val="20"/>
+              </w:rPr>
+              <w:t>.</w:t>
             </w:r>
           </w:p>
         </w:tc>
@@ -4777,7 +4744,33 @@
                 <w:sz w:val="20"/>
                 <w:szCs w:val="20"/>
               </w:rPr>
-              <w:t>Air flow monitoring</w:t>
+              <w:t>Managing Alternative Energy harness systems</w:t>
+            </w:r>
+            <w:r>
+              <w:rPr>
+                <w:rFonts w:ascii="Arial" w:eastAsia="Arial" w:hAnsi="Arial" w:cs="Arial"/>
+                <w:sz w:val="20"/>
+                <w:szCs w:val="20"/>
+              </w:rPr>
+              <w:t xml:space="preserve"> like solar and rain-water</w:t>
+            </w:r>
+            <w:r>
+              <w:rPr>
+                <w:rFonts w:ascii="Arial" w:eastAsia="Arial" w:hAnsi="Arial" w:cs="Arial"/>
+                <w:sz w:val="20"/>
+                <w:szCs w:val="20"/>
+              </w:rPr>
+              <w:t xml:space="preserve"> harvesting</w:t>
+            </w:r>
+            <w:bookmarkStart w:id="2" w:name="_GoBack"/>
+            <w:bookmarkEnd w:id="2"/>
+            <w:r>
+              <w:rPr>
+                <w:rFonts w:ascii="Arial" w:eastAsia="Arial" w:hAnsi="Arial" w:cs="Arial"/>
+                <w:sz w:val="20"/>
+                <w:szCs w:val="20"/>
+              </w:rPr>
+              <w:t>.</w:t>
             </w:r>
           </w:p>
         </w:tc>
@@ -4801,7 +4794,7 @@
                 <w:sz w:val="20"/>
                 <w:szCs w:val="20"/>
               </w:rPr>
-              <w:t>V1.0</w:t>
+              <w:t>V1.1</w:t>
             </w:r>
           </w:p>
         </w:tc>
@@ -4814,16 +4807,35 @@
         <w:tc>
           <w:tcPr>
             <w:tcW w:w="2595" w:type="dxa"/>
-            <w:vMerge/>
-          </w:tcPr>
-          <w:p>
-            <w:pPr>
+            <w:vMerge w:val="restart"/>
+          </w:tcPr>
+          <w:p>
+            <w:pPr>
+              <w:spacing w:after="120"/>
               <w:rPr>
                 <w:rFonts w:ascii="Times" w:eastAsia="Times" w:hAnsi="Times" w:cs="Times"/>
                 <w:sz w:val="20"/>
                 <w:szCs w:val="20"/>
               </w:rPr>
             </w:pPr>
+            <w:r>
+              <w:rPr>
+                <w:rFonts w:ascii="Times" w:eastAsia="Times" w:hAnsi="Times" w:cs="Times"/>
+                <w:sz w:val="20"/>
+                <w:szCs w:val="20"/>
+              </w:rPr>
+              <w:t xml:space="preserve">Emergency Detection </w:t>
+            </w:r>
+          </w:p>
+          <w:p>
+            <w:pPr>
+              <w:spacing w:after="120"/>
+              <w:rPr>
+                <w:rFonts w:ascii="Times" w:eastAsia="Times" w:hAnsi="Times" w:cs="Times"/>
+                <w:sz w:val="20"/>
+                <w:szCs w:val="20"/>
+              </w:rPr>
+            </w:pPr>
           </w:p>
         </w:tc>
         <w:tc>
@@ -4845,7 +4857,7 @@
                 <w:sz w:val="20"/>
                 <w:szCs w:val="20"/>
               </w:rPr>
-              <w:t>3</w:t>
+              <w:t>1</w:t>
             </w:r>
           </w:p>
         </w:tc>
@@ -4868,7 +4880,7 @@
                 <w:sz w:val="20"/>
                 <w:szCs w:val="20"/>
               </w:rPr>
-              <w:t>Managing Alternative Energy harness systems</w:t>
+              <w:t>Smoke/Gas leakage Detection.</w:t>
             </w:r>
           </w:p>
         </w:tc>
@@ -4892,7 +4904,7 @@
                 <w:sz w:val="20"/>
                 <w:szCs w:val="20"/>
               </w:rPr>
-              <w:t>V1.1</w:t>
+              <w:t>V1.0</w:t>
             </w:r>
           </w:p>
         </w:tc>
@@ -4905,7 +4917,7 @@
         <w:tc>
           <w:tcPr>
             <w:tcW w:w="2595" w:type="dxa"/>
-            <w:vMerge w:val="restart"/>
+            <w:vMerge/>
           </w:tcPr>
           <w:p>
             <w:pPr>
@@ -4916,45 +4928,27 @@
                 <w:szCs w:val="20"/>
               </w:rPr>
             </w:pPr>
-            <w:r>
+          </w:p>
+        </w:tc>
+        <w:tc>
+          <w:tcPr>
+            <w:tcW w:w="1005" w:type="dxa"/>
+          </w:tcPr>
+          <w:p>
+            <w:pPr>
+              <w:spacing w:after="120"/>
               <w:rPr>
                 <w:rFonts w:ascii="Times" w:eastAsia="Times" w:hAnsi="Times" w:cs="Times"/>
                 <w:sz w:val="20"/>
                 <w:szCs w:val="20"/>
               </w:rPr>
-              <w:t xml:space="preserve">Emergency Detection </w:t>
-            </w:r>
-          </w:p>
-          <w:p>
-            <w:pPr>
-              <w:spacing w:after="120"/>
+            </w:pPr>
+            <w:r>
               <w:rPr>
                 <w:rFonts w:ascii="Times" w:eastAsia="Times" w:hAnsi="Times" w:cs="Times"/>
                 <w:sz w:val="20"/>
                 <w:szCs w:val="20"/>
               </w:rPr>
-            </w:pPr>
-          </w:p>
-        </w:tc>
-        <w:tc>
-          <w:tcPr>
-            <w:tcW w:w="1005" w:type="dxa"/>
-          </w:tcPr>
-          <w:p>
-            <w:pPr>
-              <w:spacing w:after="120"/>
-              <w:rPr>
-                <w:rFonts w:ascii="Times" w:eastAsia="Times" w:hAnsi="Times" w:cs="Times"/>
-                <w:sz w:val="20"/>
-                <w:szCs w:val="20"/>
-              </w:rPr>
-            </w:pPr>
-            <w:r>
-              <w:rPr>
-                <w:rFonts w:ascii="Times" w:eastAsia="Times" w:hAnsi="Times" w:cs="Times"/>
-                <w:sz w:val="20"/>
-                <w:szCs w:val="20"/>
-              </w:rPr>
               <w:t>1</w:t>
             </w:r>
           </w:p>
@@ -4965,20 +4959,20 @@
           </w:tcPr>
           <w:p>
             <w:pPr>
-              <w:spacing w:after="120"/>
-              <w:rPr>
-                <w:rFonts w:ascii="Arial" w:eastAsia="Arial" w:hAnsi="Arial" w:cs="Arial"/>
-                <w:sz w:val="20"/>
-                <w:szCs w:val="20"/>
-              </w:rPr>
-            </w:pPr>
-            <w:r>
-              <w:rPr>
-                <w:rFonts w:ascii="Arial" w:eastAsia="Arial" w:hAnsi="Arial" w:cs="Arial"/>
-                <w:sz w:val="20"/>
-                <w:szCs w:val="20"/>
-              </w:rPr>
-              <w:t>Smoke/Gas leakage Detection.</w:t>
+              <w:widowControl w:val="0"/>
+              <w:rPr>
+                <w:rFonts w:ascii="Arial" w:eastAsia="Arial" w:hAnsi="Arial" w:cs="Arial"/>
+                <w:sz w:val="20"/>
+                <w:szCs w:val="20"/>
+              </w:rPr>
+            </w:pPr>
+            <w:r>
+              <w:rPr>
+                <w:rFonts w:ascii="Arial" w:eastAsia="Arial" w:hAnsi="Arial" w:cs="Arial"/>
+                <w:sz w:val="20"/>
+                <w:szCs w:val="20"/>
+              </w:rPr>
+              <w:t>Automated In House Roof installed Water Sprinklers.</w:t>
             </w:r>
           </w:p>
         </w:tc>
@@ -5019,6 +5013,20 @@
           </w:tcPr>
           <w:p>
             <w:pPr>
+              <w:rPr>
+                <w:rFonts w:ascii="Times" w:eastAsia="Times" w:hAnsi="Times" w:cs="Times"/>
+                <w:sz w:val="20"/>
+                <w:szCs w:val="20"/>
+              </w:rPr>
+            </w:pPr>
+          </w:p>
+        </w:tc>
+        <w:tc>
+          <w:tcPr>
+            <w:tcW w:w="1005" w:type="dxa"/>
+          </w:tcPr>
+          <w:p>
+            <w:pPr>
               <w:spacing w:after="120"/>
               <w:rPr>
                 <w:rFonts w:ascii="Times" w:eastAsia="Times" w:hAnsi="Times" w:cs="Times"/>
@@ -5026,75 +5034,36 @@
                 <w:szCs w:val="20"/>
               </w:rPr>
             </w:pPr>
-          </w:p>
-        </w:tc>
-        <w:tc>
-          <w:tcPr>
-            <w:tcW w:w="1005" w:type="dxa"/>
+            <w:r>
+              <w:rPr>
+                <w:rFonts w:ascii="Times" w:eastAsia="Times" w:hAnsi="Times" w:cs="Times"/>
+                <w:sz w:val="20"/>
+                <w:szCs w:val="20"/>
+              </w:rPr>
+              <w:t>1</w:t>
+            </w:r>
+          </w:p>
+        </w:tc>
+        <w:tc>
+          <w:tcPr>
+            <w:tcW w:w="2700" w:type="dxa"/>
           </w:tcPr>
           <w:p>
             <w:pPr>
               <w:spacing w:after="120"/>
               <w:rPr>
-                <w:rFonts w:ascii="Times" w:eastAsia="Times" w:hAnsi="Times" w:cs="Times"/>
-                <w:sz w:val="20"/>
-                <w:szCs w:val="20"/>
-              </w:rPr>
-            </w:pPr>
-            <w:r>
-              <w:rPr>
-                <w:rFonts w:ascii="Times" w:eastAsia="Times" w:hAnsi="Times" w:cs="Times"/>
-                <w:sz w:val="20"/>
-                <w:szCs w:val="20"/>
-              </w:rPr>
-              <w:t>1</w:t>
-            </w:r>
-          </w:p>
-        </w:tc>
-        <w:tc>
-          <w:tcPr>
-            <w:tcW w:w="2700" w:type="dxa"/>
-          </w:tcPr>
-          <w:p>
-            <w:pPr>
-              <w:widowControl w:val="0"/>
-              <w:rPr>
-                <w:rFonts w:ascii="Arial" w:eastAsia="Arial" w:hAnsi="Arial" w:cs="Arial"/>
-                <w:sz w:val="20"/>
-                <w:szCs w:val="20"/>
-              </w:rPr>
-            </w:pPr>
-            <w:r>
-              <w:rPr>
-                <w:rFonts w:ascii="Arial" w:eastAsia="Arial" w:hAnsi="Arial" w:cs="Arial"/>
-                <w:sz w:val="20"/>
-                <w:szCs w:val="20"/>
-              </w:rPr>
-              <w:t xml:space="preserve">Automated In House </w:t>
-            </w:r>
-            <w:r>
-              <w:rPr>
-                <w:rFonts w:ascii="Arial" w:eastAsia="Arial" w:hAnsi="Arial" w:cs="Arial"/>
-                <w:sz w:val="20"/>
-                <w:szCs w:val="20"/>
-              </w:rPr>
-              <w:t xml:space="preserve">Roof installed </w:t>
-            </w:r>
-            <w:r>
-              <w:rPr>
-                <w:rFonts w:ascii="Arial" w:eastAsia="Arial" w:hAnsi="Arial" w:cs="Arial"/>
-                <w:sz w:val="20"/>
-                <w:szCs w:val="20"/>
-              </w:rPr>
-              <w:t>Water Sprinklers</w:t>
-            </w:r>
-            <w:r>
-              <w:rPr>
-                <w:rFonts w:ascii="Arial" w:eastAsia="Arial" w:hAnsi="Arial" w:cs="Arial"/>
-                <w:sz w:val="20"/>
-                <w:szCs w:val="20"/>
-              </w:rPr>
-              <w:t>.</w:t>
+                <w:rFonts w:ascii="Arial" w:eastAsia="Arial" w:hAnsi="Arial" w:cs="Arial"/>
+                <w:sz w:val="20"/>
+                <w:szCs w:val="20"/>
+              </w:rPr>
+            </w:pPr>
+            <w:r>
+              <w:rPr>
+                <w:rFonts w:ascii="Arial" w:eastAsia="Arial" w:hAnsi="Arial" w:cs="Arial"/>
+                <w:sz w:val="20"/>
+                <w:szCs w:val="20"/>
+              </w:rPr>
+              <w:t>CO (Carbon Monoxide - from appliances) level detection.</w:t>
             </w:r>
           </w:p>
         </w:tc>
@@ -5185,7 +5154,7 @@
                 <w:sz w:val="20"/>
                 <w:szCs w:val="20"/>
               </w:rPr>
-              <w:t>CO (Carbon Monoxide - from appliances) level detection.</w:t>
+              <w:t>Water leakages / Water level detection.</w:t>
             </w:r>
           </w:p>
         </w:tc>
@@ -5222,16 +5191,35 @@
         <w:tc>
           <w:tcPr>
             <w:tcW w:w="2595" w:type="dxa"/>
-            <w:vMerge/>
-          </w:tcPr>
-          <w:p>
-            <w:pPr>
+            <w:vMerge w:val="restart"/>
+          </w:tcPr>
+          <w:p>
+            <w:pPr>
+              <w:spacing w:after="120"/>
               <w:rPr>
                 <w:rFonts w:ascii="Times" w:eastAsia="Times" w:hAnsi="Times" w:cs="Times"/>
                 <w:sz w:val="20"/>
                 <w:szCs w:val="20"/>
               </w:rPr>
             </w:pPr>
+            <w:r>
+              <w:rPr>
+                <w:rFonts w:ascii="Times" w:eastAsia="Times" w:hAnsi="Times" w:cs="Times"/>
+                <w:sz w:val="20"/>
+                <w:szCs w:val="20"/>
+              </w:rPr>
+              <w:t>Household Automation</w:t>
+            </w:r>
+          </w:p>
+          <w:p>
+            <w:pPr>
+              <w:spacing w:after="120"/>
+              <w:rPr>
+                <w:rFonts w:ascii="Times" w:eastAsia="Times" w:hAnsi="Times" w:cs="Times"/>
+                <w:sz w:val="20"/>
+                <w:szCs w:val="20"/>
+              </w:rPr>
+            </w:pPr>
           </w:p>
         </w:tc>
         <w:tc>
@@ -5276,7 +5264,7 @@
                 <w:sz w:val="20"/>
                 <w:szCs w:val="20"/>
               </w:rPr>
-              <w:t>Water leakages / Water level detection.</w:t>
+              <w:t>Automated Air Conditioning system</w:t>
             </w:r>
           </w:p>
         </w:tc>
@@ -5313,7 +5301,7 @@
         <w:tc>
           <w:tcPr>
             <w:tcW w:w="2595" w:type="dxa"/>
-            <w:vMerge w:val="restart"/>
+            <w:vMerge/>
           </w:tcPr>
           <w:p>
             <w:pPr>
@@ -5324,69 +5312,51 @@
                 <w:szCs w:val="20"/>
               </w:rPr>
             </w:pPr>
-            <w:r>
+          </w:p>
+        </w:tc>
+        <w:tc>
+          <w:tcPr>
+            <w:tcW w:w="1005" w:type="dxa"/>
+          </w:tcPr>
+          <w:p>
+            <w:pPr>
+              <w:spacing w:after="120"/>
               <w:rPr>
                 <w:rFonts w:ascii="Times" w:eastAsia="Times" w:hAnsi="Times" w:cs="Times"/>
                 <w:sz w:val="20"/>
                 <w:szCs w:val="20"/>
               </w:rPr>
-              <w:t>Household Automation</w:t>
-            </w:r>
-          </w:p>
+            </w:pPr>
+            <w:r>
+              <w:rPr>
+                <w:rFonts w:ascii="Times" w:eastAsia="Times" w:hAnsi="Times" w:cs="Times"/>
+                <w:sz w:val="20"/>
+                <w:szCs w:val="20"/>
+              </w:rPr>
+              <w:t>2</w:t>
+            </w:r>
+          </w:p>
+        </w:tc>
+        <w:tc>
+          <w:tcPr>
+            <w:tcW w:w="2700" w:type="dxa"/>
+          </w:tcPr>
           <w:p>
             <w:pPr>
               <w:spacing w:after="120"/>
               <w:rPr>
-                <w:rFonts w:ascii="Times" w:eastAsia="Times" w:hAnsi="Times" w:cs="Times"/>
-                <w:sz w:val="20"/>
-                <w:szCs w:val="20"/>
-              </w:rPr>
-            </w:pPr>
-          </w:p>
-        </w:tc>
-        <w:tc>
-          <w:tcPr>
-            <w:tcW w:w="1005" w:type="dxa"/>
-          </w:tcPr>
-          <w:p>
-            <w:pPr>
-              <w:spacing w:after="120"/>
-              <w:rPr>
-                <w:rFonts w:ascii="Times" w:eastAsia="Times" w:hAnsi="Times" w:cs="Times"/>
-                <w:sz w:val="20"/>
-                <w:szCs w:val="20"/>
-              </w:rPr>
-            </w:pPr>
-            <w:r>
-              <w:rPr>
-                <w:rFonts w:ascii="Times" w:eastAsia="Times" w:hAnsi="Times" w:cs="Times"/>
-                <w:sz w:val="20"/>
-                <w:szCs w:val="20"/>
-              </w:rPr>
-              <w:t>1</w:t>
-            </w:r>
-          </w:p>
-        </w:tc>
-        <w:tc>
-          <w:tcPr>
-            <w:tcW w:w="2700" w:type="dxa"/>
-          </w:tcPr>
-          <w:p>
-            <w:pPr>
-              <w:spacing w:after="120"/>
-              <w:rPr>
-                <w:rFonts w:ascii="Arial" w:eastAsia="Arial" w:hAnsi="Arial" w:cs="Arial"/>
-                <w:sz w:val="20"/>
-                <w:szCs w:val="20"/>
-              </w:rPr>
-            </w:pPr>
-            <w:r>
-              <w:rPr>
-                <w:rFonts w:ascii="Arial" w:eastAsia="Arial" w:hAnsi="Arial" w:cs="Arial"/>
-                <w:sz w:val="20"/>
-                <w:szCs w:val="20"/>
-              </w:rPr>
-              <w:t>Automated Air Conditioning system</w:t>
+                <w:rFonts w:ascii="Arial" w:eastAsia="Arial" w:hAnsi="Arial" w:cs="Arial"/>
+                <w:sz w:val="20"/>
+                <w:szCs w:val="20"/>
+              </w:rPr>
+            </w:pPr>
+            <w:r>
+              <w:rPr>
+                <w:rFonts w:ascii="Arial" w:eastAsia="Arial" w:hAnsi="Arial" w:cs="Arial"/>
+                <w:sz w:val="20"/>
+                <w:szCs w:val="20"/>
+              </w:rPr>
+              <w:t>Smart irrigation and automated gardening.</w:t>
             </w:r>
           </w:p>
         </w:tc>
@@ -5478,7 +5448,7 @@
                 <w:sz w:val="20"/>
                 <w:szCs w:val="20"/>
               </w:rPr>
-              <w:t>Smart irrigation and automated gardening.</w:t>
+              <w:t>Automated swimming pool Maintenance</w:t>
             </w:r>
           </w:p>
         </w:tc>
@@ -5502,7 +5472,7 @@
                 <w:sz w:val="20"/>
                 <w:szCs w:val="20"/>
               </w:rPr>
-              <w:t>V1.0</w:t>
+              <w:t>V1.1</w:t>
             </w:r>
           </w:p>
         </w:tc>
@@ -5519,6 +5489,20 @@
           </w:tcPr>
           <w:p>
             <w:pPr>
+              <w:rPr>
+                <w:rFonts w:ascii="Times" w:eastAsia="Times" w:hAnsi="Times" w:cs="Times"/>
+                <w:sz w:val="20"/>
+                <w:szCs w:val="20"/>
+              </w:rPr>
+            </w:pPr>
+          </w:p>
+        </w:tc>
+        <w:tc>
+          <w:tcPr>
+            <w:tcW w:w="1005" w:type="dxa"/>
+          </w:tcPr>
+          <w:p>
+            <w:pPr>
               <w:spacing w:after="120"/>
               <w:rPr>
                 <w:rFonts w:ascii="Times" w:eastAsia="Times" w:hAnsi="Times" w:cs="Times"/>
@@ -5526,51 +5510,36 @@
                 <w:szCs w:val="20"/>
               </w:rPr>
             </w:pPr>
-          </w:p>
-        </w:tc>
-        <w:tc>
-          <w:tcPr>
-            <w:tcW w:w="1005" w:type="dxa"/>
+            <w:r>
+              <w:rPr>
+                <w:rFonts w:ascii="Times" w:eastAsia="Times" w:hAnsi="Times" w:cs="Times"/>
+                <w:sz w:val="20"/>
+                <w:szCs w:val="20"/>
+              </w:rPr>
+              <w:t>1</w:t>
+            </w:r>
+          </w:p>
+        </w:tc>
+        <w:tc>
+          <w:tcPr>
+            <w:tcW w:w="2700" w:type="dxa"/>
           </w:tcPr>
           <w:p>
             <w:pPr>
               <w:spacing w:after="120"/>
               <w:rPr>
-                <w:rFonts w:ascii="Times" w:eastAsia="Times" w:hAnsi="Times" w:cs="Times"/>
-                <w:sz w:val="20"/>
-                <w:szCs w:val="20"/>
-              </w:rPr>
-            </w:pPr>
-            <w:r>
-              <w:rPr>
-                <w:rFonts w:ascii="Times" w:eastAsia="Times" w:hAnsi="Times" w:cs="Times"/>
-                <w:sz w:val="20"/>
-                <w:szCs w:val="20"/>
-              </w:rPr>
-              <w:t>2</w:t>
-            </w:r>
-          </w:p>
-        </w:tc>
-        <w:tc>
-          <w:tcPr>
-            <w:tcW w:w="2700" w:type="dxa"/>
-          </w:tcPr>
-          <w:p>
-            <w:pPr>
-              <w:spacing w:after="120"/>
-              <w:rPr>
-                <w:rFonts w:ascii="Arial" w:eastAsia="Arial" w:hAnsi="Arial" w:cs="Arial"/>
-                <w:sz w:val="20"/>
-                <w:szCs w:val="20"/>
-              </w:rPr>
-            </w:pPr>
-            <w:r>
-              <w:rPr>
-                <w:rFonts w:ascii="Arial" w:eastAsia="Arial" w:hAnsi="Arial" w:cs="Arial"/>
-                <w:sz w:val="20"/>
-                <w:szCs w:val="20"/>
-              </w:rPr>
-              <w:t>Automated swimming pool Maintenance</w:t>
+                <w:rFonts w:ascii="Arial" w:eastAsia="Arial" w:hAnsi="Arial" w:cs="Arial"/>
+                <w:sz w:val="20"/>
+                <w:szCs w:val="20"/>
+              </w:rPr>
+            </w:pPr>
+            <w:r>
+              <w:rPr>
+                <w:rFonts w:ascii="Arial" w:eastAsia="Arial" w:hAnsi="Arial" w:cs="Arial"/>
+                <w:sz w:val="20"/>
+                <w:szCs w:val="20"/>
+              </w:rPr>
+              <w:t>Automation of the Lightning of the room</w:t>
             </w:r>
           </w:p>
         </w:tc>
@@ -5594,7 +5563,7 @@
                 <w:sz w:val="20"/>
                 <w:szCs w:val="20"/>
               </w:rPr>
-              <w:t>V1.1</w:t>
+              <w:t>V1.0</w:t>
             </w:r>
           </w:p>
         </w:tc>
@@ -5638,7 +5607,7 @@
                 <w:sz w:val="20"/>
                 <w:szCs w:val="20"/>
               </w:rPr>
-              <w:t>1</w:t>
+              <w:t>3</w:t>
             </w:r>
           </w:p>
         </w:tc>
@@ -5661,8 +5630,18 @@
                 <w:sz w:val="20"/>
                 <w:szCs w:val="20"/>
               </w:rPr>
-              <w:t>Automation of the Lightning of the room</w:t>
-            </w:r>
+              <w:t>Automation of cleaning activities (Like Laundry and Dishwashing)</w:t>
+            </w:r>
+          </w:p>
+          <w:p>
+            <w:pPr>
+              <w:spacing w:after="120"/>
+              <w:rPr>
+                <w:rFonts w:ascii="Arial" w:eastAsia="Arial" w:hAnsi="Arial" w:cs="Arial"/>
+                <w:sz w:val="20"/>
+                <w:szCs w:val="20"/>
+              </w:rPr>
+            </w:pPr>
           </w:p>
         </w:tc>
         <w:tc>
@@ -5752,18 +5731,8 @@
                 <w:sz w:val="20"/>
                 <w:szCs w:val="20"/>
               </w:rPr>
-              <w:t>Automation of cleaning activities (Like Laundry and Dishwashing)</w:t>
-            </w:r>
-          </w:p>
-          <w:p>
-            <w:pPr>
-              <w:spacing w:after="120"/>
-              <w:rPr>
-                <w:rFonts w:ascii="Arial" w:eastAsia="Arial" w:hAnsi="Arial" w:cs="Arial"/>
-                <w:sz w:val="20"/>
-                <w:szCs w:val="20"/>
-              </w:rPr>
-            </w:pPr>
+              <w:t>Automation in cooking ( Like a smart microwave)</w:t>
+            </w:r>
           </w:p>
         </w:tc>
         <w:tc>
@@ -5786,7 +5755,7 @@
                 <w:sz w:val="20"/>
                 <w:szCs w:val="20"/>
               </w:rPr>
-              <w:t>V1.0</w:t>
+              <w:t>v1.0</w:t>
             </w:r>
           </w:p>
         </w:tc>
@@ -5853,8 +5822,18 @@
                 <w:sz w:val="20"/>
                 <w:szCs w:val="20"/>
               </w:rPr>
-              <w:t>Automation in cooking ( Like a smart microwave)</w:t>
-            </w:r>
+              <w:t>Smart Home theater</w:t>
+            </w:r>
+          </w:p>
+          <w:p>
+            <w:pPr>
+              <w:spacing w:after="120"/>
+              <w:rPr>
+                <w:rFonts w:ascii="Arial" w:eastAsia="Arial" w:hAnsi="Arial" w:cs="Arial"/>
+                <w:sz w:val="20"/>
+                <w:szCs w:val="20"/>
+              </w:rPr>
+            </w:pPr>
           </w:p>
         </w:tc>
         <w:tc>
@@ -5877,7 +5856,7 @@
                 <w:sz w:val="20"/>
                 <w:szCs w:val="20"/>
               </w:rPr>
-              <w:t>v1.0</w:t>
+              <w:t>V1.0</w:t>
             </w:r>
           </w:p>
         </w:tc>
@@ -5944,18 +5923,8 @@
                 <w:sz w:val="20"/>
                 <w:szCs w:val="20"/>
               </w:rPr>
-              <w:t>Smart Home theater</w:t>
-            </w:r>
-          </w:p>
-          <w:p>
-            <w:pPr>
-              <w:spacing w:after="120"/>
-              <w:rPr>
-                <w:rFonts w:ascii="Arial" w:eastAsia="Arial" w:hAnsi="Arial" w:cs="Arial"/>
-                <w:sz w:val="20"/>
-                <w:szCs w:val="20"/>
-              </w:rPr>
-            </w:pPr>
+              <w:t>Multi room audio</w:t>
+            </w:r>
           </w:p>
         </w:tc>
         <w:tc>
@@ -5978,7 +5947,7 @@
                 <w:sz w:val="20"/>
                 <w:szCs w:val="20"/>
               </w:rPr>
-              <w:t>V1.0</w:t>
+              <w:t>v1.0</w:t>
             </w:r>
           </w:p>
         </w:tc>
@@ -5991,16 +5960,35 @@
         <w:tc>
           <w:tcPr>
             <w:tcW w:w="2595" w:type="dxa"/>
-            <w:vMerge/>
-          </w:tcPr>
-          <w:p>
-            <w:pPr>
+            <w:vMerge w:val="restart"/>
+          </w:tcPr>
+          <w:p>
+            <w:pPr>
+              <w:spacing w:after="120"/>
               <w:rPr>
                 <w:rFonts w:ascii="Times" w:eastAsia="Times" w:hAnsi="Times" w:cs="Times"/>
                 <w:sz w:val="20"/>
                 <w:szCs w:val="20"/>
               </w:rPr>
             </w:pPr>
+            <w:r>
+              <w:rPr>
+                <w:rFonts w:ascii="Times" w:eastAsia="Times" w:hAnsi="Times" w:cs="Times"/>
+                <w:sz w:val="20"/>
+                <w:szCs w:val="20"/>
+              </w:rPr>
+              <w:t xml:space="preserve">Emergency Notification </w:t>
+            </w:r>
+          </w:p>
+          <w:p>
+            <w:pPr>
+              <w:spacing w:after="120"/>
+              <w:rPr>
+                <w:rFonts w:ascii="Times" w:eastAsia="Times" w:hAnsi="Times" w:cs="Times"/>
+                <w:sz w:val="20"/>
+                <w:szCs w:val="20"/>
+              </w:rPr>
+            </w:pPr>
           </w:p>
         </w:tc>
         <w:tc>
@@ -6022,7 +6010,7 @@
                 <w:sz w:val="20"/>
                 <w:szCs w:val="20"/>
               </w:rPr>
-              <w:t>3</w:t>
+              <w:t>1</w:t>
             </w:r>
           </w:p>
         </w:tc>
@@ -6045,7 +6033,7 @@
                 <w:sz w:val="20"/>
                 <w:szCs w:val="20"/>
               </w:rPr>
-              <w:t>Multi room audio</w:t>
+              <w:t>SMS</w:t>
             </w:r>
           </w:p>
         </w:tc>
@@ -6069,7 +6057,7 @@
                 <w:sz w:val="20"/>
                 <w:szCs w:val="20"/>
               </w:rPr>
-              <w:t>v1.0</w:t>
+              <w:t>V1.0</w:t>
             </w:r>
           </w:p>
         </w:tc>
@@ -6082,7 +6070,21 @@
         <w:tc>
           <w:tcPr>
             <w:tcW w:w="2595" w:type="dxa"/>
-            <w:vMerge w:val="restart"/>
+            <w:vMerge/>
+          </w:tcPr>
+          <w:p>
+            <w:pPr>
+              <w:rPr>
+                <w:rFonts w:ascii="Times" w:eastAsia="Times" w:hAnsi="Times" w:cs="Times"/>
+                <w:sz w:val="20"/>
+                <w:szCs w:val="20"/>
+              </w:rPr>
+            </w:pPr>
+          </w:p>
+        </w:tc>
+        <w:tc>
+          <w:tcPr>
+            <w:tcW w:w="1005" w:type="dxa"/>
           </w:tcPr>
           <w:p>
             <w:pPr>
@@ -6099,63 +6101,30 @@
                 <w:sz w:val="20"/>
                 <w:szCs w:val="20"/>
               </w:rPr>
-              <w:t xml:space="preserve">Emergency Notification </w:t>
-            </w:r>
-          </w:p>
+              <w:t>1</w:t>
+            </w:r>
+          </w:p>
+        </w:tc>
+        <w:tc>
+          <w:tcPr>
+            <w:tcW w:w="2700" w:type="dxa"/>
+          </w:tcPr>
           <w:p>
             <w:pPr>
               <w:spacing w:after="120"/>
               <w:rPr>
-                <w:rFonts w:ascii="Times" w:eastAsia="Times" w:hAnsi="Times" w:cs="Times"/>
-                <w:sz w:val="20"/>
-                <w:szCs w:val="20"/>
-              </w:rPr>
-            </w:pPr>
-          </w:p>
-        </w:tc>
-        <w:tc>
-          <w:tcPr>
-            <w:tcW w:w="1005" w:type="dxa"/>
-          </w:tcPr>
-          <w:p>
-            <w:pPr>
-              <w:spacing w:after="120"/>
-              <w:rPr>
-                <w:rFonts w:ascii="Times" w:eastAsia="Times" w:hAnsi="Times" w:cs="Times"/>
-                <w:sz w:val="20"/>
-                <w:szCs w:val="20"/>
-              </w:rPr>
-            </w:pPr>
-            <w:r>
-              <w:rPr>
-                <w:rFonts w:ascii="Times" w:eastAsia="Times" w:hAnsi="Times" w:cs="Times"/>
-                <w:sz w:val="20"/>
-                <w:szCs w:val="20"/>
-              </w:rPr>
-              <w:t>1</w:t>
-            </w:r>
-          </w:p>
-        </w:tc>
-        <w:tc>
-          <w:tcPr>
-            <w:tcW w:w="2700" w:type="dxa"/>
-          </w:tcPr>
-          <w:p>
-            <w:pPr>
-              <w:spacing w:after="120"/>
-              <w:rPr>
-                <w:rFonts w:ascii="Arial" w:eastAsia="Arial" w:hAnsi="Arial" w:cs="Arial"/>
-                <w:sz w:val="20"/>
-                <w:szCs w:val="20"/>
-              </w:rPr>
-            </w:pPr>
-            <w:r>
-              <w:rPr>
-                <w:rFonts w:ascii="Arial" w:eastAsia="Arial" w:hAnsi="Arial" w:cs="Arial"/>
-                <w:sz w:val="20"/>
-                <w:szCs w:val="20"/>
-              </w:rPr>
-              <w:t>SMS</w:t>
+                <w:rFonts w:ascii="Arial" w:eastAsia="Arial" w:hAnsi="Arial" w:cs="Arial"/>
+                <w:sz w:val="20"/>
+                <w:szCs w:val="20"/>
+              </w:rPr>
+            </w:pPr>
+            <w:r>
+              <w:rPr>
+                <w:rFonts w:ascii="Arial" w:eastAsia="Arial" w:hAnsi="Arial" w:cs="Arial"/>
+                <w:sz w:val="20"/>
+                <w:szCs w:val="20"/>
+              </w:rPr>
+              <w:t>Email</w:t>
             </w:r>
           </w:p>
         </w:tc>
@@ -6246,7 +6215,7 @@
                 <w:sz w:val="20"/>
                 <w:szCs w:val="20"/>
               </w:rPr>
-              <w:t>Email</w:t>
+              <w:t>Local Controller based Monitor</w:t>
             </w:r>
           </w:p>
         </w:tc>
@@ -6314,7 +6283,7 @@
                 <w:sz w:val="20"/>
                 <w:szCs w:val="20"/>
               </w:rPr>
-              <w:t>1</w:t>
+              <w:t>2</w:t>
             </w:r>
           </w:p>
         </w:tc>
@@ -6337,7 +6306,7 @@
                 <w:sz w:val="20"/>
                 <w:szCs w:val="20"/>
               </w:rPr>
-              <w:t>Local Controller based Monitor</w:t>
+              <w:t>Voice based assistants</w:t>
             </w:r>
           </w:p>
         </w:tc>
@@ -6361,7 +6330,7 @@
                 <w:sz w:val="20"/>
                 <w:szCs w:val="20"/>
               </w:rPr>
-              <w:t>V1.0</w:t>
+              <w:t>V1.2</w:t>
             </w:r>
           </w:p>
         </w:tc>
@@ -6374,7 +6343,6 @@
         <w:tc>
           <w:tcPr>
             <w:tcW w:w="2595" w:type="dxa"/>
-            <w:vMerge/>
           </w:tcPr>
           <w:p>
             <w:pPr>
@@ -6415,28 +6383,20 @@
           </w:tcPr>
           <w:p>
             <w:pPr>
-              <w:spacing w:after="120"/>
-              <w:rPr>
-                <w:rFonts w:ascii="Arial" w:eastAsia="Arial" w:hAnsi="Arial" w:cs="Arial"/>
-                <w:sz w:val="20"/>
-                <w:szCs w:val="20"/>
-              </w:rPr>
-            </w:pPr>
-            <w:r>
-              <w:rPr>
-                <w:rFonts w:ascii="Arial" w:eastAsia="Arial" w:hAnsi="Arial" w:cs="Arial"/>
-                <w:sz w:val="20"/>
-                <w:szCs w:val="20"/>
-              </w:rPr>
-              <w:t xml:space="preserve">Voice </w:t>
-            </w:r>
-            <w:r>
-              <w:rPr>
-                <w:rFonts w:ascii="Arial" w:eastAsia="Arial" w:hAnsi="Arial" w:cs="Arial"/>
-                <w:sz w:val="20"/>
-                <w:szCs w:val="20"/>
-              </w:rPr>
-              <w:t>based assistants</w:t>
+              <w:widowControl w:val="0"/>
+              <w:rPr>
+                <w:rFonts w:ascii="Arial" w:eastAsia="Arial" w:hAnsi="Arial" w:cs="Arial"/>
+                <w:sz w:val="20"/>
+                <w:szCs w:val="20"/>
+              </w:rPr>
+            </w:pPr>
+            <w:r>
+              <w:rPr>
+                <w:rFonts w:ascii="Arial" w:eastAsia="Arial" w:hAnsi="Arial" w:cs="Arial"/>
+                <w:sz w:val="20"/>
+                <w:szCs w:val="20"/>
+              </w:rPr>
+              <w:t>Automated call to 911 in case of intrusion/break-in or other emergencies like fire / floods.</w:t>
             </w:r>
           </w:p>
         </w:tc>
@@ -6460,7 +6420,7 @@
                 <w:sz w:val="20"/>
                 <w:szCs w:val="20"/>
               </w:rPr>
-              <w:t>V1.2</w:t>
+              <w:t>V1.1</w:t>
             </w:r>
           </w:p>
         </w:tc>
@@ -6473,15 +6433,25 @@
         <w:tc>
           <w:tcPr>
             <w:tcW w:w="2595" w:type="dxa"/>
-          </w:tcPr>
-          <w:p>
-            <w:pPr>
+            <w:vMerge w:val="restart"/>
+          </w:tcPr>
+          <w:p>
+            <w:pPr>
+              <w:spacing w:after="120"/>
               <w:rPr>
                 <w:rFonts w:ascii="Times" w:eastAsia="Times" w:hAnsi="Times" w:cs="Times"/>
                 <w:sz w:val="20"/>
                 <w:szCs w:val="20"/>
               </w:rPr>
             </w:pPr>
+            <w:r>
+              <w:rPr>
+                <w:rFonts w:ascii="Times" w:eastAsia="Times" w:hAnsi="Times" w:cs="Times"/>
+                <w:sz w:val="20"/>
+                <w:szCs w:val="20"/>
+              </w:rPr>
+              <w:t>Mode of connectivity</w:t>
+            </w:r>
           </w:p>
         </w:tc>
         <w:tc>
@@ -6503,7 +6473,7 @@
                 <w:sz w:val="20"/>
                 <w:szCs w:val="20"/>
               </w:rPr>
-              <w:t>2</w:t>
+              <w:t>1</w:t>
             </w:r>
           </w:p>
         </w:tc>
@@ -6513,21 +6483,31 @@
           </w:tcPr>
           <w:p>
             <w:pPr>
-              <w:widowControl w:val="0"/>
-              <w:rPr>
-                <w:rFonts w:ascii="Arial" w:eastAsia="Arial" w:hAnsi="Arial" w:cs="Arial"/>
-                <w:sz w:val="20"/>
-                <w:szCs w:val="20"/>
-              </w:rPr>
-            </w:pPr>
-            <w:r>
-              <w:rPr>
-                <w:rFonts w:ascii="Arial" w:eastAsia="Arial" w:hAnsi="Arial" w:cs="Arial"/>
-                <w:sz w:val="20"/>
-                <w:szCs w:val="20"/>
-              </w:rPr>
-              <w:t>Automated call to 911 in case of intrusion/break-in or other emergencies like fire / floods.</w:t>
-            </w:r>
+              <w:spacing w:after="120"/>
+              <w:rPr>
+                <w:rFonts w:ascii="Arial" w:eastAsia="Arial" w:hAnsi="Arial" w:cs="Arial"/>
+                <w:sz w:val="20"/>
+                <w:szCs w:val="20"/>
+              </w:rPr>
+            </w:pPr>
+            <w:r>
+              <w:rPr>
+                <w:rFonts w:ascii="Arial" w:eastAsia="Arial" w:hAnsi="Arial" w:cs="Arial"/>
+                <w:sz w:val="20"/>
+                <w:szCs w:val="20"/>
+              </w:rPr>
+              <w:t>WI-FI</w:t>
+            </w:r>
+          </w:p>
+          <w:p>
+            <w:pPr>
+              <w:spacing w:after="120"/>
+              <w:rPr>
+                <w:rFonts w:ascii="Arial" w:eastAsia="Arial" w:hAnsi="Arial" w:cs="Arial"/>
+                <w:sz w:val="20"/>
+                <w:szCs w:val="20"/>
+              </w:rPr>
+            </w:pPr>
           </w:p>
         </w:tc>
         <w:tc>
@@ -6550,7 +6530,8 @@
                 <w:sz w:val="20"/>
                 <w:szCs w:val="20"/>
               </w:rPr>
-              <w:t>V1.1</w:t>
+              <w:lastRenderedPageBreak/>
+              <w:t>V1.0</w:t>
             </w:r>
           </w:p>
         </w:tc>
@@ -6563,7 +6544,21 @@
         <w:tc>
           <w:tcPr>
             <w:tcW w:w="2595" w:type="dxa"/>
-            <w:vMerge w:val="restart"/>
+            <w:vMerge/>
+          </w:tcPr>
+          <w:p>
+            <w:pPr>
+              <w:rPr>
+                <w:rFonts w:ascii="Times" w:eastAsia="Times" w:hAnsi="Times" w:cs="Times"/>
+                <w:sz w:val="20"/>
+                <w:szCs w:val="20"/>
+              </w:rPr>
+            </w:pPr>
+          </w:p>
+        </w:tc>
+        <w:tc>
+          <w:tcPr>
+            <w:tcW w:w="1005" w:type="dxa"/>
           </w:tcPr>
           <w:p>
             <w:pPr>
@@ -6580,30 +6575,6 @@
                 <w:sz w:val="20"/>
                 <w:szCs w:val="20"/>
               </w:rPr>
-              <w:lastRenderedPageBreak/>
-              <w:t>Mode of connectivity</w:t>
-            </w:r>
-          </w:p>
-        </w:tc>
-        <w:tc>
-          <w:tcPr>
-            <w:tcW w:w="1005" w:type="dxa"/>
-          </w:tcPr>
-          <w:p>
-            <w:pPr>
-              <w:spacing w:after="120"/>
-              <w:rPr>
-                <w:rFonts w:ascii="Times" w:eastAsia="Times" w:hAnsi="Times" w:cs="Times"/>
-                <w:sz w:val="20"/>
-                <w:szCs w:val="20"/>
-              </w:rPr>
-            </w:pPr>
-            <w:r>
-              <w:rPr>
-                <w:rFonts w:ascii="Times" w:eastAsia="Times" w:hAnsi="Times" w:cs="Times"/>
-                <w:sz w:val="20"/>
-                <w:szCs w:val="20"/>
-              </w:rPr>
               <w:t>1</w:t>
             </w:r>
           </w:p>
@@ -6614,20 +6585,20 @@
           </w:tcPr>
           <w:p>
             <w:pPr>
-              <w:spacing w:after="120"/>
-              <w:rPr>
-                <w:rFonts w:ascii="Arial" w:eastAsia="Arial" w:hAnsi="Arial" w:cs="Arial"/>
-                <w:sz w:val="20"/>
-                <w:szCs w:val="20"/>
-              </w:rPr>
-            </w:pPr>
-            <w:r>
-              <w:rPr>
-                <w:rFonts w:ascii="Arial" w:eastAsia="Arial" w:hAnsi="Arial" w:cs="Arial"/>
-                <w:sz w:val="20"/>
-                <w:szCs w:val="20"/>
-              </w:rPr>
-              <w:t>WI-FI</w:t>
+              <w:widowControl w:val="0"/>
+              <w:rPr>
+                <w:rFonts w:ascii="Arial" w:eastAsia="Arial" w:hAnsi="Arial" w:cs="Arial"/>
+                <w:sz w:val="20"/>
+                <w:szCs w:val="20"/>
+              </w:rPr>
+            </w:pPr>
+            <w:r>
+              <w:rPr>
+                <w:rFonts w:ascii="Arial" w:eastAsia="Arial" w:hAnsi="Arial" w:cs="Arial"/>
+                <w:sz w:val="20"/>
+                <w:szCs w:val="20"/>
+              </w:rPr>
+              <w:t>4G-LTE/5G</w:t>
             </w:r>
           </w:p>
           <w:p>
@@ -6715,24 +6686,6 @@
           </w:tcPr>
           <w:p>
             <w:pPr>
-              <w:widowControl w:val="0"/>
-              <w:rPr>
-                <w:rFonts w:ascii="Arial" w:eastAsia="Arial" w:hAnsi="Arial" w:cs="Arial"/>
-                <w:sz w:val="20"/>
-                <w:szCs w:val="20"/>
-              </w:rPr>
-            </w:pPr>
-            <w:r>
-              <w:rPr>
-                <w:rFonts w:ascii="Arial" w:eastAsia="Arial" w:hAnsi="Arial" w:cs="Arial"/>
-                <w:sz w:val="20"/>
-                <w:szCs w:val="20"/>
-              </w:rPr>
-              <w:t>4G-LTE/5G</w:t>
-            </w:r>
-          </w:p>
-          <w:p>
-            <w:pPr>
               <w:spacing w:after="120"/>
               <w:rPr>
                 <w:rFonts w:ascii="Arial" w:eastAsia="Arial" w:hAnsi="Arial" w:cs="Arial"/>
@@ -6740,6 +6693,14 @@
                 <w:szCs w:val="20"/>
               </w:rPr>
             </w:pPr>
+            <w:r>
+              <w:rPr>
+                <w:rFonts w:ascii="Arial" w:eastAsia="Arial" w:hAnsi="Arial" w:cs="Arial"/>
+                <w:sz w:val="20"/>
+                <w:szCs w:val="20"/>
+              </w:rPr>
+              <w:t>Bluetooth</w:t>
+            </w:r>
           </w:p>
         </w:tc>
         <w:tc>
@@ -6775,16 +6736,25 @@
         <w:tc>
           <w:tcPr>
             <w:tcW w:w="2595" w:type="dxa"/>
-            <w:vMerge/>
-          </w:tcPr>
-          <w:p>
-            <w:pPr>
+            <w:vMerge w:val="restart"/>
+          </w:tcPr>
+          <w:p>
+            <w:pPr>
+              <w:spacing w:after="120"/>
               <w:rPr>
                 <w:rFonts w:ascii="Times" w:eastAsia="Times" w:hAnsi="Times" w:cs="Times"/>
                 <w:sz w:val="20"/>
                 <w:szCs w:val="20"/>
               </w:rPr>
             </w:pPr>
+            <w:r>
+              <w:rPr>
+                <w:rFonts w:ascii="Times" w:eastAsia="Times" w:hAnsi="Times" w:cs="Times"/>
+                <w:sz w:val="20"/>
+                <w:szCs w:val="20"/>
+              </w:rPr>
+              <w:t>Mode of authorization</w:t>
+            </w:r>
           </w:p>
         </w:tc>
         <w:tc>
@@ -6829,8 +6799,18 @@
                 <w:sz w:val="20"/>
                 <w:szCs w:val="20"/>
               </w:rPr>
-              <w:t>Bluetooth</w:t>
-            </w:r>
+              <w:t>Passcode</w:t>
+            </w:r>
+          </w:p>
+          <w:p>
+            <w:pPr>
+              <w:spacing w:after="120"/>
+              <w:rPr>
+                <w:rFonts w:ascii="Arial" w:eastAsia="Arial" w:hAnsi="Arial" w:cs="Arial"/>
+                <w:sz w:val="20"/>
+                <w:szCs w:val="20"/>
+              </w:rPr>
+            </w:pPr>
           </w:p>
         </w:tc>
         <w:tc>
@@ -6866,7 +6846,21 @@
         <w:tc>
           <w:tcPr>
             <w:tcW w:w="2595" w:type="dxa"/>
-            <w:vMerge w:val="restart"/>
+            <w:vMerge/>
+          </w:tcPr>
+          <w:p>
+            <w:pPr>
+              <w:rPr>
+                <w:rFonts w:ascii="Times" w:eastAsia="Times" w:hAnsi="Times" w:cs="Times"/>
+                <w:sz w:val="20"/>
+                <w:szCs w:val="20"/>
+              </w:rPr>
+            </w:pPr>
+          </w:p>
+        </w:tc>
+        <w:tc>
+          <w:tcPr>
+            <w:tcW w:w="1005" w:type="dxa"/>
           </w:tcPr>
           <w:p>
             <w:pPr>
@@ -6883,29 +6877,6 @@
                 <w:sz w:val="20"/>
                 <w:szCs w:val="20"/>
               </w:rPr>
-              <w:t>Mode of authorization</w:t>
-            </w:r>
-          </w:p>
-        </w:tc>
-        <w:tc>
-          <w:tcPr>
-            <w:tcW w:w="1005" w:type="dxa"/>
-          </w:tcPr>
-          <w:p>
-            <w:pPr>
-              <w:spacing w:after="120"/>
-              <w:rPr>
-                <w:rFonts w:ascii="Times" w:eastAsia="Times" w:hAnsi="Times" w:cs="Times"/>
-                <w:sz w:val="20"/>
-                <w:szCs w:val="20"/>
-              </w:rPr>
-            </w:pPr>
-            <w:r>
-              <w:rPr>
-                <w:rFonts w:ascii="Times" w:eastAsia="Times" w:hAnsi="Times" w:cs="Times"/>
-                <w:sz w:val="20"/>
-                <w:szCs w:val="20"/>
-              </w:rPr>
               <w:t>1</w:t>
             </w:r>
           </w:p>
@@ -6916,20 +6887,20 @@
           </w:tcPr>
           <w:p>
             <w:pPr>
-              <w:spacing w:after="120"/>
-              <w:rPr>
-                <w:rFonts w:ascii="Arial" w:eastAsia="Arial" w:hAnsi="Arial" w:cs="Arial"/>
-                <w:sz w:val="20"/>
-                <w:szCs w:val="20"/>
-              </w:rPr>
-            </w:pPr>
-            <w:r>
-              <w:rPr>
-                <w:rFonts w:ascii="Arial" w:eastAsia="Arial" w:hAnsi="Arial" w:cs="Arial"/>
-                <w:sz w:val="20"/>
-                <w:szCs w:val="20"/>
-              </w:rPr>
-              <w:t>Passcode</w:t>
+              <w:widowControl w:val="0"/>
+              <w:rPr>
+                <w:rFonts w:ascii="Arial" w:eastAsia="Arial" w:hAnsi="Arial" w:cs="Arial"/>
+                <w:sz w:val="20"/>
+                <w:szCs w:val="20"/>
+              </w:rPr>
+            </w:pPr>
+            <w:r>
+              <w:rPr>
+                <w:rFonts w:ascii="Arial" w:eastAsia="Arial" w:hAnsi="Arial" w:cs="Arial"/>
+                <w:sz w:val="20"/>
+                <w:szCs w:val="20"/>
+              </w:rPr>
+              <w:t>Fingerprint</w:t>
             </w:r>
           </w:p>
           <w:p>
@@ -7017,24 +6988,6 @@
           </w:tcPr>
           <w:p>
             <w:pPr>
-              <w:widowControl w:val="0"/>
-              <w:rPr>
-                <w:rFonts w:ascii="Arial" w:eastAsia="Arial" w:hAnsi="Arial" w:cs="Arial"/>
-                <w:sz w:val="20"/>
-                <w:szCs w:val="20"/>
-              </w:rPr>
-            </w:pPr>
-            <w:r>
-              <w:rPr>
-                <w:rFonts w:ascii="Arial" w:eastAsia="Arial" w:hAnsi="Arial" w:cs="Arial"/>
-                <w:sz w:val="20"/>
-                <w:szCs w:val="20"/>
-              </w:rPr>
-              <w:t>Fingerprint</w:t>
-            </w:r>
-          </w:p>
-          <w:p>
-            <w:pPr>
               <w:spacing w:after="120"/>
               <w:rPr>
                 <w:rFonts w:ascii="Arial" w:eastAsia="Arial" w:hAnsi="Arial" w:cs="Arial"/>
@@ -7042,6 +6995,14 @@
                 <w:szCs w:val="20"/>
               </w:rPr>
             </w:pPr>
+            <w:r>
+              <w:rPr>
+                <w:rFonts w:ascii="Arial" w:eastAsia="Arial" w:hAnsi="Arial" w:cs="Arial"/>
+                <w:sz w:val="20"/>
+                <w:szCs w:val="20"/>
+              </w:rPr>
+              <w:t>Facial Recognition</w:t>
+            </w:r>
           </w:p>
         </w:tc>
         <w:tc>
@@ -7077,16 +7038,25 @@
         <w:tc>
           <w:tcPr>
             <w:tcW w:w="2595" w:type="dxa"/>
-            <w:vMerge/>
-          </w:tcPr>
-          <w:p>
-            <w:pPr>
+            <w:vMerge w:val="restart"/>
+          </w:tcPr>
+          <w:p>
+            <w:pPr>
+              <w:spacing w:after="120"/>
               <w:rPr>
                 <w:rFonts w:ascii="Times" w:eastAsia="Times" w:hAnsi="Times" w:cs="Times"/>
                 <w:sz w:val="20"/>
                 <w:szCs w:val="20"/>
               </w:rPr>
             </w:pPr>
+            <w:r>
+              <w:rPr>
+                <w:rFonts w:ascii="Times" w:eastAsia="Times" w:hAnsi="Times" w:cs="Times"/>
+                <w:sz w:val="20"/>
+                <w:szCs w:val="20"/>
+              </w:rPr>
+              <w:t>Product Operation Modes</w:t>
+            </w:r>
           </w:p>
         </w:tc>
         <w:tc>
@@ -7131,8 +7101,18 @@
                 <w:sz w:val="20"/>
                 <w:szCs w:val="20"/>
               </w:rPr>
-              <w:t>Facial Recognition</w:t>
-            </w:r>
+              <w:t>User control mode</w:t>
+            </w:r>
+          </w:p>
+          <w:p>
+            <w:pPr>
+              <w:spacing w:after="120"/>
+              <w:rPr>
+                <w:rFonts w:ascii="Arial" w:eastAsia="Arial" w:hAnsi="Arial" w:cs="Arial"/>
+                <w:sz w:val="20"/>
+                <w:szCs w:val="20"/>
+              </w:rPr>
+            </w:pPr>
           </w:p>
         </w:tc>
         <w:tc>
@@ -7168,7 +7148,21 @@
         <w:tc>
           <w:tcPr>
             <w:tcW w:w="2595" w:type="dxa"/>
-            <w:vMerge w:val="restart"/>
+            <w:vMerge/>
+          </w:tcPr>
+          <w:p>
+            <w:pPr>
+              <w:rPr>
+                <w:rFonts w:ascii="Times" w:eastAsia="Times" w:hAnsi="Times" w:cs="Times"/>
+                <w:sz w:val="20"/>
+                <w:szCs w:val="20"/>
+              </w:rPr>
+            </w:pPr>
+          </w:p>
+        </w:tc>
+        <w:tc>
+          <w:tcPr>
+            <w:tcW w:w="1005" w:type="dxa"/>
           </w:tcPr>
           <w:p>
             <w:pPr>
@@ -7185,72 +7179,31 @@
                 <w:sz w:val="20"/>
                 <w:szCs w:val="20"/>
               </w:rPr>
-              <w:t>Product</w:t>
-            </w:r>
-            <w:r>
-              <w:rPr>
-                <w:rFonts w:ascii="Times" w:eastAsia="Times" w:hAnsi="Times" w:cs="Times"/>
-                <w:sz w:val="20"/>
-                <w:szCs w:val="20"/>
-              </w:rPr>
-              <w:t xml:space="preserve"> Operation Modes</w:t>
-            </w:r>
-          </w:p>
-        </w:tc>
-        <w:tc>
-          <w:tcPr>
-            <w:tcW w:w="1005" w:type="dxa"/>
+              <w:t>1</w:t>
+            </w:r>
+          </w:p>
+        </w:tc>
+        <w:tc>
+          <w:tcPr>
+            <w:tcW w:w="2700" w:type="dxa"/>
           </w:tcPr>
           <w:p>
             <w:pPr>
               <w:spacing w:after="120"/>
               <w:rPr>
-                <w:rFonts w:ascii="Times" w:eastAsia="Times" w:hAnsi="Times" w:cs="Times"/>
-                <w:sz w:val="20"/>
-                <w:szCs w:val="20"/>
-              </w:rPr>
-            </w:pPr>
-            <w:r>
-              <w:rPr>
-                <w:rFonts w:ascii="Times" w:eastAsia="Times" w:hAnsi="Times" w:cs="Times"/>
-                <w:sz w:val="20"/>
-                <w:szCs w:val="20"/>
-              </w:rPr>
-              <w:t>1</w:t>
-            </w:r>
-          </w:p>
-        </w:tc>
-        <w:tc>
-          <w:tcPr>
-            <w:tcW w:w="2700" w:type="dxa"/>
-          </w:tcPr>
-          <w:p>
-            <w:pPr>
-              <w:spacing w:after="120"/>
-              <w:rPr>
-                <w:rFonts w:ascii="Arial" w:eastAsia="Arial" w:hAnsi="Arial" w:cs="Arial"/>
-                <w:sz w:val="20"/>
-                <w:szCs w:val="20"/>
-              </w:rPr>
-            </w:pPr>
-            <w:r>
-              <w:rPr>
-                <w:rFonts w:ascii="Arial" w:eastAsia="Arial" w:hAnsi="Arial" w:cs="Arial"/>
-                <w:sz w:val="20"/>
-                <w:szCs w:val="20"/>
-              </w:rPr>
-              <w:t>User control mode</w:t>
-            </w:r>
-          </w:p>
-          <w:p>
-            <w:pPr>
-              <w:spacing w:after="120"/>
-              <w:rPr>
-                <w:rFonts w:ascii="Arial" w:eastAsia="Arial" w:hAnsi="Arial" w:cs="Arial"/>
-                <w:sz w:val="20"/>
-                <w:szCs w:val="20"/>
-              </w:rPr>
-            </w:pPr>
+                <w:rFonts w:ascii="Arial" w:eastAsia="Arial" w:hAnsi="Arial" w:cs="Arial"/>
+                <w:sz w:val="20"/>
+                <w:szCs w:val="20"/>
+              </w:rPr>
+            </w:pPr>
+            <w:r>
+              <w:rPr>
+                <w:rFonts w:ascii="Arial" w:eastAsia="Arial" w:hAnsi="Arial" w:cs="Arial"/>
+                <w:sz w:val="20"/>
+                <w:szCs w:val="20"/>
+              </w:rPr>
+              <w:t>Self-Evolving mode</w:t>
+            </w:r>
           </w:p>
         </w:tc>
         <w:tc>
@@ -7286,16 +7239,25 @@
         <w:tc>
           <w:tcPr>
             <w:tcW w:w="2595" w:type="dxa"/>
-            <w:vMerge/>
-          </w:tcPr>
-          <w:p>
-            <w:pPr>
+            <w:vMerge w:val="restart"/>
+          </w:tcPr>
+          <w:p>
+            <w:pPr>
+              <w:spacing w:after="120"/>
               <w:rPr>
                 <w:rFonts w:ascii="Times" w:eastAsia="Times" w:hAnsi="Times" w:cs="Times"/>
                 <w:sz w:val="20"/>
                 <w:szCs w:val="20"/>
               </w:rPr>
             </w:pPr>
+            <w:r>
+              <w:rPr>
+                <w:rFonts w:ascii="Times" w:eastAsia="Times" w:hAnsi="Times" w:cs="Times"/>
+                <w:sz w:val="20"/>
+                <w:szCs w:val="20"/>
+              </w:rPr>
+              <w:t>Storage</w:t>
+            </w:r>
           </w:p>
         </w:tc>
         <w:tc>
@@ -7327,6 +7289,24 @@
           </w:tcPr>
           <w:p>
             <w:pPr>
+              <w:widowControl w:val="0"/>
+              <w:rPr>
+                <w:rFonts w:ascii="Arial" w:eastAsia="Arial" w:hAnsi="Arial" w:cs="Arial"/>
+                <w:sz w:val="20"/>
+                <w:szCs w:val="20"/>
+              </w:rPr>
+            </w:pPr>
+            <w:r>
+              <w:rPr>
+                <w:rFonts w:ascii="Arial" w:eastAsia="Arial" w:hAnsi="Arial" w:cs="Arial"/>
+                <w:sz w:val="20"/>
+                <w:szCs w:val="20"/>
+              </w:rPr>
+              <w:t>Local Storage</w:t>
+            </w:r>
+          </w:p>
+          <w:p>
+            <w:pPr>
               <w:spacing w:after="120"/>
               <w:rPr>
                 <w:rFonts w:ascii="Arial" w:eastAsia="Arial" w:hAnsi="Arial" w:cs="Arial"/>
@@ -7334,14 +7314,6 @@
                 <w:szCs w:val="20"/>
               </w:rPr>
             </w:pPr>
-            <w:r>
-              <w:rPr>
-                <w:rFonts w:ascii="Arial" w:eastAsia="Arial" w:hAnsi="Arial" w:cs="Arial"/>
-                <w:sz w:val="20"/>
-                <w:szCs w:val="20"/>
-              </w:rPr>
-              <w:t>Self-Evolving mode</w:t>
-            </w:r>
           </w:p>
         </w:tc>
         <w:tc>
@@ -7377,7 +7349,21 @@
         <w:tc>
           <w:tcPr>
             <w:tcW w:w="2595" w:type="dxa"/>
-            <w:vMerge w:val="restart"/>
+            <w:vMerge/>
+          </w:tcPr>
+          <w:p>
+            <w:pPr>
+              <w:rPr>
+                <w:rFonts w:ascii="Times" w:eastAsia="Times" w:hAnsi="Times" w:cs="Times"/>
+                <w:sz w:val="20"/>
+                <w:szCs w:val="20"/>
+              </w:rPr>
+            </w:pPr>
+          </w:p>
+        </w:tc>
+        <w:tc>
+          <w:tcPr>
+            <w:tcW w:w="1005" w:type="dxa"/>
           </w:tcPr>
           <w:p>
             <w:pPr>
@@ -7394,29 +7380,6 @@
                 <w:sz w:val="20"/>
                 <w:szCs w:val="20"/>
               </w:rPr>
-              <w:t>Storage</w:t>
-            </w:r>
-          </w:p>
-        </w:tc>
-        <w:tc>
-          <w:tcPr>
-            <w:tcW w:w="1005" w:type="dxa"/>
-          </w:tcPr>
-          <w:p>
-            <w:pPr>
-              <w:spacing w:after="120"/>
-              <w:rPr>
-                <w:rFonts w:ascii="Times" w:eastAsia="Times" w:hAnsi="Times" w:cs="Times"/>
-                <w:sz w:val="20"/>
-                <w:szCs w:val="20"/>
-              </w:rPr>
-            </w:pPr>
-            <w:r>
-              <w:rPr>
-                <w:rFonts w:ascii="Times" w:eastAsia="Times" w:hAnsi="Times" w:cs="Times"/>
-                <w:sz w:val="20"/>
-                <w:szCs w:val="20"/>
-              </w:rPr>
               <w:t>1</w:t>
             </w:r>
           </w:p>
@@ -7440,18 +7403,8 @@
                 <w:sz w:val="20"/>
                 <w:szCs w:val="20"/>
               </w:rPr>
-              <w:t>Local Storage</w:t>
-            </w:r>
-          </w:p>
-          <w:p>
-            <w:pPr>
-              <w:spacing w:after="120"/>
-              <w:rPr>
-                <w:rFonts w:ascii="Arial" w:eastAsia="Arial" w:hAnsi="Arial" w:cs="Arial"/>
-                <w:sz w:val="20"/>
-                <w:szCs w:val="20"/>
-              </w:rPr>
-            </w:pPr>
+              <w:t>Cloud Storage</w:t>
+            </w:r>
           </w:p>
         </w:tc>
         <w:tc>
@@ -7487,16 +7440,35 @@
         <w:tc>
           <w:tcPr>
             <w:tcW w:w="2595" w:type="dxa"/>
-            <w:vMerge/>
-          </w:tcPr>
-          <w:p>
-            <w:pPr>
+            <w:vMerge w:val="restart"/>
+          </w:tcPr>
+          <w:p>
+            <w:pPr>
+              <w:spacing w:after="120"/>
               <w:rPr>
                 <w:rFonts w:ascii="Times" w:eastAsia="Times" w:hAnsi="Times" w:cs="Times"/>
                 <w:sz w:val="20"/>
                 <w:szCs w:val="20"/>
               </w:rPr>
             </w:pPr>
+            <w:r>
+              <w:rPr>
+                <w:rFonts w:ascii="Times" w:eastAsia="Times" w:hAnsi="Times" w:cs="Times"/>
+                <w:sz w:val="20"/>
+                <w:szCs w:val="20"/>
+              </w:rPr>
+              <w:t xml:space="preserve">Routine Activities </w:t>
+            </w:r>
+          </w:p>
+          <w:p>
+            <w:pPr>
+              <w:spacing w:after="120"/>
+              <w:rPr>
+                <w:rFonts w:ascii="Times" w:eastAsia="Times" w:hAnsi="Times" w:cs="Times"/>
+                <w:sz w:val="20"/>
+                <w:szCs w:val="20"/>
+              </w:rPr>
+            </w:pPr>
           </w:p>
         </w:tc>
         <w:tc>
@@ -7518,7 +7490,7 @@
                 <w:sz w:val="20"/>
                 <w:szCs w:val="20"/>
               </w:rPr>
-              <w:t>1</w:t>
+              <w:t>4</w:t>
             </w:r>
           </w:p>
         </w:tc>
@@ -7528,20 +7500,20 @@
           </w:tcPr>
           <w:p>
             <w:pPr>
-              <w:widowControl w:val="0"/>
-              <w:rPr>
-                <w:rFonts w:ascii="Arial" w:eastAsia="Arial" w:hAnsi="Arial" w:cs="Arial"/>
-                <w:sz w:val="20"/>
-                <w:szCs w:val="20"/>
-              </w:rPr>
-            </w:pPr>
-            <w:r>
-              <w:rPr>
-                <w:rFonts w:ascii="Arial" w:eastAsia="Arial" w:hAnsi="Arial" w:cs="Arial"/>
-                <w:sz w:val="20"/>
-                <w:szCs w:val="20"/>
-              </w:rPr>
-              <w:t>Cloud Storage</w:t>
+              <w:spacing w:after="120"/>
+              <w:rPr>
+                <w:rFonts w:ascii="Arial" w:eastAsia="Arial" w:hAnsi="Arial" w:cs="Arial"/>
+                <w:sz w:val="20"/>
+                <w:szCs w:val="20"/>
+              </w:rPr>
+            </w:pPr>
+            <w:r>
+              <w:rPr>
+                <w:rFonts w:ascii="Arial" w:eastAsia="Arial" w:hAnsi="Arial" w:cs="Arial"/>
+                <w:sz w:val="20"/>
+                <w:szCs w:val="20"/>
+              </w:rPr>
+              <w:t>Kitchen Inventory Management.</w:t>
             </w:r>
           </w:p>
         </w:tc>
@@ -7565,7 +7537,7 @@
                 <w:sz w:val="20"/>
                 <w:szCs w:val="20"/>
               </w:rPr>
-              <w:t>V1.0</w:t>
+              <w:t>V1.2</w:t>
             </w:r>
           </w:p>
         </w:tc>
@@ -7578,7 +7550,21 @@
         <w:tc>
           <w:tcPr>
             <w:tcW w:w="2595" w:type="dxa"/>
-            <w:vMerge w:val="restart"/>
+            <w:vMerge/>
+          </w:tcPr>
+          <w:p>
+            <w:pPr>
+              <w:rPr>
+                <w:rFonts w:ascii="Times" w:eastAsia="Times" w:hAnsi="Times" w:cs="Times"/>
+                <w:sz w:val="20"/>
+                <w:szCs w:val="20"/>
+              </w:rPr>
+            </w:pPr>
+          </w:p>
+        </w:tc>
+        <w:tc>
+          <w:tcPr>
+            <w:tcW w:w="1005" w:type="dxa"/>
           </w:tcPr>
           <w:p>
             <w:pPr>
@@ -7595,63 +7581,30 @@
                 <w:sz w:val="20"/>
                 <w:szCs w:val="20"/>
               </w:rPr>
-              <w:t xml:space="preserve">Routine Activities </w:t>
-            </w:r>
-          </w:p>
+              <w:t>4</w:t>
+            </w:r>
+          </w:p>
+        </w:tc>
+        <w:tc>
+          <w:tcPr>
+            <w:tcW w:w="2700" w:type="dxa"/>
+          </w:tcPr>
           <w:p>
             <w:pPr>
               <w:spacing w:after="120"/>
               <w:rPr>
-                <w:rFonts w:ascii="Times" w:eastAsia="Times" w:hAnsi="Times" w:cs="Times"/>
-                <w:sz w:val="20"/>
-                <w:szCs w:val="20"/>
-              </w:rPr>
-            </w:pPr>
-          </w:p>
-        </w:tc>
-        <w:tc>
-          <w:tcPr>
-            <w:tcW w:w="1005" w:type="dxa"/>
-          </w:tcPr>
-          <w:p>
-            <w:pPr>
-              <w:spacing w:after="120"/>
-              <w:rPr>
-                <w:rFonts w:ascii="Times" w:eastAsia="Times" w:hAnsi="Times" w:cs="Times"/>
-                <w:sz w:val="20"/>
-                <w:szCs w:val="20"/>
-              </w:rPr>
-            </w:pPr>
-            <w:r>
-              <w:rPr>
-                <w:rFonts w:ascii="Times" w:eastAsia="Times" w:hAnsi="Times" w:cs="Times"/>
-                <w:sz w:val="20"/>
-                <w:szCs w:val="20"/>
-              </w:rPr>
-              <w:t>4</w:t>
-            </w:r>
-          </w:p>
-        </w:tc>
-        <w:tc>
-          <w:tcPr>
-            <w:tcW w:w="2700" w:type="dxa"/>
-          </w:tcPr>
-          <w:p>
-            <w:pPr>
-              <w:spacing w:after="120"/>
-              <w:rPr>
-                <w:rFonts w:ascii="Arial" w:eastAsia="Arial" w:hAnsi="Arial" w:cs="Arial"/>
-                <w:sz w:val="20"/>
-                <w:szCs w:val="20"/>
-              </w:rPr>
-            </w:pPr>
-            <w:r>
-              <w:rPr>
-                <w:rFonts w:ascii="Arial" w:eastAsia="Arial" w:hAnsi="Arial" w:cs="Arial"/>
-                <w:sz w:val="20"/>
-                <w:szCs w:val="20"/>
-              </w:rPr>
-              <w:t>Kitchen Inventory Management.</w:t>
+                <w:rFonts w:ascii="Arial" w:eastAsia="Arial" w:hAnsi="Arial" w:cs="Arial"/>
+                <w:sz w:val="20"/>
+                <w:szCs w:val="20"/>
+              </w:rPr>
+            </w:pPr>
+            <w:r>
+              <w:rPr>
+                <w:rFonts w:ascii="Arial" w:eastAsia="Arial" w:hAnsi="Arial" w:cs="Arial"/>
+                <w:sz w:val="20"/>
+                <w:szCs w:val="20"/>
+              </w:rPr>
+              <w:t>Automated feeding plan for pets.</w:t>
             </w:r>
           </w:p>
         </w:tc>
@@ -7675,7 +7628,7 @@
                 <w:sz w:val="20"/>
                 <w:szCs w:val="20"/>
               </w:rPr>
-              <w:t>V1.2</w:t>
+              <w:t>V1.0</w:t>
             </w:r>
           </w:p>
         </w:tc>
@@ -7742,97 +7695,6 @@
                 <w:sz w:val="20"/>
                 <w:szCs w:val="20"/>
               </w:rPr>
-              <w:t>Automated feeding plan for pets.</w:t>
-            </w:r>
-          </w:p>
-        </w:tc>
-        <w:tc>
-          <w:tcPr>
-            <w:tcW w:w="1380" w:type="dxa"/>
-          </w:tcPr>
-          <w:p>
-            <w:pPr>
-              <w:spacing w:after="120"/>
-              <w:jc w:val="center"/>
-              <w:rPr>
-                <w:rFonts w:ascii="Arial" w:eastAsia="Arial" w:hAnsi="Arial" w:cs="Arial"/>
-                <w:sz w:val="20"/>
-                <w:szCs w:val="20"/>
-              </w:rPr>
-            </w:pPr>
-            <w:r>
-              <w:rPr>
-                <w:rFonts w:ascii="Arial" w:eastAsia="Arial" w:hAnsi="Arial" w:cs="Arial"/>
-                <w:sz w:val="20"/>
-                <w:szCs w:val="20"/>
-              </w:rPr>
-              <w:t>V1.0</w:t>
-            </w:r>
-          </w:p>
-        </w:tc>
-      </w:tr>
-      <w:tr>
-        <w:trPr>
-          <w:trHeight w:val="400"/>
-          <w:jc w:val="center"/>
-        </w:trPr>
-        <w:tc>
-          <w:tcPr>
-            <w:tcW w:w="2595" w:type="dxa"/>
-            <w:vMerge/>
-          </w:tcPr>
-          <w:p>
-            <w:pPr>
-              <w:rPr>
-                <w:rFonts w:ascii="Times" w:eastAsia="Times" w:hAnsi="Times" w:cs="Times"/>
-                <w:sz w:val="20"/>
-                <w:szCs w:val="20"/>
-              </w:rPr>
-            </w:pPr>
-          </w:p>
-        </w:tc>
-        <w:tc>
-          <w:tcPr>
-            <w:tcW w:w="1005" w:type="dxa"/>
-          </w:tcPr>
-          <w:p>
-            <w:pPr>
-              <w:spacing w:after="120"/>
-              <w:rPr>
-                <w:rFonts w:ascii="Times" w:eastAsia="Times" w:hAnsi="Times" w:cs="Times"/>
-                <w:sz w:val="20"/>
-                <w:szCs w:val="20"/>
-              </w:rPr>
-            </w:pPr>
-            <w:r>
-              <w:rPr>
-                <w:rFonts w:ascii="Times" w:eastAsia="Times" w:hAnsi="Times" w:cs="Times"/>
-                <w:sz w:val="20"/>
-                <w:szCs w:val="20"/>
-              </w:rPr>
-              <w:t>4</w:t>
-            </w:r>
-          </w:p>
-        </w:tc>
-        <w:tc>
-          <w:tcPr>
-            <w:tcW w:w="2700" w:type="dxa"/>
-          </w:tcPr>
-          <w:p>
-            <w:pPr>
-              <w:spacing w:after="120"/>
-              <w:rPr>
-                <w:rFonts w:ascii="Arial" w:eastAsia="Arial" w:hAnsi="Arial" w:cs="Arial"/>
-                <w:sz w:val="20"/>
-                <w:szCs w:val="20"/>
-              </w:rPr>
-            </w:pPr>
-            <w:r>
-              <w:rPr>
-                <w:rFonts w:ascii="Arial" w:eastAsia="Arial" w:hAnsi="Arial" w:cs="Arial"/>
-                <w:sz w:val="20"/>
-                <w:szCs w:val="20"/>
-              </w:rPr>
               <w:t>Medicine Inventory Management.</w:t>
             </w:r>
           </w:p>
@@ -7994,23 +7856,7 @@
                 <w:sz w:val="20"/>
                 <w:szCs w:val="20"/>
               </w:rPr>
-              <w:t xml:space="preserve">User </w:t>
-            </w:r>
-            <w:r>
-              <w:rPr>
-                <w:rFonts w:ascii="Times" w:eastAsia="Times" w:hAnsi="Times" w:cs="Times"/>
-                <w:sz w:val="20"/>
-                <w:szCs w:val="20"/>
-              </w:rPr>
-              <w:t>Operation</w:t>
-            </w:r>
-            <w:r>
-              <w:rPr>
-                <w:rFonts w:ascii="Times" w:eastAsia="Times" w:hAnsi="Times" w:cs="Times"/>
-                <w:sz w:val="20"/>
-                <w:szCs w:val="20"/>
-              </w:rPr>
-              <w:t xml:space="preserve"> Modes</w:t>
+              <w:t>User Operation Modes</w:t>
             </w:r>
           </w:p>
         </w:tc>
@@ -8320,7 +8166,6 @@
         <w:rPr>
           <w:rFonts w:eastAsia="Arial"/>
         </w:rPr>
-        <w:lastRenderedPageBreak/>
         <w:t>125 years of Security Expertise.</w:t>
       </w:r>
     </w:p>
@@ -8336,6 +8181,7 @@
         <w:rPr>
           <w:rFonts w:eastAsia="Arial"/>
         </w:rPr>
+        <w:lastRenderedPageBreak/>
         <w:t>24/7 professional monitoring.</w:t>
       </w:r>
     </w:p>
@@ -15135,7 +14981,7 @@
       <w:rPr>
         <w:noProof/>
       </w:rPr>
-      <w:t>7</w:t>
+      <w:t>8</w:t>
     </w:r>
     <w:r>
       <w:fldChar w:fldCharType="end"/>
@@ -19287,7 +19133,7 @@
 </file>
 
 <file path=customXml/itemProps1.xml><?xml version="1.0" encoding="utf-8"?>
-<ds:datastoreItem xmlns:ds="http://schemas.openxmlformats.org/officeDocument/2006/customXml" ds:itemID="{18BA9D47-2C6B-421E-82F4-F7F61316CD5A}">
+<ds:datastoreItem xmlns:ds="http://schemas.openxmlformats.org/officeDocument/2006/customXml" ds:itemID="{AA89A407-0E0A-4F1D-AD64-8504198C85AA}">
   <ds:schemaRefs>
     <ds:schemaRef ds:uri="http://schemas.openxmlformats.org/officeDocument/2006/bibliography"/>
   </ds:schemaRefs>

</xml_diff>

<commit_message>
higlighting the changes to vision document
Signed-off-by: nikhilgpatil1995@gmail.com <JuPiTeR@1@3>
</commit_message>
<xml_diff>
--- a/Deliverable-2/UpdatedVisionDocument/VisionDocument-SmartHomePlus.docx
+++ b/Deliverable-2/UpdatedVisionDocument/VisionDocument-SmartHomePlus.docx
@@ -1,6 +1,6 @@
 
 <file path=word/document.xml><?xml version="1.0" encoding="utf-8"?>
-<w:document xmlns:wpc="http://schemas.microsoft.com/office/word/2010/wordprocessingCanvas" xmlns:mc="http://schemas.openxmlformats.org/markup-compatibility/2006" xmlns:o="urn:schemas-microsoft-com:office:office" xmlns:r="http://schemas.openxmlformats.org/officeDocument/2006/relationships" xmlns:m="http://schemas.openxmlformats.org/officeDocument/2006/math" xmlns:v="urn:schemas-microsoft-com:vml" xmlns:wp14="http://schemas.microsoft.com/office/word/2010/wordprocessingDrawing" xmlns:wp="http://schemas.openxmlformats.org/drawingml/2006/wordprocessingDrawing" xmlns:w10="urn:schemas-microsoft-com:office:word" xmlns:w="http://schemas.openxmlformats.org/wordprocessingml/2006/main" xmlns:w14="http://schemas.microsoft.com/office/word/2010/wordml" xmlns:wpg="http://schemas.microsoft.com/office/word/2010/wordprocessingGroup" xmlns:wpi="http://schemas.microsoft.com/office/word/2010/wordprocessingInk" xmlns:wne="http://schemas.microsoft.com/office/word/2006/wordml" xmlns:wps="http://schemas.microsoft.com/office/word/2010/wordprocessingShape" mc:Ignorable="w14 wp14">
+<w:document xmlns:wpc="http://schemas.microsoft.com/office/word/2010/wordprocessingCanvas" xmlns:cx="http://schemas.microsoft.com/office/drawing/2014/chartex" xmlns:cx1="http://schemas.microsoft.com/office/drawing/2015/9/8/chartex" xmlns:cx2="http://schemas.microsoft.com/office/drawing/2015/10/21/chartex" xmlns:cx3="http://schemas.microsoft.com/office/drawing/2016/5/9/chartex" xmlns:cx4="http://schemas.microsoft.com/office/drawing/2016/5/10/chartex" xmlns:cx5="http://schemas.microsoft.com/office/drawing/2016/5/11/chartex" xmlns:cx6="http://schemas.microsoft.com/office/drawing/2016/5/12/chartex" xmlns:cx7="http://schemas.microsoft.com/office/drawing/2016/5/13/chartex" xmlns:cx8="http://schemas.microsoft.com/office/drawing/2016/5/14/chartex" xmlns:mc="http://schemas.openxmlformats.org/markup-compatibility/2006" xmlns:aink="http://schemas.microsoft.com/office/drawing/2016/ink" xmlns:am3d="http://schemas.microsoft.com/office/drawing/2017/model3d" xmlns:o="urn:schemas-microsoft-com:office:office" xmlns:r="http://schemas.openxmlformats.org/officeDocument/2006/relationships" xmlns:m="http://schemas.openxmlformats.org/officeDocument/2006/math" xmlns:v="urn:schemas-microsoft-com:vml" xmlns:wp14="http://schemas.microsoft.com/office/word/2010/wordprocessingDrawing" xmlns:wp="http://schemas.openxmlformats.org/drawingml/2006/wordprocessingDrawing" xmlns:w10="urn:schemas-microsoft-com:office:word" xmlns:w="http://schemas.openxmlformats.org/wordprocessingml/2006/main" xmlns:w14="http://schemas.microsoft.com/office/word/2010/wordml" xmlns:w15="http://schemas.microsoft.com/office/word/2012/wordml" xmlns:w16cex="http://schemas.microsoft.com/office/word/2018/wordml/cex" xmlns:w16cid="http://schemas.microsoft.com/office/word/2016/wordml/cid" xmlns:w16="http://schemas.microsoft.com/office/word/2018/wordml" xmlns:w16se="http://schemas.microsoft.com/office/word/2015/wordml/symex" xmlns:wpg="http://schemas.microsoft.com/office/word/2010/wordprocessingGroup" xmlns:wpi="http://schemas.microsoft.com/office/word/2010/wordprocessingInk" xmlns:wne="http://schemas.microsoft.com/office/word/2006/wordml" xmlns:wps="http://schemas.microsoft.com/office/word/2010/wordprocessingShape" mc:Ignorable="w14 w15 w16se w16cid w16 w16cex wp14">
   <w:body>
     <w:p>
       <w:pPr>
@@ -1627,7 +1627,15 @@
             <w:shd w:val="clear" w:color="auto" w:fill="BFBFBF"/>
           </w:tcPr>
           <w:p>
-            <w:r>
+            <w:pPr>
+              <w:rPr>
+                <w:highlight w:val="yellow"/>
+              </w:rPr>
+            </w:pPr>
+            <w:r>
+              <w:rPr>
+                <w:highlight w:val="yellow"/>
+              </w:rPr>
               <w:t>Who</w:t>
             </w:r>
           </w:p>
@@ -1638,69 +1646,85 @@
             <w:shd w:val="clear" w:color="auto" w:fill="auto"/>
           </w:tcPr>
           <w:p>
+            <w:pPr>
+              <w:rPr>
+                <w:highlight w:val="yellow"/>
+              </w:rPr>
+            </w:pPr>
             <w:r>
               <w:rPr>
                 <w:color w:val="000000"/>
+                <w:highlight w:val="yellow"/>
               </w:rPr>
               <w:t xml:space="preserve">Are </w:t>
             </w:r>
             <w:r>
               <w:rPr>
                 <w:color w:val="000000"/>
+                <w:highlight w:val="yellow"/>
               </w:rPr>
               <w:t xml:space="preserve">concerned about the safety, security, good health of their family, and </w:t>
             </w:r>
             <w:r>
               <w:rPr>
                 <w:color w:val="000000"/>
+                <w:highlight w:val="yellow"/>
               </w:rPr>
               <w:t xml:space="preserve">at </w:t>
             </w:r>
             <w:r>
               <w:rPr>
                 <w:color w:val="000000"/>
+                <w:highlight w:val="yellow"/>
               </w:rPr>
               <w:t>the same time desire to save their time effort and energy consumption by automating</w:t>
             </w:r>
             <w:r>
               <w:rPr>
                 <w:color w:val="000000"/>
+                <w:highlight w:val="yellow"/>
               </w:rPr>
               <w:t xml:space="preserve"> </w:t>
             </w:r>
             <w:r>
               <w:rPr>
                 <w:color w:val="000000"/>
+                <w:highlight w:val="yellow"/>
               </w:rPr>
               <w:t xml:space="preserve">a </w:t>
             </w:r>
             <w:r>
               <w:rPr>
                 <w:color w:val="000000"/>
+                <w:highlight w:val="yellow"/>
               </w:rPr>
               <w:t xml:space="preserve">variety of </w:t>
             </w:r>
             <w:r>
               <w:rPr>
                 <w:color w:val="000000"/>
+                <w:highlight w:val="yellow"/>
               </w:rPr>
               <w:t>their</w:t>
             </w:r>
             <w:r>
               <w:rPr>
                 <w:color w:val="000000"/>
+                <w:highlight w:val="yellow"/>
               </w:rPr>
               <w:t xml:space="preserve"> daily </w:t>
             </w:r>
             <w:r>
               <w:rPr>
                 <w:color w:val="000000"/>
+                <w:highlight w:val="yellow"/>
               </w:rPr>
               <w:t>household tasks</w:t>
             </w:r>
             <w:r>
               <w:rPr>
                 <w:color w:val="000000"/>
+                <w:highlight w:val="yellow"/>
               </w:rPr>
               <w:t>.</w:t>
             </w:r>
@@ -2592,7 +2616,6 @@
       </w:r>
     </w:p>
     <w:p>
-      <w:bookmarkStart w:id="0" w:name="_GoBack"/>
       <w:r>
         <w:t xml:space="preserve">User can access the system both locally and remotely via interfaces like the Control Unit Touch Panel or an interactive mobile application.  Local access also includes support for voice-based assistants to improve accessibility for elderly people or people with some vision related impairments.  Remote access can be achieved using Mobile/Browser app.  The system </w:t>
       </w:r>
@@ -2624,11 +2647,7 @@
         <w:t xml:space="preserve">also some </w:t>
       </w:r>
       <w:r>
-        <w:t>external sources like weather forecast feeds; however, user also can override the self-evolving mode and can switch to a manually controlled system at any point of time. Users will receive notifications through email and/or SMS concerning the status of the system.  System will trigger alarms and send notifications when safety is compromised (Ex: Fire, flood, intrusion). Other hardware and OS related system information has been shared in section 5 of the document</w:t>
-      </w:r>
-      <w:bookmarkEnd w:id="0"/>
-      <w:r>
-        <w:t>.</w:t>
+        <w:t>external sources like weather forecast feeds; however, user also can override the self-evolving mode and can switch to a manually controlled system at any point of time. Users will receive notifications through email and/or SMS concerning the status of the system.  System will trigger alarms and send notifications when safety is compromised (Ex: Fire, flood, intrusion). Other hardware and OS related system information has been shared in section 5 of the document.</w:t>
       </w:r>
     </w:p>
     <w:p/>
@@ -2715,20 +2734,29 @@
       <w:r>
         <w:rPr>
           <w:rFonts w:eastAsia="Arial"/>
+          <w:highlight w:val="yellow"/>
         </w:rPr>
         <w:t>Io</w:t>
       </w:r>
       <w:r>
         <w:rPr>
           <w:rFonts w:eastAsia="Arial"/>
+          <w:highlight w:val="yellow"/>
         </w:rPr>
         <w:t>T</w:t>
       </w:r>
       <w:r>
         <w:rPr>
           <w:rFonts w:eastAsia="Arial"/>
-        </w:rPr>
-        <w:t xml:space="preserve"> (Internet of Things – an internet based network of smart devices and appliances that can interact among themselves and react to inputs from their surroundings using sensors) </w:t>
+          <w:highlight w:val="yellow"/>
+        </w:rPr>
+        <w:t xml:space="preserve"> (Internet of Things – an internet based network of smart devices and appliances that can interact among themselves and react to inputs from their surroundings using sensors)</w:t>
+      </w:r>
+      <w:r>
+        <w:rPr>
+          <w:rFonts w:eastAsia="Arial"/>
+        </w:rPr>
+        <w:t xml:space="preserve"> </w:t>
       </w:r>
       <w:r>
         <w:rPr>
@@ -2807,7 +2835,7 @@
           <w:lang w:val="en-IN"/>
         </w:rPr>
         <w:drawing>
-          <wp:inline distT="0" distB="0" distL="0" distR="0">
+          <wp:inline distT="0" distB="0" distL="0" distR="0" wp14:anchorId="406A42D3" wp14:editId="47927650">
             <wp:extent cx="5448298" cy="3810000"/>
             <wp:effectExtent l="0" t="0" r="635" b="0"/>
             <wp:docPr id="2" name="Picture 2"/>
@@ -2822,7 +2850,7 @@
                     <pic:cNvPicPr/>
                   </pic:nvPicPr>
                   <pic:blipFill>
-                    <a:blip r:embed="rId9">
+                    <a:blip r:embed="rId8">
                       <a:extLst>
                         <a:ext uri="{28A0092B-C50C-407E-A947-70E740481C1C}">
                           <a14:useLocalDpi xmlns:a14="http://schemas.microsoft.com/office/drawing/2010/main" val="0"/>
@@ -3042,8 +3070,8 @@
           <w:szCs w:val="20"/>
         </w:rPr>
       </w:pPr>
-      <w:bookmarkStart w:id="1" w:name="_gjdgxs" w:colFirst="0" w:colLast="0"/>
-      <w:bookmarkEnd w:id="1"/>
+      <w:bookmarkStart w:id="0" w:name="_gjdgxs" w:colFirst="0" w:colLast="0"/>
+      <w:bookmarkEnd w:id="0"/>
     </w:p>
     <w:p>
       <w:pPr>
@@ -3189,60 +3217,62 @@
             <w:pPr>
               <w:rPr>
                 <w:rFonts w:eastAsia="Arial"/>
+                <w:highlight w:val="yellow"/>
               </w:rPr>
             </w:pPr>
             <w:r>
               <w:rPr>
                 <w:rFonts w:eastAsia="Arial"/>
+                <w:highlight w:val="yellow"/>
               </w:rPr>
               <w:t xml:space="preserve">Controller provides support for </w:t>
             </w:r>
             <w:r>
               <w:rPr>
                 <w:rFonts w:eastAsia="Arial"/>
+                <w:highlight w:val="yellow"/>
               </w:rPr>
               <w:t xml:space="preserve">remote </w:t>
             </w:r>
             <w:r>
               <w:rPr>
                 <w:rFonts w:eastAsia="Arial"/>
-              </w:rPr>
-              <w:t>connectivity using</w:t>
+                <w:highlight w:val="yellow"/>
+              </w:rPr>
+              <w:t xml:space="preserve">connectivity using </w:t>
             </w:r>
             <w:r>
               <w:rPr>
                 <w:rFonts w:eastAsia="Arial"/>
-              </w:rPr>
-              <w:t xml:space="preserve"> </w:t>
-            </w:r>
-            <w:r>
+                <w:highlight w:val="yellow"/>
+              </w:rPr>
+              <w:t>Internet.</w:t>
+            </w:r>
+          </w:p>
+        </w:tc>
+        <w:tc>
+          <w:tcPr>
+            <w:tcW w:w="3840" w:type="dxa"/>
+          </w:tcPr>
+          <w:p>
+            <w:pPr>
+              <w:spacing w:after="120"/>
               <w:rPr>
                 <w:rFonts w:eastAsia="Arial"/>
-              </w:rPr>
-              <w:t>Internet.</w:t>
-            </w:r>
-          </w:p>
-        </w:tc>
-        <w:tc>
-          <w:tcPr>
-            <w:tcW w:w="3840" w:type="dxa"/>
-          </w:tcPr>
-          <w:p>
-            <w:pPr>
-              <w:spacing w:after="120"/>
+                <w:highlight w:val="yellow"/>
+              </w:rPr>
+            </w:pPr>
+            <w:r>
               <w:rPr>
                 <w:rFonts w:eastAsia="Arial"/>
-              </w:rPr>
-            </w:pPr>
+                <w:highlight w:val="yellow"/>
+              </w:rPr>
+              <w:t xml:space="preserve">Remote </w:t>
+            </w:r>
             <w:r>
               <w:rPr>
                 <w:rFonts w:eastAsia="Arial"/>
-              </w:rPr>
-              <w:t xml:space="preserve">Remote </w:t>
-            </w:r>
-            <w:r>
-              <w:rPr>
-                <w:rFonts w:eastAsia="Arial"/>
+                <w:highlight w:val="yellow"/>
               </w:rPr>
               <w:t>Mobile/browser apps use the Internet to communicate with the controller.</w:t>
             </w:r>
@@ -3372,6 +3402,9 @@
               </w:rPr>
             </w:pPr>
             <w:r>
+              <w:rPr>
+                <w:highlight w:val="yellow"/>
+              </w:rPr>
               <w:t>The usage pattern analyzer depends on data generated form home resident’s daily household patterns</w:t>
             </w:r>
             <w:r>
@@ -3458,8 +3491,8 @@
             <w:tcW w:w="2595" w:type="dxa"/>
           </w:tcPr>
           <w:p>
-            <w:bookmarkStart w:id="2" w:name="_30j0zll" w:colFirst="0" w:colLast="0"/>
-            <w:bookmarkEnd w:id="2"/>
+            <w:bookmarkStart w:id="1" w:name="_30j0zll" w:colFirst="0" w:colLast="0"/>
+            <w:bookmarkEnd w:id="1"/>
             <w:r>
               <w:t>Need</w:t>
             </w:r>
@@ -3520,6 +3553,7 @@
                 <w:rFonts w:ascii="Times" w:eastAsia="Times" w:hAnsi="Times" w:cs="Times"/>
                 <w:sz w:val="20"/>
                 <w:szCs w:val="20"/>
+                <w:highlight w:val="yellow"/>
               </w:rPr>
               <w:t>Mode</w:t>
             </w:r>
@@ -3528,6 +3562,7 @@
                 <w:rFonts w:ascii="Times" w:eastAsia="Times" w:hAnsi="Times" w:cs="Times"/>
                 <w:sz w:val="20"/>
                 <w:szCs w:val="20"/>
+                <w:highlight w:val="yellow"/>
               </w:rPr>
               <w:t>s</w:t>
             </w:r>
@@ -3536,6 +3571,7 @@
                 <w:rFonts w:ascii="Times" w:eastAsia="Times" w:hAnsi="Times" w:cs="Times"/>
                 <w:sz w:val="20"/>
                 <w:szCs w:val="20"/>
+                <w:highlight w:val="yellow"/>
               </w:rPr>
               <w:t xml:space="preserve"> of </w:t>
             </w:r>
@@ -3544,6 +3580,7 @@
                 <w:rFonts w:ascii="Times" w:eastAsia="Times" w:hAnsi="Times" w:cs="Times"/>
                 <w:sz w:val="20"/>
                 <w:szCs w:val="20"/>
+                <w:highlight w:val="yellow"/>
               </w:rPr>
               <w:t xml:space="preserve"> user </w:t>
             </w:r>
@@ -3552,6 +3589,7 @@
                 <w:rFonts w:ascii="Times" w:eastAsia="Times" w:hAnsi="Times" w:cs="Times"/>
                 <w:sz w:val="20"/>
                 <w:szCs w:val="20"/>
+                <w:highlight w:val="yellow"/>
               </w:rPr>
               <w:t xml:space="preserve">access </w:t>
             </w:r>
@@ -3560,6 +3598,7 @@
                 <w:rFonts w:ascii="Times" w:eastAsia="Times" w:hAnsi="Times" w:cs="Times"/>
                 <w:sz w:val="20"/>
                 <w:szCs w:val="20"/>
+                <w:highlight w:val="yellow"/>
               </w:rPr>
               <w:t>control</w:t>
             </w:r>
@@ -3606,6 +3645,7 @@
                 <w:rFonts w:ascii="Arial" w:eastAsia="Arial" w:hAnsi="Arial" w:cs="Arial"/>
                 <w:sz w:val="20"/>
                 <w:szCs w:val="20"/>
+                <w:highlight w:val="yellow"/>
               </w:rPr>
               <w:t>Local access to the contro</w:t>
             </w:r>
@@ -3614,6 +3654,7 @@
                 <w:rFonts w:ascii="Arial" w:eastAsia="Arial" w:hAnsi="Arial" w:cs="Arial"/>
                 <w:sz w:val="20"/>
                 <w:szCs w:val="20"/>
+                <w:highlight w:val="yellow"/>
               </w:rPr>
               <w:t>ller using Touch panel / Keypad.</w:t>
             </w:r>
@@ -3699,13 +3740,15 @@
                 <w:rFonts w:ascii="Arial" w:eastAsia="Arial" w:hAnsi="Arial" w:cs="Arial"/>
                 <w:sz w:val="20"/>
                 <w:szCs w:val="20"/>
-              </w:rPr>
-            </w:pPr>
-            <w:r>
-              <w:rPr>
-                <w:rFonts w:ascii="Arial" w:eastAsia="Arial" w:hAnsi="Arial" w:cs="Arial"/>
-                <w:sz w:val="20"/>
-                <w:szCs w:val="20"/>
+                <w:highlight w:val="yellow"/>
+              </w:rPr>
+            </w:pPr>
+            <w:r>
+              <w:rPr>
+                <w:rFonts w:ascii="Arial" w:eastAsia="Arial" w:hAnsi="Arial" w:cs="Arial"/>
+                <w:sz w:val="20"/>
+                <w:szCs w:val="20"/>
+                <w:highlight w:val="yellow"/>
               </w:rPr>
               <w:t>Local access to controller using Voice based assistants for elderly people or people with some visual impairment.</w:t>
             </w:r>
@@ -3806,6 +3849,7 @@
                 <w:rFonts w:ascii="Arial" w:eastAsia="Arial" w:hAnsi="Arial" w:cs="Arial"/>
                 <w:sz w:val="20"/>
                 <w:szCs w:val="20"/>
+                <w:highlight w:val="yellow"/>
               </w:rPr>
               <w:t>Remote Internet based Access</w:t>
             </w:r>
@@ -3814,6 +3858,7 @@
                 <w:rFonts w:ascii="Arial" w:eastAsia="Arial" w:hAnsi="Arial" w:cs="Arial"/>
                 <w:sz w:val="20"/>
                 <w:szCs w:val="20"/>
+                <w:highlight w:val="yellow"/>
               </w:rPr>
               <w:t xml:space="preserve"> through mobile/web apps</w:t>
             </w:r>
@@ -3931,6 +3976,7 @@
                 <w:rFonts w:ascii="Arial" w:eastAsia="Arial" w:hAnsi="Arial" w:cs="Arial"/>
                 <w:sz w:val="20"/>
                 <w:szCs w:val="20"/>
+                <w:highlight w:val="yellow"/>
               </w:rPr>
               <w:t>Surveillance Camera placement</w:t>
             </w:r>
@@ -3939,6 +3985,7 @@
                 <w:rFonts w:ascii="Arial" w:eastAsia="Arial" w:hAnsi="Arial" w:cs="Arial"/>
                 <w:sz w:val="20"/>
                 <w:szCs w:val="20"/>
+                <w:highlight w:val="yellow"/>
               </w:rPr>
               <w:t xml:space="preserve"> </w:t>
             </w:r>
@@ -3947,6 +3994,7 @@
                 <w:rFonts w:ascii="Arial" w:eastAsia="Arial" w:hAnsi="Arial" w:cs="Arial"/>
                 <w:sz w:val="20"/>
                 <w:szCs w:val="20"/>
+                <w:highlight w:val="yellow"/>
               </w:rPr>
               <w:t>with</w:t>
             </w:r>
@@ -3955,6 +4003,7 @@
                 <w:rFonts w:ascii="Arial" w:eastAsia="Arial" w:hAnsi="Arial" w:cs="Arial"/>
                 <w:sz w:val="20"/>
                 <w:szCs w:val="20"/>
+                <w:highlight w:val="yellow"/>
               </w:rPr>
               <w:t xml:space="preserve">in </w:t>
             </w:r>
@@ -3963,6 +4012,7 @@
                 <w:rFonts w:ascii="Arial" w:eastAsia="Arial" w:hAnsi="Arial" w:cs="Arial"/>
                 <w:sz w:val="20"/>
                 <w:szCs w:val="20"/>
+                <w:highlight w:val="yellow"/>
               </w:rPr>
               <w:t xml:space="preserve">and out-side </w:t>
             </w:r>
@@ -3971,6 +4021,7 @@
                 <w:rFonts w:ascii="Arial" w:eastAsia="Arial" w:hAnsi="Arial" w:cs="Arial"/>
                 <w:sz w:val="20"/>
                 <w:szCs w:val="20"/>
+                <w:highlight w:val="yellow"/>
               </w:rPr>
               <w:t>the home</w:t>
             </w:r>
@@ -3979,6 +4030,7 @@
                 <w:rFonts w:ascii="Arial" w:eastAsia="Arial" w:hAnsi="Arial" w:cs="Arial"/>
                 <w:sz w:val="20"/>
                 <w:szCs w:val="20"/>
+                <w:highlight w:val="yellow"/>
               </w:rPr>
               <w:t xml:space="preserve"> with due consideration to user’s privacy</w:t>
             </w:r>
@@ -3987,6 +4039,7 @@
                 <w:rFonts w:ascii="Arial" w:eastAsia="Arial" w:hAnsi="Arial" w:cs="Arial"/>
                 <w:sz w:val="20"/>
                 <w:szCs w:val="20"/>
+                <w:highlight w:val="yellow"/>
               </w:rPr>
               <w:t>.</w:t>
             </w:r>
@@ -4277,15 +4330,17 @@
                 <w:rFonts w:ascii="Arial" w:eastAsia="Arial" w:hAnsi="Arial" w:cs="Arial"/>
                 <w:sz w:val="20"/>
                 <w:szCs w:val="20"/>
-              </w:rPr>
-            </w:pPr>
-            <w:r>
-              <w:rPr>
-                <w:rFonts w:ascii="Arial" w:eastAsia="Arial" w:hAnsi="Arial" w:cs="Arial"/>
-                <w:sz w:val="20"/>
-                <w:szCs w:val="20"/>
-              </w:rPr>
-              <w:t>Centralized Home Alarming</w:t>
+                <w:highlight w:val="yellow"/>
+              </w:rPr>
+            </w:pPr>
+            <w:r>
+              <w:rPr>
+                <w:rFonts w:ascii="Arial" w:eastAsia="Arial" w:hAnsi="Arial" w:cs="Arial"/>
+                <w:sz w:val="20"/>
+                <w:szCs w:val="20"/>
+                <w:highlight w:val="yellow"/>
+              </w:rPr>
+              <w:t>Window Access Control</w:t>
             </w:r>
           </w:p>
         </w:tc>
@@ -4383,6 +4438,106 @@
                 <w:rFonts w:ascii="Arial" w:eastAsia="Arial" w:hAnsi="Arial" w:cs="Arial"/>
                 <w:sz w:val="20"/>
                 <w:szCs w:val="20"/>
+                <w:highlight w:val="yellow"/>
+              </w:rPr>
+              <w:t>Centralized Home Alarming</w:t>
+            </w:r>
+          </w:p>
+        </w:tc>
+        <w:tc>
+          <w:tcPr>
+            <w:tcW w:w="1380" w:type="dxa"/>
+          </w:tcPr>
+          <w:p>
+            <w:pPr>
+              <w:spacing w:after="120"/>
+              <w:jc w:val="center"/>
+              <w:rPr>
+                <w:rFonts w:ascii="Arial" w:eastAsia="Arial" w:hAnsi="Arial" w:cs="Arial"/>
+                <w:sz w:val="20"/>
+                <w:szCs w:val="20"/>
+              </w:rPr>
+            </w:pPr>
+            <w:r>
+              <w:rPr>
+                <w:rFonts w:ascii="Arial" w:eastAsia="Arial" w:hAnsi="Arial" w:cs="Arial"/>
+                <w:sz w:val="20"/>
+                <w:szCs w:val="20"/>
+              </w:rPr>
+              <w:t>V1.0</w:t>
+            </w:r>
+          </w:p>
+        </w:tc>
+      </w:tr>
+      <w:tr>
+        <w:trPr>
+          <w:jc w:val="center"/>
+        </w:trPr>
+        <w:tc>
+          <w:tcPr>
+            <w:tcW w:w="2595" w:type="dxa"/>
+            <w:vMerge/>
+          </w:tcPr>
+          <w:p>
+            <w:pPr>
+              <w:widowControl w:val="0"/>
+              <w:pBdr>
+                <w:top w:val="nil"/>
+                <w:left w:val="nil"/>
+                <w:bottom w:val="nil"/>
+                <w:right w:val="nil"/>
+                <w:between w:val="nil"/>
+              </w:pBdr>
+              <w:spacing w:line="276" w:lineRule="auto"/>
+              <w:rPr>
+                <w:rFonts w:ascii="Arial" w:eastAsia="Arial" w:hAnsi="Arial" w:cs="Arial"/>
+                <w:sz w:val="20"/>
+                <w:szCs w:val="20"/>
+              </w:rPr>
+            </w:pPr>
+          </w:p>
+        </w:tc>
+        <w:tc>
+          <w:tcPr>
+            <w:tcW w:w="1005" w:type="dxa"/>
+          </w:tcPr>
+          <w:p>
+            <w:pPr>
+              <w:spacing w:after="120"/>
+              <w:rPr>
+                <w:rFonts w:ascii="Times" w:eastAsia="Times" w:hAnsi="Times" w:cs="Times"/>
+                <w:sz w:val="20"/>
+                <w:szCs w:val="20"/>
+              </w:rPr>
+            </w:pPr>
+            <w:r>
+              <w:rPr>
+                <w:rFonts w:ascii="Times" w:eastAsia="Times" w:hAnsi="Times" w:cs="Times"/>
+                <w:sz w:val="20"/>
+                <w:szCs w:val="20"/>
+              </w:rPr>
+              <w:t>1</w:t>
+            </w:r>
+          </w:p>
+        </w:tc>
+        <w:tc>
+          <w:tcPr>
+            <w:tcW w:w="2700" w:type="dxa"/>
+          </w:tcPr>
+          <w:p>
+            <w:pPr>
+              <w:spacing w:after="120"/>
+              <w:rPr>
+                <w:rFonts w:ascii="Arial" w:eastAsia="Arial" w:hAnsi="Arial" w:cs="Arial"/>
+                <w:sz w:val="20"/>
+                <w:szCs w:val="20"/>
+              </w:rPr>
+            </w:pPr>
+            <w:r>
+              <w:rPr>
+                <w:rFonts w:ascii="Arial" w:eastAsia="Arial" w:hAnsi="Arial" w:cs="Arial"/>
+                <w:sz w:val="20"/>
+                <w:szCs w:val="20"/>
               </w:rPr>
               <w:t>Intrusion Detection</w:t>
             </w:r>
@@ -4471,6 +4626,7 @@
                 <w:sz w:val="20"/>
                 <w:szCs w:val="20"/>
               </w:rPr>
+              <w:lastRenderedPageBreak/>
               <w:t>2</w:t>
             </w:r>
           </w:p>
@@ -4584,17 +4740,9 @@
                 <w:rFonts w:ascii="Arial" w:eastAsia="Arial" w:hAnsi="Arial" w:cs="Arial"/>
                 <w:sz w:val="20"/>
                 <w:szCs w:val="20"/>
-              </w:rPr>
-              <w:t xml:space="preserve">Energy usage stats and analytics during different </w:t>
-            </w:r>
-            <w:r>
-              <w:rPr>
-                <w:rFonts w:ascii="Arial" w:eastAsia="Arial" w:hAnsi="Arial" w:cs="Arial"/>
-                <w:sz w:val="20"/>
-                <w:szCs w:val="20"/>
-              </w:rPr>
-              <w:lastRenderedPageBreak/>
-              <w:t>time periods in a day.</w:t>
+                <w:highlight w:val="yellow"/>
+              </w:rPr>
+              <w:t>Energy usage stats and analytics during different time periods in a day.</w:t>
             </w:r>
           </w:p>
         </w:tc>
@@ -4618,7 +4766,6 @@
                 <w:sz w:val="20"/>
                 <w:szCs w:val="20"/>
               </w:rPr>
-              <w:lastRenderedPageBreak/>
               <w:t>V1.0</w:t>
             </w:r>
           </w:p>
@@ -4784,6 +4931,7 @@
                 <w:rFonts w:ascii="Arial" w:eastAsia="Arial" w:hAnsi="Arial" w:cs="Arial"/>
                 <w:sz w:val="20"/>
                 <w:szCs w:val="20"/>
+                <w:highlight w:val="yellow"/>
               </w:rPr>
               <w:t>Managing Alternative Energy harness systems</w:t>
             </w:r>
@@ -4792,6 +4940,7 @@
                 <w:rFonts w:ascii="Arial" w:eastAsia="Arial" w:hAnsi="Arial" w:cs="Arial"/>
                 <w:sz w:val="20"/>
                 <w:szCs w:val="20"/>
+                <w:highlight w:val="yellow"/>
               </w:rPr>
               <w:t xml:space="preserve"> like solar and rain-water</w:t>
             </w:r>
@@ -4800,6 +4949,7 @@
                 <w:rFonts w:ascii="Arial" w:eastAsia="Arial" w:hAnsi="Arial" w:cs="Arial"/>
                 <w:sz w:val="20"/>
                 <w:szCs w:val="20"/>
+                <w:highlight w:val="yellow"/>
               </w:rPr>
               <w:t xml:space="preserve"> harvesting</w:t>
             </w:r>
@@ -5010,6 +5160,7 @@
                 <w:rFonts w:ascii="Arial" w:eastAsia="Arial" w:hAnsi="Arial" w:cs="Arial"/>
                 <w:sz w:val="20"/>
                 <w:szCs w:val="20"/>
+                <w:highlight w:val="yellow"/>
               </w:rPr>
               <w:t>Automated In House Roof installed Water Sprinklers.</w:t>
             </w:r>
@@ -5101,6 +5252,7 @@
                 <w:rFonts w:ascii="Arial" w:eastAsia="Arial" w:hAnsi="Arial" w:cs="Arial"/>
                 <w:sz w:val="20"/>
                 <w:szCs w:val="20"/>
+                <w:highlight w:val="yellow"/>
               </w:rPr>
               <w:t>CO (Carbon Monoxide - from appliances) level detection.</w:t>
             </w:r>
@@ -5394,6 +5546,7 @@
                 <w:rFonts w:ascii="Arial" w:eastAsia="Arial" w:hAnsi="Arial" w:cs="Arial"/>
                 <w:sz w:val="20"/>
                 <w:szCs w:val="20"/>
+                <w:highlight w:val="yellow"/>
               </w:rPr>
               <w:t>Smart irrigation and automated gardening.</w:t>
             </w:r>
@@ -5486,6 +5639,7 @@
                 <w:rFonts w:ascii="Arial" w:eastAsia="Arial" w:hAnsi="Arial" w:cs="Arial"/>
                 <w:sz w:val="20"/>
                 <w:szCs w:val="20"/>
+                <w:highlight w:val="yellow"/>
               </w:rPr>
               <w:t>Automated swimming pool Maintenance</w:t>
             </w:r>
@@ -6253,6 +6407,7 @@
                 <w:rFonts w:ascii="Arial" w:eastAsia="Arial" w:hAnsi="Arial" w:cs="Arial"/>
                 <w:sz w:val="20"/>
                 <w:szCs w:val="20"/>
+                <w:highlight w:val="yellow"/>
               </w:rPr>
               <w:t>Local Controller based Monitor</w:t>
             </w:r>
@@ -6344,6 +6499,7 @@
                 <w:rFonts w:ascii="Arial" w:eastAsia="Arial" w:hAnsi="Arial" w:cs="Arial"/>
                 <w:sz w:val="20"/>
                 <w:szCs w:val="20"/>
+                <w:highlight w:val="yellow"/>
               </w:rPr>
               <w:t>Voice based assistants</w:t>
             </w:r>
@@ -6434,6 +6590,7 @@
                 <w:rFonts w:ascii="Arial" w:eastAsia="Arial" w:hAnsi="Arial" w:cs="Arial"/>
                 <w:sz w:val="20"/>
                 <w:szCs w:val="20"/>
+                <w:highlight w:val="yellow"/>
               </w:rPr>
               <w:t>Automated call to 911 in case of intrusion/break-in or other emergencies like fire / floods.</w:t>
             </w:r>
@@ -6489,6 +6646,7 @@
                 <w:sz w:val="20"/>
                 <w:szCs w:val="20"/>
               </w:rPr>
+              <w:lastRenderedPageBreak/>
               <w:t>Mode of connectivity</w:t>
             </w:r>
           </w:p>
@@ -6534,6 +6692,7 @@
                 <w:rFonts w:ascii="Arial" w:eastAsia="Arial" w:hAnsi="Arial" w:cs="Arial"/>
                 <w:sz w:val="20"/>
                 <w:szCs w:val="20"/>
+                <w:highlight w:val="yellow"/>
               </w:rPr>
               <w:t xml:space="preserve">Local Connectivity - </w:t>
             </w:r>
@@ -6542,6 +6701,7 @@
                 <w:rFonts w:ascii="Arial" w:eastAsia="Arial" w:hAnsi="Arial" w:cs="Arial"/>
                 <w:sz w:val="20"/>
                 <w:szCs w:val="20"/>
+                <w:highlight w:val="yellow"/>
               </w:rPr>
               <w:t>WI-FI</w:t>
             </w:r>
@@ -6550,16 +6710,25 @@
                 <w:rFonts w:ascii="Arial" w:eastAsia="Arial" w:hAnsi="Arial" w:cs="Arial"/>
                 <w:sz w:val="20"/>
                 <w:szCs w:val="20"/>
-              </w:rPr>
-              <w:t xml:space="preserve">, Bluetooth, ZWAVE, </w:t>
-            </w:r>
-            <w:r>
-              <w:rPr>
-                <w:rFonts w:ascii="Arial" w:eastAsia="Arial" w:hAnsi="Arial" w:cs="Arial"/>
-                <w:sz w:val="20"/>
-                <w:szCs w:val="20"/>
-              </w:rPr>
-              <w:lastRenderedPageBreak/>
+                <w:highlight w:val="yellow"/>
+              </w:rPr>
+              <w:t>, Bluetooth, ZWAVE,</w:t>
+            </w:r>
+            <w:r>
+              <w:rPr>
+                <w:rFonts w:ascii="Arial" w:eastAsia="Arial" w:hAnsi="Arial" w:cs="Arial"/>
+                <w:sz w:val="20"/>
+                <w:szCs w:val="20"/>
+              </w:rPr>
+              <w:t xml:space="preserve"> </w:t>
+            </w:r>
+            <w:r>
+              <w:rPr>
+                <w:rFonts w:ascii="Arial" w:eastAsia="Arial" w:hAnsi="Arial" w:cs="Arial"/>
+                <w:sz w:val="20"/>
+                <w:szCs w:val="20"/>
+                <w:highlight w:val="yellow"/>
+              </w:rPr>
               <w:t>ZIGBEE</w:t>
             </w:r>
           </w:p>
@@ -6594,7 +6763,6 @@
                 <w:sz w:val="20"/>
                 <w:szCs w:val="20"/>
               </w:rPr>
-              <w:lastRenderedPageBreak/>
               <w:t>V1.0</w:t>
             </w:r>
           </w:p>
@@ -6661,6 +6829,7 @@
                 <w:rFonts w:ascii="Arial" w:eastAsia="Arial" w:hAnsi="Arial" w:cs="Arial"/>
                 <w:sz w:val="20"/>
                 <w:szCs w:val="20"/>
+                <w:highlight w:val="yellow"/>
               </w:rPr>
               <w:t>Remote Connectivity Broadband-</w:t>
             </w:r>
@@ -6669,6 +6838,7 @@
                 <w:rFonts w:ascii="Arial" w:eastAsia="Arial" w:hAnsi="Arial" w:cs="Arial"/>
                 <w:sz w:val="20"/>
                 <w:szCs w:val="20"/>
+                <w:highlight w:val="yellow"/>
               </w:rPr>
               <w:t>4G-LTE/5G</w:t>
             </w:r>
@@ -7035,6 +7205,7 @@
                 <w:rFonts w:ascii="Times" w:eastAsia="Times" w:hAnsi="Times" w:cs="Times"/>
                 <w:sz w:val="20"/>
                 <w:szCs w:val="20"/>
+                <w:highlight w:val="yellow"/>
               </w:rPr>
               <w:t>Product Operation Modes</w:t>
             </w:r>
@@ -7623,6 +7794,9 @@
           <w:tcPr>
             <w:tcW w:w="2595" w:type="dxa"/>
             <w:vMerge/>
+            <w:tcBorders>
+              <w:bottom w:val="single" w:sz="4" w:space="0" w:color="auto"/>
+            </w:tcBorders>
           </w:tcPr>
           <w:p>
             <w:pPr>
@@ -7712,6 +7886,9 @@
         <w:tc>
           <w:tcPr>
             <w:tcW w:w="2595" w:type="dxa"/>
+            <w:tcBorders>
+              <w:bottom w:val="nil"/>
+            </w:tcBorders>
           </w:tcPr>
           <w:p>
             <w:pPr>
@@ -7773,6 +7950,7 @@
                 <w:rFonts w:ascii="Arial" w:eastAsia="Arial" w:hAnsi="Arial" w:cs="Arial"/>
                 <w:sz w:val="20"/>
                 <w:szCs w:val="20"/>
+                <w:highlight w:val="yellow"/>
               </w:rPr>
               <w:t>Interface to connect devices bundled as part of the solution</w:t>
             </w:r>
@@ -7781,6 +7959,7 @@
                 <w:rFonts w:ascii="Arial" w:eastAsia="Arial" w:hAnsi="Arial" w:cs="Arial"/>
                 <w:sz w:val="20"/>
                 <w:szCs w:val="20"/>
+                <w:highlight w:val="yellow"/>
               </w:rPr>
               <w:t>.</w:t>
             </w:r>
@@ -7818,6 +7997,9 @@
         <w:tc>
           <w:tcPr>
             <w:tcW w:w="2595" w:type="dxa"/>
+            <w:tcBorders>
+              <w:top w:val="nil"/>
+            </w:tcBorders>
           </w:tcPr>
           <w:p>
             <w:pPr>
@@ -7871,8 +8053,17 @@
                 <w:rFonts w:ascii="Arial" w:eastAsia="Arial" w:hAnsi="Arial" w:cs="Arial"/>
                 <w:sz w:val="20"/>
                 <w:szCs w:val="20"/>
-              </w:rPr>
-              <w:t>Sophisticated Interface to support third party devices.</w:t>
+                <w:highlight w:val="yellow"/>
+              </w:rPr>
+              <w:t>Sophisticated Interface to support third party devices</w:t>
+            </w:r>
+            <w:r>
+              <w:rPr>
+                <w:rFonts w:ascii="Arial" w:eastAsia="Arial" w:hAnsi="Arial" w:cs="Arial"/>
+                <w:sz w:val="20"/>
+                <w:szCs w:val="20"/>
+              </w:rPr>
+              <w:t>.</w:t>
             </w:r>
           </w:p>
         </w:tc>
@@ -7934,6 +8125,7 @@
                 <w:rFonts w:ascii="Times" w:eastAsia="Times" w:hAnsi="Times" w:cs="Times"/>
                 <w:sz w:val="20"/>
                 <w:szCs w:val="20"/>
+                <w:highlight w:val="yellow"/>
               </w:rPr>
               <w:t>User Operation Modes</w:t>
             </w:r>
@@ -8178,21 +8370,7 @@
         <w:rPr>
           <w:rFonts w:eastAsia="Arial"/>
         </w:rPr>
-        <w:t xml:space="preserve">ADT is a 145 years old company which offers some of the smartest home solutions available in the market. ADT is a customizable, pro-installed home security system with continuous monitoring. ADT has evolved beyond home monitoring into connected home automation appliances, devices and detectors, including through popular smart home assistants Amazon </w:t>
-      </w:r>
-      <w:proofErr w:type="spellStart"/>
-      <w:r>
-        <w:rPr>
-          <w:rFonts w:eastAsia="Arial"/>
-        </w:rPr>
-        <w:t>Alexa</w:t>
-      </w:r>
-      <w:proofErr w:type="spellEnd"/>
-      <w:r>
-        <w:rPr>
-          <w:rFonts w:eastAsia="Arial"/>
-        </w:rPr>
-        <w:t xml:space="preserve"> and Google Home.</w:t>
+        <w:t>ADT is a 145 years old company which offers some of the smartest home solutions available in the market. ADT is a customizable, pro-installed home security system with continuous monitoring. ADT has evolved beyond home monitoring into connected home automation appliances, devices and detectors, including through popular smart home assistants Amazon Alexa and Google Home.</w:t>
       </w:r>
     </w:p>
     <w:p>
@@ -8208,6 +8386,7 @@
         <w:rPr>
           <w:rFonts w:eastAsia="Arial"/>
         </w:rPr>
+        <w:lastRenderedPageBreak/>
         <w:t xml:space="preserve">             </w:t>
       </w:r>
       <w:r>
@@ -8230,7 +8409,6 @@
         <w:rPr>
           <w:rFonts w:eastAsia="Arial"/>
         </w:rPr>
-        <w:lastRenderedPageBreak/>
         <w:t>Five Diamond Certification from TMA (The Monitoring Services) and ULC Certification for the outstanding Monitoring Services.</w:t>
       </w:r>
     </w:p>
@@ -8468,29 +8646,35 @@
       <w:r>
         <w:rPr>
           <w:rFonts w:eastAsia="Arial"/>
+          <w:highlight w:val="yellow"/>
         </w:rPr>
         <w:t>Known for l</w:t>
       </w:r>
       <w:r>
         <w:rPr>
           <w:rFonts w:eastAsia="Arial"/>
-        </w:rPr>
-        <w:t>everaging the power of world-class wireless and fiber networks, BCE delivers a wide range of service innovations to consumers, businesses and government customers across Canada including LTE Advanced, Fiber Internet and TV, Wireless Home Internet, cloud and data hosting, IP voice and collaboration, Connected Cars, Smart Cities and Internet of Things. Bell Smart Home is for people who are already using Bell Canada for TV, Internet, and Phone who want to bundle</w:t>
+          <w:highlight w:val="yellow"/>
+        </w:rPr>
+        <w:t>everaging the power of world-class wireless and fiber networks, BCE delivers a wide range of service innovations to consumers</w:t>
       </w:r>
       <w:r>
         <w:rPr>
           <w:rFonts w:eastAsia="Arial"/>
         </w:rPr>
+        <w:t>, businesses and government customers across Canada including LTE Advanced, Fiber Internet and TV, Wireless Home Internet, cloud and data hosting, IP voice and collaboration, Connected Cars, Smart Cities and Internet of Things. Bell Smart Home is for people who are already using Bell Canada for TV, Internet, and Phone who want to bundle</w:t>
+      </w:r>
+      <w:r>
+        <w:rPr>
+          <w:rFonts w:eastAsia="Arial"/>
+        </w:rPr>
         <w:t xml:space="preserve"> it all </w:t>
       </w:r>
-      <w:proofErr w:type="spellStart"/>
       <w:r>
         <w:rPr>
           <w:rFonts w:eastAsia="Arial"/>
         </w:rPr>
-        <w:t>togather</w:t>
-      </w:r>
-      <w:proofErr w:type="spellEnd"/>
+        <w:t>together</w:t>
+      </w:r>
       <w:r>
         <w:rPr>
           <w:rFonts w:eastAsia="Arial"/>
@@ -8749,21 +8933,8 @@
         <w:rPr>
           <w:rFonts w:eastAsia="Arial"/>
         </w:rPr>
-        <w:t xml:space="preserve">Controller can connect and run on battery </w:t>
-      </w:r>
-      <w:proofErr w:type="gramStart"/>
-      <w:r>
-        <w:rPr>
-          <w:rFonts w:eastAsia="Arial"/>
-        </w:rPr>
-        <w:t>backup</w:t>
-      </w:r>
-      <w:proofErr w:type="gramEnd"/>
-      <w:r>
-        <w:rPr>
-          <w:rFonts w:eastAsia="Arial"/>
-        </w:rPr>
-        <w:t>.</w:t>
+        <w:lastRenderedPageBreak/>
+        <w:t>Controller can connect and run on battery backup.</w:t>
       </w:r>
     </w:p>
     <w:p>
@@ -8806,7 +8977,6 @@
           <w:b/>
           <w:u w:val="single"/>
         </w:rPr>
-        <w:lastRenderedPageBreak/>
         <w:t>5.2 Platform requirements:</w:t>
       </w:r>
     </w:p>
@@ -8825,35 +8995,41 @@
         </w:pBdr>
         <w:rPr>
           <w:rFonts w:eastAsia="Arial"/>
+          <w:highlight w:val="yellow"/>
         </w:rPr>
       </w:pPr>
       <w:r>
         <w:rPr>
           <w:rFonts w:eastAsia="Arial"/>
+          <w:highlight w:val="yellow"/>
         </w:rPr>
         <w:t>Controller runs on LINUX</w:t>
       </w:r>
       <w:r>
         <w:rPr>
           <w:rFonts w:eastAsia="Arial"/>
+          <w:highlight w:val="yellow"/>
         </w:rPr>
         <w:t xml:space="preserve"> – as the Operating System</w:t>
       </w:r>
       <w:r>
         <w:rPr>
           <w:rFonts w:eastAsia="Arial"/>
+          <w:highlight w:val="yellow"/>
         </w:rPr>
         <w:t xml:space="preserve"> and supports the JAVA</w:t>
       </w:r>
       <w:r>
         <w:rPr>
           <w:rFonts w:eastAsia="Arial"/>
+          <w:highlight w:val="yellow"/>
         </w:rPr>
         <w:t xml:space="preserve"> – as the programing language with its runtime</w:t>
       </w:r>
       <w:r>
         <w:rPr>
           <w:rFonts w:eastAsia="Arial"/>
+          <w:highlight w:val="yellow"/>
         </w:rPr>
         <w:t xml:space="preserve"> environment. The firmware will be implemented in Java.</w:t>
       </w:r>
@@ -9496,6 +9672,7 @@
         <w:rPr>
           <w:rFonts w:eastAsia="Arial"/>
         </w:rPr>
+        <w:lastRenderedPageBreak/>
         <w:t>ZWAVE –</w:t>
       </w:r>
       <w:r>
@@ -9544,7 +9721,6 @@
         <w:rPr>
           <w:rFonts w:eastAsia="Arial"/>
         </w:rPr>
-        <w:lastRenderedPageBreak/>
         <w:t>ZIGBEE -</w:t>
       </w:r>
       <w:r>
@@ -9653,8 +9829,8 @@
           <w:szCs w:val="20"/>
         </w:rPr>
       </w:pPr>
-      <w:bookmarkStart w:id="3" w:name="_1fob9te" w:colFirst="0" w:colLast="0"/>
-      <w:bookmarkEnd w:id="3"/>
+      <w:bookmarkStart w:id="2" w:name="_1fob9te" w:colFirst="0" w:colLast="0"/>
+      <w:bookmarkEnd w:id="2"/>
     </w:p>
     <w:p>
       <w:pPr>
@@ -10185,6 +10361,7 @@
         <w:rPr>
           <w:color w:val="000000"/>
         </w:rPr>
+        <w:lastRenderedPageBreak/>
         <w:t>L</w:t>
       </w:r>
       <w:r>
@@ -10261,7 +10438,6 @@
         <w:rPr>
           <w:color w:val="000000"/>
         </w:rPr>
-        <w:lastRenderedPageBreak/>
         <w:t xml:space="preserve">Regulate the room conditions by taking parameters like temperature, humidity, CO level </w:t>
       </w:r>
       <w:r>
@@ -10637,15 +10813,7 @@
         <w:spacing w:after="120"/>
       </w:pPr>
       <w:r>
-        <w:t xml:space="preserve">The questionnaire was designed to be as unbiased as possible by providing some commonly accepted choice of technologies used in smart home solutions and at the same time providing end users a freedom to specify any out of the box technology of their preference. </w:t>
-      </w:r>
-      <w:proofErr w:type="gramStart"/>
-      <w:r>
-        <w:t>Questionnaire helped us in gaining better insights on the living lifestyle of our end users and thereby provide</w:t>
-      </w:r>
-      <w:proofErr w:type="gramEnd"/>
-      <w:r>
-        <w:t xml:space="preserve"> a solution which aligns well with their needs.</w:t>
+        <w:t>The questionnaire was designed to be as unbiased as possible by providing some commonly accepted choice of technologies used in smart home solutions and at the same time providing end users a freedom to specify any out of the box technology of their preference. Questionnaire helped us in gaining better insights on the living lifestyle of our end users and thereby provide a solution which aligns well with their needs.</w:t>
       </w:r>
     </w:p>
     <w:p>
@@ -10673,6 +10841,7 @@
           <w:b/>
           <w:u w:val="single"/>
         </w:rPr>
+        <w:lastRenderedPageBreak/>
         <w:t>References:</w:t>
       </w:r>
     </w:p>
@@ -10723,29 +10892,16 @@
         <w:spacing w:after="40"/>
         <w:jc w:val="both"/>
       </w:pPr>
+      <w:r>
+        <w:t xml:space="preserve">Mi </w:t>
+      </w:r>
       <w:proofErr w:type="spellStart"/>
       <w:r>
-        <w:t>Mi</w:t>
+        <w:t>Jeong</w:t>
       </w:r>
       <w:proofErr w:type="spellEnd"/>
       <w:r>
-        <w:t xml:space="preserve"> </w:t>
-      </w:r>
-      <w:proofErr w:type="spellStart"/>
-      <w:r>
-        <w:t>Jeong</w:t>
-      </w:r>
-      <w:proofErr w:type="spellEnd"/>
-      <w:r>
-        <w:t xml:space="preserve"> Kim, </w:t>
-      </w:r>
-      <w:proofErr w:type="spellStart"/>
-      <w:r>
-        <w:t>Myung</w:t>
-      </w:r>
-      <w:proofErr w:type="spellEnd"/>
-      <w:r>
-        <w:t xml:space="preserve"> </w:t>
+        <w:t xml:space="preserve"> Kim, Myung </w:t>
       </w:r>
       <w:proofErr w:type="spellStart"/>
       <w:r>
@@ -10813,7 +10969,7 @@
         <w:spacing w:after="40"/>
         <w:jc w:val="both"/>
       </w:pPr>
-      <w:hyperlink r:id="rId10">
+      <w:hyperlink r:id="rId9">
         <w:r>
           <w:t>https://www.z-wave.com/learn</w:t>
         </w:r>
@@ -10836,7 +10992,7 @@
         <w:spacing w:after="40"/>
         <w:jc w:val="both"/>
       </w:pPr>
-      <w:hyperlink r:id="rId11">
+      <w:hyperlink r:id="rId10">
         <w:r>
           <w:t>https://zigbeealliance.org/solution/zigbee/</w:t>
         </w:r>
@@ -10858,6 +11014,9 @@
         </w:numPr>
         <w:spacing w:after="40"/>
         <w:jc w:val="both"/>
+        <w:rPr>
+          <w:lang w:val="fr-FR"/>
+        </w:rPr>
       </w:pPr>
       <w:proofErr w:type="spellStart"/>
       <w:r>
@@ -10865,10 +11024,35 @@
       </w:r>
       <w:proofErr w:type="spellEnd"/>
       <w:r>
-        <w:t xml:space="preserve"> Wireless Testing Group [Online]. Available: </w:t>
-      </w:r>
-      <w:hyperlink r:id="rId12">
+        <w:t xml:space="preserve"> Wireless Testing Group [Online]. </w:t>
+      </w:r>
+      <w:proofErr w:type="spellStart"/>
+      <w:proofErr w:type="gramStart"/>
+      <w:r>
+        <w:rPr>
+          <w:lang w:val="fr-FR"/>
+        </w:rPr>
+        <w:t>Available</w:t>
+      </w:r>
+      <w:proofErr w:type="spellEnd"/>
+      <w:r>
+        <w:rPr>
+          <w:lang w:val="fr-FR"/>
+        </w:rPr>
+        <w:t>:</w:t>
+      </w:r>
+      <w:proofErr w:type="gramEnd"/>
+      <w:r>
+        <w:rPr>
+          <w:lang w:val="fr-FR"/>
+        </w:rPr>
+        <w:t xml:space="preserve"> </w:t>
+      </w:r>
+      <w:hyperlink r:id="rId11">
         <w:r>
+          <w:rPr>
+            <w:lang w:val="fr-FR"/>
+          </w:rPr>
           <w:t>https://www.iotas.co.uk/ce-fcc-regulatory-services/</w:t>
         </w:r>
       </w:hyperlink>
@@ -10878,6 +11062,9 @@
         <w:pStyle w:val="ListParagraph"/>
         <w:spacing w:after="40"/>
         <w:jc w:val="both"/>
+        <w:rPr>
+          <w:lang w:val="fr-FR"/>
+        </w:rPr>
       </w:pPr>
     </w:p>
     <w:p>
@@ -10893,7 +11080,7 @@
       <w:r>
         <w:t xml:space="preserve">Bell Canada Enterprise [Online. Available: </w:t>
       </w:r>
-      <w:hyperlink r:id="rId13" w:history="1">
+      <w:hyperlink r:id="rId12" w:history="1">
         <w:r>
           <w:t>https://www.bce.ca/</w:t>
         </w:r>
@@ -10916,20 +11103,15 @@
         <w:spacing w:after="40"/>
         <w:jc w:val="both"/>
       </w:pPr>
-      <w:hyperlink r:id="rId14">
+      <w:hyperlink r:id="rId13">
         <w:proofErr w:type="spellStart"/>
         <w:r>
           <w:t>Ludovic</w:t>
         </w:r>
         <w:proofErr w:type="spellEnd"/>
         <w:r>
-          <w:t xml:space="preserve"> </w:t>
+          <w:t xml:space="preserve"> Rembert</w:t>
         </w:r>
-        <w:proofErr w:type="spellStart"/>
-        <w:r>
-          <w:t>Rembert</w:t>
-        </w:r>
-        <w:proofErr w:type="spellEnd"/>
       </w:hyperlink>
       <w:r>
         <w:t> (May 25, 2020), Best Home Security System [Online]. Available:</w:t>
@@ -10945,7 +11127,7 @@
           <w:rFonts w:eastAsia="Arial"/>
         </w:rPr>
       </w:pPr>
-      <w:hyperlink r:id="rId15" w:history="1">
+      <w:hyperlink r:id="rId14" w:history="1">
         <w:r>
           <w:rPr>
             <w:rStyle w:val="Hyperlink"/>
@@ -10973,24 +11155,40 @@
         <w:jc w:val="both"/>
         <w:rPr>
           <w:rStyle w:val="Hyperlink"/>
-        </w:rPr>
-      </w:pPr>
-      <w:r>
-        <w:t xml:space="preserve">Christopher George (Mar. 12, 2020), </w:t>
-      </w:r>
+          <w:lang w:val="fr-FR"/>
+        </w:rPr>
+      </w:pPr>
+      <w:r>
+        <w:t xml:space="preserve">Christopher George (Mar. 12, 2020), The Pros and Cons of ADT Home Security [Online]. </w:t>
+      </w:r>
+      <w:proofErr w:type="spellStart"/>
       <w:proofErr w:type="gramStart"/>
       <w:r>
-        <w:t>The</w:t>
+        <w:rPr>
+          <w:lang w:val="fr-FR"/>
+        </w:rPr>
+        <w:t>Available</w:t>
+      </w:r>
+      <w:proofErr w:type="spellEnd"/>
+      <w:r>
+        <w:rPr>
+          <w:lang w:val="fr-FR"/>
+        </w:rPr>
+        <w:t>:</w:t>
       </w:r>
       <w:proofErr w:type="gramEnd"/>
       <w:r>
-        <w:t xml:space="preserve"> Pros and Cons of ADT Home Security [Online]. Available:  </w:t>
-      </w:r>
-      <w:hyperlink r:id="rId16">
+        <w:rPr>
+          <w:lang w:val="fr-FR"/>
+        </w:rPr>
+        <w:t xml:space="preserve">  </w:t>
+      </w:r>
+      <w:hyperlink r:id="rId15">
         <w:r>
           <w:rPr>
             <w:rStyle w:val="Hyperlink"/>
             <w:rFonts w:eastAsia="Arial"/>
+            <w:lang w:val="fr-FR"/>
           </w:rPr>
           <w:t>https://www.familyhandyman.com/article/pros-cons-adt-home-security/</w:t>
         </w:r>
@@ -11001,6 +11199,9 @@
         <w:pStyle w:val="ListParagraph"/>
         <w:spacing w:after="40"/>
         <w:jc w:val="both"/>
+        <w:rPr>
+          <w:lang w:val="fr-FR"/>
+        </w:rPr>
       </w:pPr>
     </w:p>
     <w:p>
@@ -11015,7 +11216,7 @@
       <w:r>
         <w:t xml:space="preserve">IBM Knowledge Center [Online], Available:  </w:t>
       </w:r>
-      <w:hyperlink r:id="rId17">
+      <w:hyperlink r:id="rId16">
         <w:r>
           <w:rPr>
             <w:rStyle w:val="Hyperlink"/>
@@ -11149,8 +11350,8 @@
           <w:u w:val="single"/>
         </w:rPr>
       </w:pPr>
-      <w:bookmarkStart w:id="4" w:name="_3znysh7" w:colFirst="0" w:colLast="0"/>
-      <w:bookmarkEnd w:id="4"/>
+      <w:bookmarkStart w:id="3" w:name="_3znysh7" w:colFirst="0" w:colLast="0"/>
+      <w:bookmarkEnd w:id="3"/>
       <w:r>
         <w:rPr>
           <w:rFonts w:eastAsia="Arial"/>
@@ -11240,7 +11441,17 @@
           <w:sz w:val="21"/>
           <w:szCs w:val="21"/>
         </w:rPr>
-        <w:t>     Considering that a general Smart-Home solution would rely heavily on establishing connectivity between various home appliances and the smart home controller. Assessing the ease of usage of some commonly used technologies with our clients within their surroundings? </w:t>
+        <w:t xml:space="preserve">     Considering that a general Smart-Home solution would rely heavily on establishing connectivity between various home appliances and the smart home controller. Assessing the ease of usage of some commonly used </w:t>
+      </w:r>
+      <w:r>
+        <w:rPr>
+          <w:rFonts w:ascii="Helvetica Neue" w:eastAsia="Helvetica Neue" w:hAnsi="Helvetica Neue" w:cs="Helvetica Neue"/>
+          <w:color w:val="333333"/>
+          <w:sz w:val="21"/>
+          <w:szCs w:val="21"/>
+        </w:rPr>
+        <w:lastRenderedPageBreak/>
+        <w:t>technologies with our clients within their surroundings? </w:t>
       </w:r>
       <w:r>
         <w:rPr>
@@ -11328,7 +11539,6 @@
           <w:sz w:val="21"/>
           <w:szCs w:val="21"/>
         </w:rPr>
-        <w:lastRenderedPageBreak/>
         <w:t>·        </w:t>
       </w:r>
       <w:r>
@@ -11377,29 +11587,7 @@
           <w:sz w:val="21"/>
           <w:szCs w:val="21"/>
         </w:rPr>
-        <w:t>Bluetooth – [1 to 5</w:t>
-      </w:r>
-      <w:proofErr w:type="gramStart"/>
-      <w:r>
-        <w:rPr>
-          <w:rFonts w:ascii="Helvetica Neue" w:eastAsia="Helvetica Neue" w:hAnsi="Helvetica Neue" w:cs="Helvetica Neue"/>
-          <w:b/>
-          <w:color w:val="333333"/>
-          <w:sz w:val="21"/>
-          <w:szCs w:val="21"/>
-        </w:rPr>
-        <w:t>]-</w:t>
-      </w:r>
-      <w:proofErr w:type="gramEnd"/>
-      <w:r>
-        <w:rPr>
-          <w:rFonts w:ascii="Helvetica Neue" w:eastAsia="Helvetica Neue" w:hAnsi="Helvetica Neue" w:cs="Helvetica Neue"/>
-          <w:b/>
-          <w:color w:val="333333"/>
-          <w:sz w:val="21"/>
-          <w:szCs w:val="21"/>
-        </w:rPr>
-        <w:t xml:space="preserve"> __2__</w:t>
+        <w:t>Bluetooth – [1 to 5]- __2__</w:t>
       </w:r>
     </w:p>
     <w:p>
@@ -11779,29 +11967,7 @@
           <w:sz w:val="21"/>
           <w:szCs w:val="21"/>
         </w:rPr>
-        <w:t xml:space="preserve">Only User-Controlled mode – The entire system can only be controlled and configured via user-friendly mobile applications and the system would not tune itself dynamically to changing surroundings. </w:t>
-      </w:r>
-      <w:proofErr w:type="gramStart"/>
-      <w:r>
-        <w:rPr>
-          <w:rFonts w:ascii="Helvetica Neue" w:eastAsia="Helvetica Neue" w:hAnsi="Helvetica Neue" w:cs="Helvetica Neue"/>
-          <w:b/>
-          <w:color w:val="333333"/>
-          <w:sz w:val="21"/>
-          <w:szCs w:val="21"/>
-        </w:rPr>
-        <w:t>Only driven by static configurations.</w:t>
-      </w:r>
-      <w:proofErr w:type="gramEnd"/>
-      <w:r>
-        <w:rPr>
-          <w:rFonts w:ascii="Helvetica Neue" w:eastAsia="Helvetica Neue" w:hAnsi="Helvetica Neue" w:cs="Helvetica Neue"/>
-          <w:b/>
-          <w:color w:val="333333"/>
-          <w:sz w:val="21"/>
-          <w:szCs w:val="21"/>
-        </w:rPr>
-        <w:t xml:space="preserve"> - ____</w:t>
+        <w:t>Only User-Controlled mode – The entire system can only be controlled and configured via user-friendly mobile applications and the system would not tune itself dynamically to changing surroundings. Only driven by static configurations. - ____</w:t>
       </w:r>
     </w:p>
     <w:p>
@@ -12016,7 +12182,7 @@
           <w:sz w:val="21"/>
           <w:szCs w:val="21"/>
         </w:rPr>
-        <w:t>Temperature Regulation using Thermostats</w:t>
+        <w:t xml:space="preserve">Temperature Regulation using </w:t>
       </w:r>
       <w:proofErr w:type="gramStart"/>
       <w:r>
@@ -12027,7 +12193,7 @@
           <w:sz w:val="21"/>
           <w:szCs w:val="21"/>
         </w:rPr>
-        <w:t>.-</w:t>
+        <w:t>Thermostats.-</w:t>
       </w:r>
       <w:proofErr w:type="gramEnd"/>
       <w:r>
@@ -12136,7 +12302,7 @@
           <w:sz w:val="21"/>
           <w:szCs w:val="21"/>
         </w:rPr>
-        <w:t>Lighting Systems</w:t>
+        <w:t xml:space="preserve">Lighting </w:t>
       </w:r>
       <w:proofErr w:type="gramStart"/>
       <w:r>
@@ -12147,7 +12313,7 @@
           <w:sz w:val="21"/>
           <w:szCs w:val="21"/>
         </w:rPr>
-        <w:t>.-</w:t>
+        <w:t>Systems.-</w:t>
       </w:r>
       <w:proofErr w:type="gramEnd"/>
       <w:r>
@@ -12196,7 +12362,7 @@
           <w:sz w:val="21"/>
           <w:szCs w:val="21"/>
         </w:rPr>
-        <w:t>Automated Window Blinds based on the amount of daylight</w:t>
+        <w:t xml:space="preserve">Automated Window Blinds based on the amount of </w:t>
       </w:r>
       <w:proofErr w:type="gramStart"/>
       <w:r>
@@ -12207,7 +12373,7 @@
           <w:sz w:val="21"/>
           <w:szCs w:val="21"/>
         </w:rPr>
-        <w:t>.-</w:t>
+        <w:t>daylight.-</w:t>
       </w:r>
       <w:proofErr w:type="gramEnd"/>
       <w:r>
@@ -12256,29 +12422,7 @@
           <w:sz w:val="21"/>
           <w:szCs w:val="21"/>
         </w:rPr>
-        <w:t>Others. Please Specify</w:t>
-      </w:r>
-      <w:proofErr w:type="gramStart"/>
-      <w:r>
-        <w:rPr>
-          <w:rFonts w:ascii="Helvetica Neue" w:eastAsia="Helvetica Neue" w:hAnsi="Helvetica Neue" w:cs="Helvetica Neue"/>
-          <w:b/>
-          <w:color w:val="333333"/>
-          <w:sz w:val="21"/>
-          <w:szCs w:val="21"/>
-        </w:rPr>
-        <w:t>.-</w:t>
-      </w:r>
-      <w:proofErr w:type="gramEnd"/>
-      <w:r>
-        <w:rPr>
-          <w:rFonts w:ascii="Helvetica Neue" w:eastAsia="Helvetica Neue" w:hAnsi="Helvetica Neue" w:cs="Helvetica Neue"/>
-          <w:b/>
-          <w:color w:val="333333"/>
-          <w:sz w:val="21"/>
-          <w:szCs w:val="21"/>
-        </w:rPr>
-        <w:t> ________________Air Conditioner/heating, Time of day usage, Alternative energy, Air flow monitoring_______________________________________</w:t>
+        <w:t>Others. Please Specify.- ________________Air Conditioner/heating, Time of day usage, Alternative energy, Air flow monitoring_______________________________________</w:t>
       </w:r>
     </w:p>
     <w:p>
@@ -12326,6 +12470,7 @@
           <w:sz w:val="21"/>
           <w:szCs w:val="21"/>
         </w:rPr>
+        <w:lastRenderedPageBreak/>
         <w:t>5</w:t>
       </w:r>
       <w:r>
@@ -12373,7 +12518,6 @@
           <w:sz w:val="21"/>
           <w:szCs w:val="21"/>
         </w:rPr>
-        <w:lastRenderedPageBreak/>
         <w:t>1.     </w:t>
       </w:r>
       <w:r>
@@ -12498,29 +12642,7 @@
           <w:sz w:val="21"/>
           <w:szCs w:val="21"/>
         </w:rPr>
-        <w:t>Others. Please Specify</w:t>
-      </w:r>
-      <w:proofErr w:type="gramStart"/>
-      <w:r>
-        <w:rPr>
-          <w:rFonts w:ascii="Helvetica Neue" w:eastAsia="Helvetica Neue" w:hAnsi="Helvetica Neue" w:cs="Helvetica Neue"/>
-          <w:b/>
-          <w:color w:val="333333"/>
-          <w:sz w:val="21"/>
-          <w:szCs w:val="21"/>
-        </w:rPr>
-        <w:t>.-</w:t>
-      </w:r>
-      <w:proofErr w:type="gramEnd"/>
-      <w:r>
-        <w:rPr>
-          <w:rFonts w:ascii="Helvetica Neue" w:eastAsia="Helvetica Neue" w:hAnsi="Helvetica Neue" w:cs="Helvetica Neue"/>
-          <w:b/>
-          <w:color w:val="333333"/>
-          <w:sz w:val="21"/>
-          <w:szCs w:val="21"/>
-        </w:rPr>
-        <w:t> _______________________________________________________</w:t>
+        <w:t>Others. Please Specify.- _______________________________________________________</w:t>
       </w:r>
     </w:p>
     <w:p>
@@ -12639,7 +12761,7 @@
           <w:sz w:val="21"/>
           <w:szCs w:val="21"/>
         </w:rPr>
-        <w:t>a.</w:t>
+        <w:t xml:space="preserve">a.  Single User - Only one home resident responsible for managing and configuring the </w:t>
       </w:r>
       <w:proofErr w:type="gramStart"/>
       <w:r>
@@ -12650,7 +12772,7 @@
           <w:sz w:val="21"/>
           <w:szCs w:val="21"/>
         </w:rPr>
-        <w:t>  Single</w:t>
+        <w:t>system.-</w:t>
       </w:r>
       <w:proofErr w:type="gramEnd"/>
       <w:r>
@@ -12661,7 +12783,7 @@
           <w:sz w:val="21"/>
           <w:szCs w:val="21"/>
         </w:rPr>
-        <w:t xml:space="preserve"> User - Only one home resident responsible for managing and configuring the system.- ____</w:t>
+        <w:t xml:space="preserve"> ____</w:t>
       </w:r>
     </w:p>
     <w:p>
@@ -12870,7 +12992,7 @@
           <w:sz w:val="21"/>
           <w:szCs w:val="21"/>
         </w:rPr>
-        <w:t>b.</w:t>
+        <w:t xml:space="preserve">b.  Provide both Single user and Multi-User (Distributed) as an option. Either of the two options can be </w:t>
       </w:r>
       <w:proofErr w:type="gramStart"/>
       <w:r>
@@ -12881,29 +13003,7 @@
           <w:sz w:val="21"/>
           <w:szCs w:val="21"/>
         </w:rPr>
-        <w:t>  Provide</w:t>
-      </w:r>
-      <w:proofErr w:type="gramEnd"/>
-      <w:r>
-        <w:rPr>
-          <w:rFonts w:ascii="Helvetica Neue" w:eastAsia="Helvetica Neue" w:hAnsi="Helvetica Neue" w:cs="Helvetica Neue"/>
-          <w:b/>
-          <w:color w:val="333333"/>
-          <w:sz w:val="21"/>
-          <w:szCs w:val="21"/>
-        </w:rPr>
-        <w:t xml:space="preserve"> both Single user and Multi-User (Distributed) as an option. Either of the two options can be selected</w:t>
-      </w:r>
-      <w:proofErr w:type="gramStart"/>
-      <w:r>
-        <w:rPr>
-          <w:rFonts w:ascii="Helvetica Neue" w:eastAsia="Helvetica Neue" w:hAnsi="Helvetica Neue" w:cs="Helvetica Neue"/>
-          <w:b/>
-          <w:color w:val="333333"/>
-          <w:sz w:val="21"/>
-          <w:szCs w:val="21"/>
-        </w:rPr>
-        <w:t>.-</w:t>
+        <w:t>selected.-</w:t>
       </w:r>
       <w:proofErr w:type="gramEnd"/>
       <w:r>
@@ -13222,7 +13322,7 @@
           <w:sz w:val="21"/>
           <w:szCs w:val="21"/>
         </w:rPr>
-        <w:t>a.</w:t>
+        <w:t xml:space="preserve">a.  Fire or </w:t>
       </w:r>
       <w:proofErr w:type="gramStart"/>
       <w:r>
@@ -13233,7 +13333,7 @@
           <w:sz w:val="21"/>
           <w:szCs w:val="21"/>
         </w:rPr>
-        <w:t>  Fire</w:t>
+        <w:t>Floods.-</w:t>
       </w:r>
       <w:proofErr w:type="gramEnd"/>
       <w:r>
@@ -13244,7 +13344,7 @@
           <w:sz w:val="21"/>
           <w:szCs w:val="21"/>
         </w:rPr>
-        <w:t xml:space="preserve"> or Floods.- ____</w:t>
+        <w:t xml:space="preserve"> ____</w:t>
       </w:r>
     </w:p>
     <w:p>
@@ -13425,29 +13525,7 @@
           <w:sz w:val="21"/>
           <w:szCs w:val="21"/>
         </w:rPr>
-        <w:t>b.</w:t>
-      </w:r>
-      <w:proofErr w:type="gramStart"/>
-      <w:r>
-        <w:rPr>
-          <w:rFonts w:ascii="Helvetica Neue" w:eastAsia="Helvetica Neue" w:hAnsi="Helvetica Neue" w:cs="Helvetica Neue"/>
-          <w:b/>
-          <w:color w:val="333333"/>
-          <w:sz w:val="21"/>
-          <w:szCs w:val="21"/>
-        </w:rPr>
-        <w:t>  House</w:t>
-      </w:r>
-      <w:proofErr w:type="gramEnd"/>
-      <w:r>
-        <w:rPr>
-          <w:rFonts w:ascii="Helvetica Neue" w:eastAsia="Helvetica Neue" w:hAnsi="Helvetica Neue" w:cs="Helvetica Neue"/>
-          <w:b/>
-          <w:color w:val="333333"/>
-          <w:sz w:val="21"/>
-          <w:szCs w:val="21"/>
-        </w:rPr>
-        <w:t xml:space="preserve"> Break-In / Intrusion- ___All_</w:t>
+        <w:t>b.  House Break-In / Intrusion- ___All_</w:t>
       </w:r>
     </w:p>
     <w:p>
@@ -13475,6 +13553,7 @@
           <w:sz w:val="21"/>
           <w:szCs w:val="21"/>
         </w:rPr>
+        <w:lastRenderedPageBreak/>
         <w:t>·        </w:t>
       </w:r>
       <w:r>
@@ -13551,7 +13630,6 @@
           <w:sz w:val="21"/>
           <w:szCs w:val="21"/>
         </w:rPr>
-        <w:lastRenderedPageBreak/>
         <w:t>·        </w:t>
       </w:r>
       <w:r>
@@ -13629,7 +13707,7 @@
           <w:sz w:val="21"/>
           <w:szCs w:val="21"/>
         </w:rPr>
-        <w:t>c.   Water Leakage or Over-Heating in any of the rooms</w:t>
+        <w:t xml:space="preserve">c.   Water Leakage or Over-Heating in any of the </w:t>
       </w:r>
       <w:proofErr w:type="gramStart"/>
       <w:r>
@@ -13640,7 +13718,7 @@
           <w:sz w:val="21"/>
           <w:szCs w:val="21"/>
         </w:rPr>
-        <w:t>.-</w:t>
+        <w:t>rooms.-</w:t>
       </w:r>
       <w:proofErr w:type="gramEnd"/>
       <w:r>
@@ -13832,7 +13910,7 @@
           <w:sz w:val="21"/>
           <w:szCs w:val="21"/>
         </w:rPr>
-        <w:t>d.</w:t>
+        <w:t xml:space="preserve">d.  System Tampering or </w:t>
       </w:r>
       <w:proofErr w:type="gramStart"/>
       <w:r>
@@ -13843,7 +13921,7 @@
           <w:sz w:val="21"/>
           <w:szCs w:val="21"/>
         </w:rPr>
-        <w:t>  System</w:t>
+        <w:t>Failure.-</w:t>
       </w:r>
       <w:proofErr w:type="gramEnd"/>
       <w:r>
@@ -13854,7 +13932,7 @@
           <w:sz w:val="21"/>
           <w:szCs w:val="21"/>
         </w:rPr>
-        <w:t xml:space="preserve"> Tampering or Failure.- ____</w:t>
+        <w:t xml:space="preserve"> ____</w:t>
       </w:r>
     </w:p>
     <w:p>
@@ -13892,7 +13970,7 @@
           <w:sz w:val="21"/>
           <w:szCs w:val="21"/>
         </w:rPr>
-        <w:t>Centralized House Alarm</w:t>
+        <w:t xml:space="preserve">Centralized House </w:t>
       </w:r>
       <w:proofErr w:type="gramStart"/>
       <w:r>
@@ -13903,7 +13981,7 @@
           <w:sz w:val="21"/>
           <w:szCs w:val="21"/>
         </w:rPr>
-        <w:t>.-</w:t>
+        <w:t>Alarm.-</w:t>
       </w:r>
       <w:proofErr w:type="gramEnd"/>
       <w:r>
@@ -13952,7 +14030,7 @@
           <w:sz w:val="21"/>
           <w:szCs w:val="21"/>
         </w:rPr>
-        <w:t>Mobile Device Alarm</w:t>
+        <w:t xml:space="preserve">Mobile Device </w:t>
       </w:r>
       <w:proofErr w:type="gramStart"/>
       <w:r>
@@ -13963,7 +14041,7 @@
           <w:sz w:val="21"/>
           <w:szCs w:val="21"/>
         </w:rPr>
-        <w:t>.-</w:t>
+        <w:t>Alarm.-</w:t>
       </w:r>
       <w:proofErr w:type="gramEnd"/>
       <w:r>
@@ -14079,7 +14157,7 @@
           <w:sz w:val="21"/>
           <w:szCs w:val="21"/>
         </w:rPr>
-        <w:t>e.</w:t>
+        <w:t xml:space="preserve">e.  Others please </w:t>
       </w:r>
       <w:proofErr w:type="gramStart"/>
       <w:r>
@@ -14090,7 +14168,7 @@
           <w:sz w:val="21"/>
           <w:szCs w:val="21"/>
         </w:rPr>
-        <w:t>  Others</w:t>
+        <w:t>specify.-</w:t>
       </w:r>
       <w:proofErr w:type="gramEnd"/>
       <w:r>
@@ -14101,7 +14179,7 @@
           <w:sz w:val="21"/>
           <w:szCs w:val="21"/>
         </w:rPr>
-        <w:t xml:space="preserve"> please specify.- ____________________________________</w:t>
+        <w:t xml:space="preserve"> ____________________________________</w:t>
       </w:r>
     </w:p>
     <w:p>
@@ -14226,57 +14304,46 @@
           <w:szCs w:val="21"/>
         </w:rPr>
       </w:pPr>
+      <w:r>
+        <w:rPr>
+          <w:rFonts w:ascii="Helvetica Neue" w:eastAsia="Helvetica Neue" w:hAnsi="Helvetica Neue" w:cs="Helvetica Neue"/>
+          <w:color w:val="333333"/>
+          <w:sz w:val="21"/>
+          <w:szCs w:val="21"/>
+        </w:rPr>
+        <w:t>o   </w:t>
+      </w:r>
+      <w:r>
+        <w:rPr>
+          <w:rFonts w:ascii="Helvetica Neue" w:eastAsia="Helvetica Neue" w:hAnsi="Helvetica Neue" w:cs="Helvetica Neue"/>
+          <w:b/>
+          <w:color w:val="333333"/>
+          <w:sz w:val="21"/>
+          <w:szCs w:val="21"/>
+        </w:rPr>
+        <w:t xml:space="preserve">Local Storage. Limited Memory </w:t>
+      </w:r>
       <w:proofErr w:type="gramStart"/>
       <w:r>
         <w:rPr>
           <w:rFonts w:ascii="Helvetica Neue" w:eastAsia="Helvetica Neue" w:hAnsi="Helvetica Neue" w:cs="Helvetica Neue"/>
-          <w:color w:val="333333"/>
-          <w:sz w:val="21"/>
-          <w:szCs w:val="21"/>
-        </w:rPr>
-        <w:t>o</w:t>
+          <w:b/>
+          <w:color w:val="333333"/>
+          <w:sz w:val="21"/>
+          <w:szCs w:val="21"/>
+        </w:rPr>
+        <w:t>has to</w:t>
       </w:r>
       <w:proofErr w:type="gramEnd"/>
       <w:r>
         <w:rPr>
           <w:rFonts w:ascii="Helvetica Neue" w:eastAsia="Helvetica Neue" w:hAnsi="Helvetica Neue" w:cs="Helvetica Neue"/>
-          <w:color w:val="333333"/>
-          <w:sz w:val="21"/>
-          <w:szCs w:val="21"/>
-        </w:rPr>
-        <w:t>   </w:t>
-      </w:r>
-      <w:r>
-        <w:rPr>
-          <w:rFonts w:ascii="Helvetica Neue" w:eastAsia="Helvetica Neue" w:hAnsi="Helvetica Neue" w:cs="Helvetica Neue"/>
           <w:b/>
           <w:color w:val="333333"/>
           <w:sz w:val="21"/>
           <w:szCs w:val="21"/>
         </w:rPr>
-        <w:t xml:space="preserve">Local Storage. Limited Memory has to be </w:t>
-      </w:r>
-      <w:proofErr w:type="gramStart"/>
-      <w:r>
-        <w:rPr>
-          <w:rFonts w:ascii="Helvetica Neue" w:eastAsia="Helvetica Neue" w:hAnsi="Helvetica Neue" w:cs="Helvetica Neue"/>
-          <w:b/>
-          <w:color w:val="333333"/>
-          <w:sz w:val="21"/>
-          <w:szCs w:val="21"/>
-        </w:rPr>
-        <w:t>freed/managed</w:t>
-      </w:r>
-      <w:proofErr w:type="gramEnd"/>
-      <w:r>
-        <w:rPr>
-          <w:rFonts w:ascii="Helvetica Neue" w:eastAsia="Helvetica Neue" w:hAnsi="Helvetica Neue" w:cs="Helvetica Neue"/>
-          <w:b/>
-          <w:color w:val="333333"/>
-          <w:sz w:val="21"/>
-          <w:szCs w:val="21"/>
-        </w:rPr>
-        <w:t xml:space="preserve"> by the end-user if the local storage option is full. A cheaper option in terms of budget - ___</w:t>
+        <w:t xml:space="preserve"> be freed/managed by the end-user if the local storage option is full. A cheaper option in terms of budget - ___</w:t>
       </w:r>
     </w:p>
     <w:p>
@@ -14297,25 +14364,14 @@
           <w:szCs w:val="21"/>
         </w:rPr>
       </w:pPr>
-      <w:proofErr w:type="gramStart"/>
-      <w:r>
-        <w:rPr>
-          <w:rFonts w:ascii="Helvetica Neue" w:eastAsia="Helvetica Neue" w:hAnsi="Helvetica Neue" w:cs="Helvetica Neue"/>
-          <w:color w:val="333333"/>
-          <w:sz w:val="21"/>
-          <w:szCs w:val="21"/>
-        </w:rPr>
-        <w:t>o</w:t>
-      </w:r>
-      <w:proofErr w:type="gramEnd"/>
-      <w:r>
-        <w:rPr>
-          <w:rFonts w:ascii="Helvetica Neue" w:eastAsia="Helvetica Neue" w:hAnsi="Helvetica Neue" w:cs="Helvetica Neue"/>
-          <w:color w:val="333333"/>
-          <w:sz w:val="21"/>
-          <w:szCs w:val="21"/>
-        </w:rPr>
-        <w:t>   </w:t>
+      <w:r>
+        <w:rPr>
+          <w:rFonts w:ascii="Helvetica Neue" w:eastAsia="Helvetica Neue" w:hAnsi="Helvetica Neue" w:cs="Helvetica Neue"/>
+          <w:color w:val="333333"/>
+          <w:sz w:val="21"/>
+          <w:szCs w:val="21"/>
+        </w:rPr>
+        <w:t>o   </w:t>
       </w:r>
       <w:r>
         <w:rPr>
@@ -14325,29 +14381,7 @@
           <w:sz w:val="21"/>
           <w:szCs w:val="21"/>
         </w:rPr>
-        <w:t xml:space="preserve">Cloud-based storage. </w:t>
-      </w:r>
-      <w:proofErr w:type="gramStart"/>
-      <w:r>
-        <w:rPr>
-          <w:rFonts w:ascii="Helvetica Neue" w:eastAsia="Helvetica Neue" w:hAnsi="Helvetica Neue" w:cs="Helvetica Neue"/>
-          <w:b/>
-          <w:color w:val="333333"/>
-          <w:sz w:val="21"/>
-          <w:szCs w:val="21"/>
-        </w:rPr>
-        <w:t>Virtually unlimited memory.</w:t>
-      </w:r>
-      <w:proofErr w:type="gramEnd"/>
-      <w:r>
-        <w:rPr>
-          <w:rFonts w:ascii="Helvetica Neue" w:eastAsia="Helvetica Neue" w:hAnsi="Helvetica Neue" w:cs="Helvetica Neue"/>
-          <w:b/>
-          <w:color w:val="333333"/>
-          <w:sz w:val="21"/>
-          <w:szCs w:val="21"/>
-        </w:rPr>
-        <w:t xml:space="preserve"> Cloud service provider costs are involved - ___</w:t>
+        <w:t>Cloud-based storage. Virtually unlimited memory. Cloud service provider costs are involved - ___</w:t>
       </w:r>
     </w:p>
     <w:p>
@@ -14368,25 +14402,14 @@
           <w:szCs w:val="21"/>
         </w:rPr>
       </w:pPr>
-      <w:proofErr w:type="gramStart"/>
-      <w:r>
-        <w:rPr>
-          <w:rFonts w:ascii="Helvetica Neue" w:eastAsia="Helvetica Neue" w:hAnsi="Helvetica Neue" w:cs="Helvetica Neue"/>
-          <w:color w:val="333333"/>
-          <w:sz w:val="21"/>
-          <w:szCs w:val="21"/>
-        </w:rPr>
-        <w:t>o</w:t>
-      </w:r>
-      <w:proofErr w:type="gramEnd"/>
-      <w:r>
-        <w:rPr>
-          <w:rFonts w:ascii="Helvetica Neue" w:eastAsia="Helvetica Neue" w:hAnsi="Helvetica Neue" w:cs="Helvetica Neue"/>
-          <w:color w:val="333333"/>
-          <w:sz w:val="21"/>
-          <w:szCs w:val="21"/>
-        </w:rPr>
-        <w:t>   </w:t>
+      <w:r>
+        <w:rPr>
+          <w:rFonts w:ascii="Helvetica Neue" w:eastAsia="Helvetica Neue" w:hAnsi="Helvetica Neue" w:cs="Helvetica Neue"/>
+          <w:color w:val="333333"/>
+          <w:sz w:val="21"/>
+          <w:szCs w:val="21"/>
+        </w:rPr>
+        <w:t>o   </w:t>
       </w:r>
       <w:r>
         <w:rPr>
@@ -14417,25 +14440,14 @@
           <w:szCs w:val="21"/>
         </w:rPr>
       </w:pPr>
-      <w:proofErr w:type="gramStart"/>
-      <w:r>
-        <w:rPr>
-          <w:rFonts w:ascii="Helvetica Neue" w:eastAsia="Helvetica Neue" w:hAnsi="Helvetica Neue" w:cs="Helvetica Neue"/>
-          <w:color w:val="333333"/>
-          <w:sz w:val="21"/>
-          <w:szCs w:val="21"/>
-        </w:rPr>
-        <w:t>o</w:t>
-      </w:r>
-      <w:proofErr w:type="gramEnd"/>
-      <w:r>
-        <w:rPr>
-          <w:rFonts w:ascii="Helvetica Neue" w:eastAsia="Helvetica Neue" w:hAnsi="Helvetica Neue" w:cs="Helvetica Neue"/>
-          <w:color w:val="333333"/>
-          <w:sz w:val="21"/>
-          <w:szCs w:val="21"/>
-        </w:rPr>
-        <w:t>   </w:t>
+      <w:r>
+        <w:rPr>
+          <w:rFonts w:ascii="Helvetica Neue" w:eastAsia="Helvetica Neue" w:hAnsi="Helvetica Neue" w:cs="Helvetica Neue"/>
+          <w:color w:val="333333"/>
+          <w:sz w:val="21"/>
+          <w:szCs w:val="21"/>
+        </w:rPr>
+        <w:t>o   </w:t>
       </w:r>
       <w:r>
         <w:rPr>
@@ -14565,7 +14577,6 @@
         </w:rPr>
         <w:t>      Rate some of the primary modes of entertainment for the end-users. </w:t>
       </w:r>
-      <w:proofErr w:type="gramStart"/>
       <w:r>
         <w:rPr>
           <w:rFonts w:ascii="Helvetica Neue" w:eastAsia="Helvetica Neue" w:hAnsi="Helvetica Neue" w:cs="Helvetica Neue"/>
@@ -14576,7 +14587,6 @@
         </w:rPr>
         <w:t>(1-Least used and 5-Most Used).</w:t>
       </w:r>
-      <w:proofErr w:type="gramEnd"/>
     </w:p>
     <w:p>
       <w:pPr>
@@ -14717,6 +14727,7 @@
           <w:sz w:val="21"/>
           <w:szCs w:val="21"/>
         </w:rPr>
+        <w:lastRenderedPageBreak/>
         <w:t>·        </w:t>
       </w:r>
       <w:r>
@@ -14727,7 +14738,7 @@
           <w:sz w:val="21"/>
           <w:szCs w:val="21"/>
         </w:rPr>
-        <w:t>Others please specify</w:t>
+        <w:t xml:space="preserve">Others please </w:t>
       </w:r>
       <w:proofErr w:type="gramStart"/>
       <w:r>
@@ -14738,7 +14749,7 @@
           <w:sz w:val="21"/>
           <w:szCs w:val="21"/>
         </w:rPr>
-        <w:t>.-</w:t>
+        <w:t>specify.-</w:t>
       </w:r>
       <w:proofErr w:type="gramEnd"/>
       <w:r>
@@ -14800,7 +14811,6 @@
           <w:szCs w:val="36"/>
           <w:u w:val="single"/>
         </w:rPr>
-        <w:lastRenderedPageBreak/>
         <w:t>Automation:</w:t>
       </w:r>
     </w:p>
@@ -15005,8 +15015,8 @@
       </w:r>
     </w:p>
     <w:sectPr>
-      <w:headerReference w:type="default" r:id="rId18"/>
-      <w:footerReference w:type="default" r:id="rId19"/>
+      <w:headerReference w:type="default" r:id="rId17"/>
+      <w:footerReference w:type="default" r:id="rId18"/>
       <w:pgSz w:w="12240" w:h="15840"/>
       <w:pgMar w:top="1440" w:right="1080" w:bottom="1440" w:left="1800" w:header="720" w:footer="720" w:gutter="0"/>
       <w:pgBorders w:offsetFrom="page">
@@ -15023,7 +15033,7 @@
 </file>
 
 <file path=word/endnotes.xml><?xml version="1.0" encoding="utf-8"?>
-<w:endnotes xmlns:wpc="http://schemas.microsoft.com/office/word/2010/wordprocessingCanvas" xmlns:mc="http://schemas.openxmlformats.org/markup-compatibility/2006" xmlns:o="urn:schemas-microsoft-com:office:office" xmlns:r="http://schemas.openxmlformats.org/officeDocument/2006/relationships" xmlns:m="http://schemas.openxmlformats.org/officeDocument/2006/math" xmlns:v="urn:schemas-microsoft-com:vml" xmlns:wp14="http://schemas.microsoft.com/office/word/2010/wordprocessingDrawing" xmlns:wp="http://schemas.openxmlformats.org/drawingml/2006/wordprocessingDrawing" xmlns:w10="urn:schemas-microsoft-com:office:word" xmlns:w="http://schemas.openxmlformats.org/wordprocessingml/2006/main" xmlns:w14="http://schemas.microsoft.com/office/word/2010/wordml" xmlns:wpg="http://schemas.microsoft.com/office/word/2010/wordprocessingGroup" xmlns:wpi="http://schemas.microsoft.com/office/word/2010/wordprocessingInk" xmlns:wne="http://schemas.microsoft.com/office/word/2006/wordml" xmlns:wps="http://schemas.microsoft.com/office/word/2010/wordprocessingShape" mc:Ignorable="w14 wp14">
+<w:endnotes xmlns:wpc="http://schemas.microsoft.com/office/word/2010/wordprocessingCanvas" xmlns:cx="http://schemas.microsoft.com/office/drawing/2014/chartex" xmlns:cx1="http://schemas.microsoft.com/office/drawing/2015/9/8/chartex" xmlns:cx2="http://schemas.microsoft.com/office/drawing/2015/10/21/chartex" xmlns:cx3="http://schemas.microsoft.com/office/drawing/2016/5/9/chartex" xmlns:cx4="http://schemas.microsoft.com/office/drawing/2016/5/10/chartex" xmlns:cx5="http://schemas.microsoft.com/office/drawing/2016/5/11/chartex" xmlns:cx6="http://schemas.microsoft.com/office/drawing/2016/5/12/chartex" xmlns:cx7="http://schemas.microsoft.com/office/drawing/2016/5/13/chartex" xmlns:cx8="http://schemas.microsoft.com/office/drawing/2016/5/14/chartex" xmlns:mc="http://schemas.openxmlformats.org/markup-compatibility/2006" xmlns:aink="http://schemas.microsoft.com/office/drawing/2016/ink" xmlns:am3d="http://schemas.microsoft.com/office/drawing/2017/model3d" xmlns:o="urn:schemas-microsoft-com:office:office" xmlns:r="http://schemas.openxmlformats.org/officeDocument/2006/relationships" xmlns:m="http://schemas.openxmlformats.org/officeDocument/2006/math" xmlns:v="urn:schemas-microsoft-com:vml" xmlns:wp14="http://schemas.microsoft.com/office/word/2010/wordprocessingDrawing" xmlns:wp="http://schemas.openxmlformats.org/drawingml/2006/wordprocessingDrawing" xmlns:w10="urn:schemas-microsoft-com:office:word" xmlns:w="http://schemas.openxmlformats.org/wordprocessingml/2006/main" xmlns:w14="http://schemas.microsoft.com/office/word/2010/wordml" xmlns:w15="http://schemas.microsoft.com/office/word/2012/wordml" xmlns:w16cex="http://schemas.microsoft.com/office/word/2018/wordml/cex" xmlns:w16cid="http://schemas.microsoft.com/office/word/2016/wordml/cid" xmlns:w16="http://schemas.microsoft.com/office/word/2018/wordml" xmlns:w16se="http://schemas.microsoft.com/office/word/2015/wordml/symex" xmlns:wpg="http://schemas.microsoft.com/office/word/2010/wordprocessingGroup" xmlns:wpi="http://schemas.microsoft.com/office/word/2010/wordprocessingInk" xmlns:wne="http://schemas.microsoft.com/office/word/2006/wordml" xmlns:wps="http://schemas.microsoft.com/office/word/2010/wordprocessingShape" mc:Ignorable="w14 w15 w16se w16cid w16 w16cex wp14">
   <w:endnote w:type="separator" w:id="-1">
     <w:p>
       <w:r>
@@ -15042,7 +15052,7 @@
 </file>
 
 <file path=word/footer1.xml><?xml version="1.0" encoding="utf-8"?>
-<w:ftr xmlns:wpc="http://schemas.microsoft.com/office/word/2010/wordprocessingCanvas" xmlns:mc="http://schemas.openxmlformats.org/markup-compatibility/2006" xmlns:o="urn:schemas-microsoft-com:office:office" xmlns:r="http://schemas.openxmlformats.org/officeDocument/2006/relationships" xmlns:m="http://schemas.openxmlformats.org/officeDocument/2006/math" xmlns:v="urn:schemas-microsoft-com:vml" xmlns:wp14="http://schemas.microsoft.com/office/word/2010/wordprocessingDrawing" xmlns:wp="http://schemas.openxmlformats.org/drawingml/2006/wordprocessingDrawing" xmlns:w10="urn:schemas-microsoft-com:office:word" xmlns:w="http://schemas.openxmlformats.org/wordprocessingml/2006/main" xmlns:w14="http://schemas.microsoft.com/office/word/2010/wordml" xmlns:wpg="http://schemas.microsoft.com/office/word/2010/wordprocessingGroup" xmlns:wpi="http://schemas.microsoft.com/office/word/2010/wordprocessingInk" xmlns:wne="http://schemas.microsoft.com/office/word/2006/wordml" xmlns:wps="http://schemas.microsoft.com/office/word/2010/wordprocessingShape" mc:Ignorable="w14 wp14">
+<w:ftr xmlns:wpc="http://schemas.microsoft.com/office/word/2010/wordprocessingCanvas" xmlns:cx="http://schemas.microsoft.com/office/drawing/2014/chartex" xmlns:cx1="http://schemas.microsoft.com/office/drawing/2015/9/8/chartex" xmlns:cx2="http://schemas.microsoft.com/office/drawing/2015/10/21/chartex" xmlns:cx3="http://schemas.microsoft.com/office/drawing/2016/5/9/chartex" xmlns:cx4="http://schemas.microsoft.com/office/drawing/2016/5/10/chartex" xmlns:cx5="http://schemas.microsoft.com/office/drawing/2016/5/11/chartex" xmlns:cx6="http://schemas.microsoft.com/office/drawing/2016/5/12/chartex" xmlns:cx7="http://schemas.microsoft.com/office/drawing/2016/5/13/chartex" xmlns:cx8="http://schemas.microsoft.com/office/drawing/2016/5/14/chartex" xmlns:mc="http://schemas.openxmlformats.org/markup-compatibility/2006" xmlns:aink="http://schemas.microsoft.com/office/drawing/2016/ink" xmlns:am3d="http://schemas.microsoft.com/office/drawing/2017/model3d" xmlns:o="urn:schemas-microsoft-com:office:office" xmlns:r="http://schemas.openxmlformats.org/officeDocument/2006/relationships" xmlns:m="http://schemas.openxmlformats.org/officeDocument/2006/math" xmlns:v="urn:schemas-microsoft-com:vml" xmlns:wp14="http://schemas.microsoft.com/office/word/2010/wordprocessingDrawing" xmlns:wp="http://schemas.openxmlformats.org/drawingml/2006/wordprocessingDrawing" xmlns:w10="urn:schemas-microsoft-com:office:word" xmlns:w="http://schemas.openxmlformats.org/wordprocessingml/2006/main" xmlns:w14="http://schemas.microsoft.com/office/word/2010/wordml" xmlns:w15="http://schemas.microsoft.com/office/word/2012/wordml" xmlns:w16cex="http://schemas.microsoft.com/office/word/2018/wordml/cex" xmlns:w16cid="http://schemas.microsoft.com/office/word/2016/wordml/cid" xmlns:w16="http://schemas.microsoft.com/office/word/2018/wordml" xmlns:w16se="http://schemas.microsoft.com/office/word/2015/wordml/symex" xmlns:wpg="http://schemas.microsoft.com/office/word/2010/wordprocessingGroup" xmlns:wpi="http://schemas.microsoft.com/office/word/2010/wordprocessingInk" xmlns:wne="http://schemas.microsoft.com/office/word/2006/wordml" xmlns:wps="http://schemas.microsoft.com/office/word/2010/wordprocessingShape" mc:Ignorable="w14 w15 w16se w16cid w16 w16cex wp14">
   <w:p>
     <w:pPr>
       <w:jc w:val="center"/>
@@ -15094,7 +15104,7 @@
 </file>
 
 <file path=word/footnotes.xml><?xml version="1.0" encoding="utf-8"?>
-<w:footnotes xmlns:wpc="http://schemas.microsoft.com/office/word/2010/wordprocessingCanvas" xmlns:mc="http://schemas.openxmlformats.org/markup-compatibility/2006" xmlns:o="urn:schemas-microsoft-com:office:office" xmlns:r="http://schemas.openxmlformats.org/officeDocument/2006/relationships" xmlns:m="http://schemas.openxmlformats.org/officeDocument/2006/math" xmlns:v="urn:schemas-microsoft-com:vml" xmlns:wp14="http://schemas.microsoft.com/office/word/2010/wordprocessingDrawing" xmlns:wp="http://schemas.openxmlformats.org/drawingml/2006/wordprocessingDrawing" xmlns:w10="urn:schemas-microsoft-com:office:word" xmlns:w="http://schemas.openxmlformats.org/wordprocessingml/2006/main" xmlns:w14="http://schemas.microsoft.com/office/word/2010/wordml" xmlns:wpg="http://schemas.microsoft.com/office/word/2010/wordprocessingGroup" xmlns:wpi="http://schemas.microsoft.com/office/word/2010/wordprocessingInk" xmlns:wne="http://schemas.microsoft.com/office/word/2006/wordml" xmlns:wps="http://schemas.microsoft.com/office/word/2010/wordprocessingShape" mc:Ignorable="w14 wp14">
+<w:footnotes xmlns:wpc="http://schemas.microsoft.com/office/word/2010/wordprocessingCanvas" xmlns:cx="http://schemas.microsoft.com/office/drawing/2014/chartex" xmlns:cx1="http://schemas.microsoft.com/office/drawing/2015/9/8/chartex" xmlns:cx2="http://schemas.microsoft.com/office/drawing/2015/10/21/chartex" xmlns:cx3="http://schemas.microsoft.com/office/drawing/2016/5/9/chartex" xmlns:cx4="http://schemas.microsoft.com/office/drawing/2016/5/10/chartex" xmlns:cx5="http://schemas.microsoft.com/office/drawing/2016/5/11/chartex" xmlns:cx6="http://schemas.microsoft.com/office/drawing/2016/5/12/chartex" xmlns:cx7="http://schemas.microsoft.com/office/drawing/2016/5/13/chartex" xmlns:cx8="http://schemas.microsoft.com/office/drawing/2016/5/14/chartex" xmlns:mc="http://schemas.openxmlformats.org/markup-compatibility/2006" xmlns:aink="http://schemas.microsoft.com/office/drawing/2016/ink" xmlns:am3d="http://schemas.microsoft.com/office/drawing/2017/model3d" xmlns:o="urn:schemas-microsoft-com:office:office" xmlns:r="http://schemas.openxmlformats.org/officeDocument/2006/relationships" xmlns:m="http://schemas.openxmlformats.org/officeDocument/2006/math" xmlns:v="urn:schemas-microsoft-com:vml" xmlns:wp14="http://schemas.microsoft.com/office/word/2010/wordprocessingDrawing" xmlns:wp="http://schemas.openxmlformats.org/drawingml/2006/wordprocessingDrawing" xmlns:w10="urn:schemas-microsoft-com:office:word" xmlns:w="http://schemas.openxmlformats.org/wordprocessingml/2006/main" xmlns:w14="http://schemas.microsoft.com/office/word/2010/wordml" xmlns:w15="http://schemas.microsoft.com/office/word/2012/wordml" xmlns:w16cex="http://schemas.microsoft.com/office/word/2018/wordml/cex" xmlns:w16cid="http://schemas.microsoft.com/office/word/2016/wordml/cid" xmlns:w16="http://schemas.microsoft.com/office/word/2018/wordml" xmlns:w16se="http://schemas.microsoft.com/office/word/2015/wordml/symex" xmlns:wpg="http://schemas.microsoft.com/office/word/2010/wordprocessingGroup" xmlns:wpi="http://schemas.microsoft.com/office/word/2010/wordprocessingInk" xmlns:wne="http://schemas.microsoft.com/office/word/2006/wordml" xmlns:wps="http://schemas.microsoft.com/office/word/2010/wordprocessingShape" mc:Ignorable="w14 w15 w16se w16cid w16 w16cex wp14">
   <w:footnote w:type="separator" w:id="-1">
     <w:p>
       <w:r>
@@ -15113,24 +15123,29 @@
 </file>
 
 <file path=word/header1.xml><?xml version="1.0" encoding="utf-8"?>
-<w:hdr xmlns:wpc="http://schemas.microsoft.com/office/word/2010/wordprocessingCanvas" xmlns:mc="http://schemas.openxmlformats.org/markup-compatibility/2006" xmlns:o="urn:schemas-microsoft-com:office:office" xmlns:r="http://schemas.openxmlformats.org/officeDocument/2006/relationships" xmlns:m="http://schemas.openxmlformats.org/officeDocument/2006/math" xmlns:v="urn:schemas-microsoft-com:vml" xmlns:wp14="http://schemas.microsoft.com/office/word/2010/wordprocessingDrawing" xmlns:wp="http://schemas.openxmlformats.org/drawingml/2006/wordprocessingDrawing" xmlns:w10="urn:schemas-microsoft-com:office:word" xmlns:w="http://schemas.openxmlformats.org/wordprocessingml/2006/main" xmlns:w14="http://schemas.microsoft.com/office/word/2010/wordml" xmlns:wpg="http://schemas.microsoft.com/office/word/2010/wordprocessingGroup" xmlns:wpi="http://schemas.microsoft.com/office/word/2010/wordprocessingInk" xmlns:wne="http://schemas.microsoft.com/office/word/2006/wordml" xmlns:wps="http://schemas.microsoft.com/office/word/2010/wordprocessingShape" mc:Ignorable="w14 wp14">
+<w:hdr xmlns:wpc="http://schemas.microsoft.com/office/word/2010/wordprocessingCanvas" xmlns:cx="http://schemas.microsoft.com/office/drawing/2014/chartex" xmlns:cx1="http://schemas.microsoft.com/office/drawing/2015/9/8/chartex" xmlns:cx2="http://schemas.microsoft.com/office/drawing/2015/10/21/chartex" xmlns:cx3="http://schemas.microsoft.com/office/drawing/2016/5/9/chartex" xmlns:cx4="http://schemas.microsoft.com/office/drawing/2016/5/10/chartex" xmlns:cx5="http://schemas.microsoft.com/office/drawing/2016/5/11/chartex" xmlns:cx6="http://schemas.microsoft.com/office/drawing/2016/5/12/chartex" xmlns:cx7="http://schemas.microsoft.com/office/drawing/2016/5/13/chartex" xmlns:cx8="http://schemas.microsoft.com/office/drawing/2016/5/14/chartex" xmlns:mc="http://schemas.openxmlformats.org/markup-compatibility/2006" xmlns:aink="http://schemas.microsoft.com/office/drawing/2016/ink" xmlns:am3d="http://schemas.microsoft.com/office/drawing/2017/model3d" xmlns:o="urn:schemas-microsoft-com:office:office" xmlns:r="http://schemas.openxmlformats.org/officeDocument/2006/relationships" xmlns:m="http://schemas.openxmlformats.org/officeDocument/2006/math" xmlns:v="urn:schemas-microsoft-com:vml" xmlns:wp14="http://schemas.microsoft.com/office/word/2010/wordprocessingDrawing" xmlns:wp="http://schemas.openxmlformats.org/drawingml/2006/wordprocessingDrawing" xmlns:w10="urn:schemas-microsoft-com:office:word" xmlns:w="http://schemas.openxmlformats.org/wordprocessingml/2006/main" xmlns:w14="http://schemas.microsoft.com/office/word/2010/wordml" xmlns:w15="http://schemas.microsoft.com/office/word/2012/wordml" xmlns:w16cex="http://schemas.microsoft.com/office/word/2018/wordml/cex" xmlns:w16cid="http://schemas.microsoft.com/office/word/2016/wordml/cid" xmlns:w16="http://schemas.microsoft.com/office/word/2018/wordml" xmlns:w16se="http://schemas.microsoft.com/office/word/2015/wordml/symex" xmlns:wpg="http://schemas.microsoft.com/office/word/2010/wordprocessingGroup" xmlns:wpi="http://schemas.microsoft.com/office/word/2010/wordprocessingInk" xmlns:wne="http://schemas.microsoft.com/office/word/2006/wordml" xmlns:wps="http://schemas.microsoft.com/office/word/2010/wordprocessingShape" mc:Ignorable="w14 w15 w16se w16cid w16 w16cex wp14">
   <w:p>
     <w:pPr>
       <w:tabs>
         <w:tab w:val="center" w:pos="4680"/>
         <w:tab w:val="right" w:pos="9360"/>
       </w:tabs>
+      <w:rPr>
+        <w:lang w:val="fr-FR"/>
+      </w:rPr>
     </w:pPr>
     <w:r>
       <w:rPr>
         <w:rFonts w:ascii="Arial" w:eastAsia="Arial" w:hAnsi="Arial" w:cs="Arial"/>
         <w:b/>
+        <w:lang w:val="fr-FR"/>
       </w:rPr>
       <w:t>Concordia University</w:t>
     </w:r>
     <w:r>
       <w:rPr>
         <w:rFonts w:ascii="Arial" w:eastAsia="Arial" w:hAnsi="Arial" w:cs="Arial"/>
+        <w:lang w:val="fr-FR"/>
       </w:rPr>
       <w:tab/>
     </w:r>
@@ -15141,12 +15156,14 @@
         <w:smallCaps/>
         <w:sz w:val="32"/>
         <w:szCs w:val="32"/>
+        <w:lang w:val="fr-FR"/>
       </w:rPr>
       <w:t>Vision Document</w:t>
     </w:r>
     <w:r>
       <w:rPr>
         <w:rFonts w:ascii="Arial" w:eastAsia="Arial" w:hAnsi="Arial" w:cs="Arial"/>
+        <w:lang w:val="fr-FR"/>
       </w:rPr>
       <w:tab/>
     </w:r>
@@ -15156,6 +15173,7 @@
         <w:b/>
         <w:sz w:val="22"/>
         <w:szCs w:val="22"/>
+        <w:lang w:val="fr-FR"/>
       </w:rPr>
       <w:t>SOEN 6481</w:t>
     </w:r>
@@ -15195,8 +15213,8 @@
 </file>
 
 <file path=word/numbering.xml><?xml version="1.0" encoding="utf-8"?>
-<w:numbering xmlns:wpc="http://schemas.microsoft.com/office/word/2010/wordprocessingCanvas" xmlns:mc="http://schemas.openxmlformats.org/markup-compatibility/2006" xmlns:o="urn:schemas-microsoft-com:office:office" xmlns:r="http://schemas.openxmlformats.org/officeDocument/2006/relationships" xmlns:m="http://schemas.openxmlformats.org/officeDocument/2006/math" xmlns:v="urn:schemas-microsoft-com:vml" xmlns:wp14="http://schemas.microsoft.com/office/word/2010/wordprocessingDrawing" xmlns:wp="http://schemas.openxmlformats.org/drawingml/2006/wordprocessingDrawing" xmlns:w10="urn:schemas-microsoft-com:office:word" xmlns:w="http://schemas.openxmlformats.org/wordprocessingml/2006/main" xmlns:w14="http://schemas.microsoft.com/office/word/2010/wordml" xmlns:wpg="http://schemas.microsoft.com/office/word/2010/wordprocessingGroup" xmlns:wpi="http://schemas.microsoft.com/office/word/2010/wordprocessingInk" xmlns:wne="http://schemas.microsoft.com/office/word/2006/wordml" xmlns:wps="http://schemas.microsoft.com/office/word/2010/wordprocessingShape" mc:Ignorable="w14 wp14">
-  <w:abstractNum w:abstractNumId="0">
+<w:numbering xmlns:wpc="http://schemas.microsoft.com/office/word/2010/wordprocessingCanvas" xmlns:cx="http://schemas.microsoft.com/office/drawing/2014/chartex" xmlns:cx1="http://schemas.microsoft.com/office/drawing/2015/9/8/chartex" xmlns:cx2="http://schemas.microsoft.com/office/drawing/2015/10/21/chartex" xmlns:cx3="http://schemas.microsoft.com/office/drawing/2016/5/9/chartex" xmlns:cx4="http://schemas.microsoft.com/office/drawing/2016/5/10/chartex" xmlns:cx5="http://schemas.microsoft.com/office/drawing/2016/5/11/chartex" xmlns:cx6="http://schemas.microsoft.com/office/drawing/2016/5/12/chartex" xmlns:cx7="http://schemas.microsoft.com/office/drawing/2016/5/13/chartex" xmlns:cx8="http://schemas.microsoft.com/office/drawing/2016/5/14/chartex" xmlns:mc="http://schemas.openxmlformats.org/markup-compatibility/2006" xmlns:aink="http://schemas.microsoft.com/office/drawing/2016/ink" xmlns:am3d="http://schemas.microsoft.com/office/drawing/2017/model3d" xmlns:o="urn:schemas-microsoft-com:office:office" xmlns:r="http://schemas.openxmlformats.org/officeDocument/2006/relationships" xmlns:m="http://schemas.openxmlformats.org/officeDocument/2006/math" xmlns:v="urn:schemas-microsoft-com:vml" xmlns:wp14="http://schemas.microsoft.com/office/word/2010/wordprocessingDrawing" xmlns:wp="http://schemas.openxmlformats.org/drawingml/2006/wordprocessingDrawing" xmlns:w10="urn:schemas-microsoft-com:office:word" xmlns:w="http://schemas.openxmlformats.org/wordprocessingml/2006/main" xmlns:w14="http://schemas.microsoft.com/office/word/2010/wordml" xmlns:w15="http://schemas.microsoft.com/office/word/2012/wordml" xmlns:w16cex="http://schemas.microsoft.com/office/word/2018/wordml/cex" xmlns:w16cid="http://schemas.microsoft.com/office/word/2016/wordml/cid" xmlns:w16="http://schemas.microsoft.com/office/word/2018/wordml" xmlns:w16se="http://schemas.microsoft.com/office/word/2015/wordml/symex" xmlns:wpg="http://schemas.microsoft.com/office/word/2010/wordprocessingGroup" xmlns:wpi="http://schemas.microsoft.com/office/word/2010/wordprocessingInk" xmlns:wne="http://schemas.microsoft.com/office/word/2006/wordml" xmlns:wps="http://schemas.microsoft.com/office/word/2010/wordprocessingShape" mc:Ignorable="w14 w15 w16se w16cid w16 w16cex wp14">
+  <w:abstractNum w:abstractNumId="0" w15:restartNumberingAfterBreak="0">
     <w:nsid w:val="03CA7D72"/>
     <w:multiLevelType w:val="multilevel"/>
     <w:tmpl w:val="85E043D4"/>
@@ -15309,7 +15327,7 @@
       </w:rPr>
     </w:lvl>
   </w:abstractNum>
-  <w:abstractNum w:abstractNumId="1">
+  <w:abstractNum w:abstractNumId="1" w15:restartNumberingAfterBreak="0">
     <w:nsid w:val="09912848"/>
     <w:multiLevelType w:val="multilevel"/>
     <w:tmpl w:val="18B2AE8E"/>
@@ -15422,7 +15440,7 @@
       </w:rPr>
     </w:lvl>
   </w:abstractNum>
-  <w:abstractNum w:abstractNumId="2">
+  <w:abstractNum w:abstractNumId="2" w15:restartNumberingAfterBreak="0">
     <w:nsid w:val="0FDA4254"/>
     <w:multiLevelType w:val="multilevel"/>
     <w:tmpl w:val="B49093D2"/>
@@ -15535,7 +15553,7 @@
       </w:rPr>
     </w:lvl>
   </w:abstractNum>
-  <w:abstractNum w:abstractNumId="3">
+  <w:abstractNum w:abstractNumId="3" w15:restartNumberingAfterBreak="0">
     <w:nsid w:val="11341F88"/>
     <w:multiLevelType w:val="multilevel"/>
     <w:tmpl w:val="928CA760"/>
@@ -15666,7 +15684,7 @@
       </w:rPr>
     </w:lvl>
   </w:abstractNum>
-  <w:abstractNum w:abstractNumId="4">
+  <w:abstractNum w:abstractNumId="4" w15:restartNumberingAfterBreak="0">
     <w:nsid w:val="171A6723"/>
     <w:multiLevelType w:val="multilevel"/>
     <w:tmpl w:val="0AE4450A"/>
@@ -15779,7 +15797,7 @@
       </w:rPr>
     </w:lvl>
   </w:abstractNum>
-  <w:abstractNum w:abstractNumId="5">
+  <w:abstractNum w:abstractNumId="5" w15:restartNumberingAfterBreak="0">
     <w:nsid w:val="1F9558E4"/>
     <w:multiLevelType w:val="multilevel"/>
     <w:tmpl w:val="D35CF56C"/>
@@ -15892,7 +15910,7 @@
       </w:rPr>
     </w:lvl>
   </w:abstractNum>
-  <w:abstractNum w:abstractNumId="6">
+  <w:abstractNum w:abstractNumId="6" w15:restartNumberingAfterBreak="0">
     <w:nsid w:val="315C4B3F"/>
     <w:multiLevelType w:val="multilevel"/>
     <w:tmpl w:val="052E1B22"/>
@@ -16005,7 +16023,7 @@
       </w:rPr>
     </w:lvl>
   </w:abstractNum>
-  <w:abstractNum w:abstractNumId="7">
+  <w:abstractNum w:abstractNumId="7" w15:restartNumberingAfterBreak="0">
     <w:nsid w:val="36BC0559"/>
     <w:multiLevelType w:val="multilevel"/>
     <w:tmpl w:val="8DE4D798"/>
@@ -16118,7 +16136,7 @@
       </w:rPr>
     </w:lvl>
   </w:abstractNum>
-  <w:abstractNum w:abstractNumId="8">
+  <w:abstractNum w:abstractNumId="8" w15:restartNumberingAfterBreak="0">
     <w:nsid w:val="3E6D164D"/>
     <w:multiLevelType w:val="multilevel"/>
     <w:tmpl w:val="6E006436"/>
@@ -16242,7 +16260,7 @@
       </w:rPr>
     </w:lvl>
   </w:abstractNum>
-  <w:abstractNum w:abstractNumId="9">
+  <w:abstractNum w:abstractNumId="9" w15:restartNumberingAfterBreak="0">
     <w:nsid w:val="45546B0E"/>
     <w:multiLevelType w:val="multilevel"/>
     <w:tmpl w:val="AAB8D334"/>
@@ -16355,7 +16373,7 @@
       </w:rPr>
     </w:lvl>
   </w:abstractNum>
-  <w:abstractNum w:abstractNumId="10">
+  <w:abstractNum w:abstractNumId="10" w15:restartNumberingAfterBreak="0">
     <w:nsid w:val="48425255"/>
     <w:multiLevelType w:val="multilevel"/>
     <w:tmpl w:val="975AD8A2"/>
@@ -16468,7 +16486,7 @@
       </w:rPr>
     </w:lvl>
   </w:abstractNum>
-  <w:abstractNum w:abstractNumId="11">
+  <w:abstractNum w:abstractNumId="11" w15:restartNumberingAfterBreak="0">
     <w:nsid w:val="4AFE33DE"/>
     <w:multiLevelType w:val="multilevel"/>
     <w:tmpl w:val="3678112A"/>
@@ -16581,7 +16599,7 @@
       </w:rPr>
     </w:lvl>
   </w:abstractNum>
-  <w:abstractNum w:abstractNumId="12">
+  <w:abstractNum w:abstractNumId="12" w15:restartNumberingAfterBreak="0">
     <w:nsid w:val="4F3F6900"/>
     <w:multiLevelType w:val="multilevel"/>
     <w:tmpl w:val="0784B32C"/>
@@ -16694,7 +16712,7 @@
       </w:rPr>
     </w:lvl>
   </w:abstractNum>
-  <w:abstractNum w:abstractNumId="13">
+  <w:abstractNum w:abstractNumId="13" w15:restartNumberingAfterBreak="0">
     <w:nsid w:val="4FF94533"/>
     <w:multiLevelType w:val="multilevel"/>
     <w:tmpl w:val="F1A87208"/>
@@ -16825,7 +16843,7 @@
       </w:rPr>
     </w:lvl>
   </w:abstractNum>
-  <w:abstractNum w:abstractNumId="14">
+  <w:abstractNum w:abstractNumId="14" w15:restartNumberingAfterBreak="0">
     <w:nsid w:val="5C9B7836"/>
     <w:multiLevelType w:val="multilevel"/>
     <w:tmpl w:val="F8CC6C26"/>
@@ -16938,7 +16956,7 @@
       </w:rPr>
     </w:lvl>
   </w:abstractNum>
-  <w:abstractNum w:abstractNumId="15">
+  <w:abstractNum w:abstractNumId="15" w15:restartNumberingAfterBreak="0">
     <w:nsid w:val="60C415C7"/>
     <w:multiLevelType w:val="multilevel"/>
     <w:tmpl w:val="6D6E6DF4"/>
@@ -17024,7 +17042,7 @@
       </w:pPr>
     </w:lvl>
   </w:abstractNum>
-  <w:abstractNum w:abstractNumId="16">
+  <w:abstractNum w:abstractNumId="16" w15:restartNumberingAfterBreak="0">
     <w:nsid w:val="72B140C9"/>
     <w:multiLevelType w:val="hybridMultilevel"/>
     <w:tmpl w:val="F90A7C48"/>
@@ -17113,7 +17131,7 @@
       </w:pPr>
     </w:lvl>
   </w:abstractNum>
-  <w:abstractNum w:abstractNumId="17">
+  <w:abstractNum w:abstractNumId="17" w15:restartNumberingAfterBreak="0">
     <w:nsid w:val="77F07572"/>
     <w:multiLevelType w:val="multilevel"/>
     <w:tmpl w:val="AE4622F2"/>
@@ -17226,7 +17244,7 @@
       </w:rPr>
     </w:lvl>
   </w:abstractNum>
-  <w:abstractNum w:abstractNumId="18">
+  <w:abstractNum w:abstractNumId="18" w15:restartNumberingAfterBreak="0">
     <w:nsid w:val="7B2E607B"/>
     <w:multiLevelType w:val="multilevel"/>
     <w:tmpl w:val="2246506C"/>
@@ -17339,7 +17357,7 @@
       </w:rPr>
     </w:lvl>
   </w:abstractNum>
-  <w:abstractNum w:abstractNumId="19">
+  <w:abstractNum w:abstractNumId="19" w15:restartNumberingAfterBreak="0">
     <w:nsid w:val="7CCC614C"/>
     <w:multiLevelType w:val="multilevel"/>
     <w:tmpl w:val="E38E5A72"/>
@@ -17534,7 +17552,7 @@
 </file>
 
 <file path=word/styles.xml><?xml version="1.0" encoding="utf-8"?>
-<w:styles xmlns:mc="http://schemas.openxmlformats.org/markup-compatibility/2006" xmlns:r="http://schemas.openxmlformats.org/officeDocument/2006/relationships" xmlns:w="http://schemas.openxmlformats.org/wordprocessingml/2006/main" xmlns:w14="http://schemas.microsoft.com/office/word/2010/wordml" mc:Ignorable="w14">
+<w:styles xmlns:mc="http://schemas.openxmlformats.org/markup-compatibility/2006" xmlns:r="http://schemas.openxmlformats.org/officeDocument/2006/relationships" xmlns:w="http://schemas.openxmlformats.org/wordprocessingml/2006/main" xmlns:w14="http://schemas.microsoft.com/office/word/2010/wordml" xmlns:w15="http://schemas.microsoft.com/office/word/2012/wordml" xmlns:w16cex="http://schemas.microsoft.com/office/word/2018/wordml/cex" xmlns:w16cid="http://schemas.microsoft.com/office/word/2016/wordml/cid" xmlns:w16="http://schemas.microsoft.com/office/word/2018/wordml" xmlns:w16se="http://schemas.microsoft.com/office/word/2015/wordml/symex" mc:Ignorable="w14 w15 w16se w16cid w16 w16cex">
   <w:docDefaults>
     <w:rPrDefault>
       <w:rPr>
@@ -17546,144 +17564,383 @@
     </w:rPrDefault>
     <w:pPrDefault/>
   </w:docDefaults>
-  <w:latentStyles w:defLockedState="0" w:defUIPriority="99" w:defSemiHidden="1" w:defUnhideWhenUsed="1" w:defQFormat="0" w:count="267">
-    <w:lsdException w:name="Normal" w:semiHidden="0" w:uiPriority="0" w:unhideWhenUsed="0" w:qFormat="1"/>
-    <w:lsdException w:name="heading 1" w:semiHidden="0" w:uiPriority="9" w:unhideWhenUsed="0" w:qFormat="1"/>
-    <w:lsdException w:name="heading 2" w:uiPriority="9" w:qFormat="1"/>
-    <w:lsdException w:name="heading 3" w:uiPriority="9" w:qFormat="1"/>
-    <w:lsdException w:name="heading 4" w:uiPriority="9" w:qFormat="1"/>
-    <w:lsdException w:name="heading 5" w:uiPriority="9" w:qFormat="1"/>
-    <w:lsdException w:name="heading 6" w:uiPriority="9" w:qFormat="1"/>
-    <w:lsdException w:name="heading 7" w:uiPriority="9" w:qFormat="1"/>
-    <w:lsdException w:name="heading 8" w:uiPriority="9" w:qFormat="1"/>
-    <w:lsdException w:name="heading 9" w:uiPriority="9" w:qFormat="1"/>
-    <w:lsdException w:name="toc 1" w:uiPriority="39"/>
-    <w:lsdException w:name="toc 2" w:uiPriority="39"/>
-    <w:lsdException w:name="toc 3" w:uiPriority="39"/>
-    <w:lsdException w:name="toc 4" w:uiPriority="39"/>
-    <w:lsdException w:name="toc 5" w:uiPriority="39"/>
-    <w:lsdException w:name="toc 6" w:uiPriority="39"/>
-    <w:lsdException w:name="toc 7" w:uiPriority="39"/>
-    <w:lsdException w:name="toc 8" w:uiPriority="39"/>
-    <w:lsdException w:name="toc 9" w:uiPriority="39"/>
-    <w:lsdException w:name="caption" w:uiPriority="35" w:qFormat="1"/>
-    <w:lsdException w:name="Title" w:semiHidden="0" w:uiPriority="10" w:unhideWhenUsed="0" w:qFormat="1"/>
-    <w:lsdException w:name="Default Paragraph Font" w:uiPriority="1"/>
-    <w:lsdException w:name="Subtitle" w:semiHidden="0" w:uiPriority="11" w:unhideWhenUsed="0" w:qFormat="1"/>
-    <w:lsdException w:name="Strong" w:semiHidden="0" w:uiPriority="22" w:unhideWhenUsed="0" w:qFormat="1"/>
-    <w:lsdException w:name="Emphasis" w:semiHidden="0" w:uiPriority="20" w:unhideWhenUsed="0" w:qFormat="1"/>
-    <w:lsdException w:name="Table Grid" w:semiHidden="0" w:uiPriority="59" w:unhideWhenUsed="0"/>
-    <w:lsdException w:name="Placeholder Text" w:unhideWhenUsed="0"/>
-    <w:lsdException w:name="No Spacing" w:semiHidden="0" w:uiPriority="1" w:unhideWhenUsed="0" w:qFormat="1"/>
-    <w:lsdException w:name="Light Shading" w:semiHidden="0" w:uiPriority="60" w:unhideWhenUsed="0"/>
-    <w:lsdException w:name="Light List" w:semiHidden="0" w:uiPriority="61" w:unhideWhenUsed="0"/>
-    <w:lsdException w:name="Light Grid" w:semiHidden="0" w:uiPriority="62" w:unhideWhenUsed="0"/>
-    <w:lsdException w:name="Medium Shading 1" w:semiHidden="0" w:uiPriority="63" w:unhideWhenUsed="0"/>
-    <w:lsdException w:name="Medium Shading 2" w:semiHidden="0" w:uiPriority="64" w:unhideWhenUsed="0"/>
-    <w:lsdException w:name="Medium List 1" w:semiHidden="0" w:uiPriority="65" w:unhideWhenUsed="0"/>
-    <w:lsdException w:name="Medium List 2" w:semiHidden="0" w:uiPriority="66" w:unhideWhenUsed="0"/>
-    <w:lsdException w:name="Medium Grid 1" w:semiHidden="0" w:uiPriority="67" w:unhideWhenUsed="0"/>
-    <w:lsdException w:name="Medium Grid 2" w:semiHidden="0" w:uiPriority="68" w:unhideWhenUsed="0"/>
-    <w:lsdException w:name="Medium Grid 3" w:semiHidden="0" w:uiPriority="69" w:unhideWhenUsed="0"/>
-    <w:lsdException w:name="Dark List" w:semiHidden="0" w:uiPriority="70" w:unhideWhenUsed="0"/>
-    <w:lsdException w:name="Colorful Shading" w:semiHidden="0" w:uiPriority="71" w:unhideWhenUsed="0"/>
-    <w:lsdException w:name="Colorful List" w:semiHidden="0" w:uiPriority="72" w:unhideWhenUsed="0"/>
-    <w:lsdException w:name="Colorful Grid" w:semiHidden="0" w:uiPriority="73" w:unhideWhenUsed="0"/>
-    <w:lsdException w:name="Light Shading Accent 1" w:semiHidden="0" w:uiPriority="60" w:unhideWhenUsed="0"/>
-    <w:lsdException w:name="Light List Accent 1" w:semiHidden="0" w:uiPriority="61" w:unhideWhenUsed="0"/>
-    <w:lsdException w:name="Light Grid Accent 1" w:semiHidden="0" w:uiPriority="62" w:unhideWhenUsed="0"/>
-    <w:lsdException w:name="Medium Shading 1 Accent 1" w:semiHidden="0" w:uiPriority="63" w:unhideWhenUsed="0"/>
-    <w:lsdException w:name="Medium Shading 2 Accent 1" w:semiHidden="0" w:uiPriority="64" w:unhideWhenUsed="0"/>
-    <w:lsdException w:name="Medium List 1 Accent 1" w:semiHidden="0" w:uiPriority="65" w:unhideWhenUsed="0"/>
-    <w:lsdException w:name="Revision" w:unhideWhenUsed="0"/>
-    <w:lsdException w:name="List Paragraph" w:semiHidden="0" w:uiPriority="34" w:unhideWhenUsed="0" w:qFormat="1"/>
-    <w:lsdException w:name="Quote" w:semiHidden="0" w:uiPriority="29" w:unhideWhenUsed="0" w:qFormat="1"/>
-    <w:lsdException w:name="Intense Quote" w:semiHidden="0" w:uiPriority="30" w:unhideWhenUsed="0" w:qFormat="1"/>
-    <w:lsdException w:name="Medium List 2 Accent 1" w:semiHidden="0" w:uiPriority="66" w:unhideWhenUsed="0"/>
-    <w:lsdException w:name="Medium Grid 1 Accent 1" w:semiHidden="0" w:uiPriority="67" w:unhideWhenUsed="0"/>
-    <w:lsdException w:name="Medium Grid 2 Accent 1" w:semiHidden="0" w:uiPriority="68" w:unhideWhenUsed="0"/>
-    <w:lsdException w:name="Medium Grid 3 Accent 1" w:semiHidden="0" w:uiPriority="69" w:unhideWhenUsed="0"/>
-    <w:lsdException w:name="Dark List Accent 1" w:semiHidden="0" w:uiPriority="70" w:unhideWhenUsed="0"/>
-    <w:lsdException w:name="Colorful Shading Accent 1" w:semiHidden="0" w:uiPriority="71" w:unhideWhenUsed="0"/>
-    <w:lsdException w:name="Colorful List Accent 1" w:semiHidden="0" w:uiPriority="72" w:unhideWhenUsed="0"/>
-    <w:lsdException w:name="Colorful Grid Accent 1" w:semiHidden="0" w:uiPriority="73" w:unhideWhenUsed="0"/>
-    <w:lsdException w:name="Light Shading Accent 2" w:semiHidden="0" w:uiPriority="60" w:unhideWhenUsed="0"/>
-    <w:lsdException w:name="Light List Accent 2" w:semiHidden="0" w:uiPriority="61" w:unhideWhenUsed="0"/>
-    <w:lsdException w:name="Light Grid Accent 2" w:semiHidden="0" w:uiPriority="62" w:unhideWhenUsed="0"/>
-    <w:lsdException w:name="Medium Shading 1 Accent 2" w:semiHidden="0" w:uiPriority="63" w:unhideWhenUsed="0"/>
-    <w:lsdException w:name="Medium Shading 2 Accent 2" w:semiHidden="0" w:uiPriority="64" w:unhideWhenUsed="0"/>
-    <w:lsdException w:name="Medium List 1 Accent 2" w:semiHidden="0" w:uiPriority="65" w:unhideWhenUsed="0"/>
-    <w:lsdException w:name="Medium List 2 Accent 2" w:semiHidden="0" w:uiPriority="66" w:unhideWhenUsed="0"/>
-    <w:lsdException w:name="Medium Grid 1 Accent 2" w:semiHidden="0" w:uiPriority="67" w:unhideWhenUsed="0"/>
-    <w:lsdException w:name="Medium Grid 2 Accent 2" w:semiHidden="0" w:uiPriority="68" w:unhideWhenUsed="0"/>
-    <w:lsdException w:name="Medium Grid 3 Accent 2" w:semiHidden="0" w:uiPriority="69" w:unhideWhenUsed="0"/>
-    <w:lsdException w:name="Dark List Accent 2" w:semiHidden="0" w:uiPriority="70" w:unhideWhenUsed="0"/>
-    <w:lsdException w:name="Colorful Shading Accent 2" w:semiHidden="0" w:uiPriority="71" w:unhideWhenUsed="0"/>
-    <w:lsdException w:name="Colorful List Accent 2" w:semiHidden="0" w:uiPriority="72" w:unhideWhenUsed="0"/>
-    <w:lsdException w:name="Colorful Grid Accent 2" w:semiHidden="0" w:uiPriority="73" w:unhideWhenUsed="0"/>
-    <w:lsdException w:name="Light Shading Accent 3" w:semiHidden="0" w:uiPriority="60" w:unhideWhenUsed="0"/>
-    <w:lsdException w:name="Light List Accent 3" w:semiHidden="0" w:uiPriority="61" w:unhideWhenUsed="0"/>
-    <w:lsdException w:name="Light Grid Accent 3" w:semiHidden="0" w:uiPriority="62" w:unhideWhenUsed="0"/>
-    <w:lsdException w:name="Medium Shading 1 Accent 3" w:semiHidden="0" w:uiPriority="63" w:unhideWhenUsed="0"/>
-    <w:lsdException w:name="Medium Shading 2 Accent 3" w:semiHidden="0" w:uiPriority="64" w:unhideWhenUsed="0"/>
-    <w:lsdException w:name="Medium List 1 Accent 3" w:semiHidden="0" w:uiPriority="65" w:unhideWhenUsed="0"/>
-    <w:lsdException w:name="Medium List 2 Accent 3" w:semiHidden="0" w:uiPriority="66" w:unhideWhenUsed="0"/>
-    <w:lsdException w:name="Medium Grid 1 Accent 3" w:semiHidden="0" w:uiPriority="67" w:unhideWhenUsed="0"/>
-    <w:lsdException w:name="Medium Grid 2 Accent 3" w:semiHidden="0" w:uiPriority="68" w:unhideWhenUsed="0"/>
-    <w:lsdException w:name="Medium Grid 3 Accent 3" w:semiHidden="0" w:uiPriority="69" w:unhideWhenUsed="0"/>
-    <w:lsdException w:name="Dark List Accent 3" w:semiHidden="0" w:uiPriority="70" w:unhideWhenUsed="0"/>
-    <w:lsdException w:name="Colorful Shading Accent 3" w:semiHidden="0" w:uiPriority="71" w:unhideWhenUsed="0"/>
-    <w:lsdException w:name="Colorful List Accent 3" w:semiHidden="0" w:uiPriority="72" w:unhideWhenUsed="0"/>
-    <w:lsdException w:name="Colorful Grid Accent 3" w:semiHidden="0" w:uiPriority="73" w:unhideWhenUsed="0"/>
-    <w:lsdException w:name="Light Shading Accent 4" w:semiHidden="0" w:uiPriority="60" w:unhideWhenUsed="0"/>
-    <w:lsdException w:name="Light List Accent 4" w:semiHidden="0" w:uiPriority="61" w:unhideWhenUsed="0"/>
-    <w:lsdException w:name="Light Grid Accent 4" w:semiHidden="0" w:uiPriority="62" w:unhideWhenUsed="0"/>
-    <w:lsdException w:name="Medium Shading 1 Accent 4" w:semiHidden="0" w:uiPriority="63" w:unhideWhenUsed="0"/>
-    <w:lsdException w:name="Medium Shading 2 Accent 4" w:semiHidden="0" w:uiPriority="64" w:unhideWhenUsed="0"/>
-    <w:lsdException w:name="Medium List 1 Accent 4" w:semiHidden="0" w:uiPriority="65" w:unhideWhenUsed="0"/>
-    <w:lsdException w:name="Medium List 2 Accent 4" w:semiHidden="0" w:uiPriority="66" w:unhideWhenUsed="0"/>
-    <w:lsdException w:name="Medium Grid 1 Accent 4" w:semiHidden="0" w:uiPriority="67" w:unhideWhenUsed="0"/>
-    <w:lsdException w:name="Medium Grid 2 Accent 4" w:semiHidden="0" w:uiPriority="68" w:unhideWhenUsed="0"/>
-    <w:lsdException w:name="Medium Grid 3 Accent 4" w:semiHidden="0" w:uiPriority="69" w:unhideWhenUsed="0"/>
-    <w:lsdException w:name="Dark List Accent 4" w:semiHidden="0" w:uiPriority="70" w:unhideWhenUsed="0"/>
-    <w:lsdException w:name="Colorful Shading Accent 4" w:semiHidden="0" w:uiPriority="71" w:unhideWhenUsed="0"/>
-    <w:lsdException w:name="Colorful List Accent 4" w:semiHidden="0" w:uiPriority="72" w:unhideWhenUsed="0"/>
-    <w:lsdException w:name="Colorful Grid Accent 4" w:semiHidden="0" w:uiPriority="73" w:unhideWhenUsed="0"/>
-    <w:lsdException w:name="Light Shading Accent 5" w:semiHidden="0" w:uiPriority="60" w:unhideWhenUsed="0"/>
-    <w:lsdException w:name="Light List Accent 5" w:semiHidden="0" w:uiPriority="61" w:unhideWhenUsed="0"/>
-    <w:lsdException w:name="Light Grid Accent 5" w:semiHidden="0" w:uiPriority="62" w:unhideWhenUsed="0"/>
-    <w:lsdException w:name="Medium Shading 1 Accent 5" w:semiHidden="0" w:uiPriority="63" w:unhideWhenUsed="0"/>
-    <w:lsdException w:name="Medium Shading 2 Accent 5" w:semiHidden="0" w:uiPriority="64" w:unhideWhenUsed="0"/>
-    <w:lsdException w:name="Medium List 1 Accent 5" w:semiHidden="0" w:uiPriority="65" w:unhideWhenUsed="0"/>
-    <w:lsdException w:name="Medium List 2 Accent 5" w:semiHidden="0" w:uiPriority="66" w:unhideWhenUsed="0"/>
-    <w:lsdException w:name="Medium Grid 1 Accent 5" w:semiHidden="0" w:uiPriority="67" w:unhideWhenUsed="0"/>
-    <w:lsdException w:name="Medium Grid 2 Accent 5" w:semiHidden="0" w:uiPriority="68" w:unhideWhenUsed="0"/>
-    <w:lsdException w:name="Medium Grid 3 Accent 5" w:semiHidden="0" w:uiPriority="69" w:unhideWhenUsed="0"/>
-    <w:lsdException w:name="Dark List Accent 5" w:semiHidden="0" w:uiPriority="70" w:unhideWhenUsed="0"/>
-    <w:lsdException w:name="Colorful Shading Accent 5" w:semiHidden="0" w:uiPriority="71" w:unhideWhenUsed="0"/>
-    <w:lsdException w:name="Colorful List Accent 5" w:semiHidden="0" w:uiPriority="72" w:unhideWhenUsed="0"/>
-    <w:lsdException w:name="Colorful Grid Accent 5" w:semiHidden="0" w:uiPriority="73" w:unhideWhenUsed="0"/>
-    <w:lsdException w:name="Light Shading Accent 6" w:semiHidden="0" w:uiPriority="60" w:unhideWhenUsed="0"/>
-    <w:lsdException w:name="Light List Accent 6" w:semiHidden="0" w:uiPriority="61" w:unhideWhenUsed="0"/>
-    <w:lsdException w:name="Light Grid Accent 6" w:semiHidden="0" w:uiPriority="62" w:unhideWhenUsed="0"/>
-    <w:lsdException w:name="Medium Shading 1 Accent 6" w:semiHidden="0" w:uiPriority="63" w:unhideWhenUsed="0"/>
-    <w:lsdException w:name="Medium Shading 2 Accent 6" w:semiHidden="0" w:uiPriority="64" w:unhideWhenUsed="0"/>
-    <w:lsdException w:name="Medium List 1 Accent 6" w:semiHidden="0" w:uiPriority="65" w:unhideWhenUsed="0"/>
-    <w:lsdException w:name="Medium List 2 Accent 6" w:semiHidden="0" w:uiPriority="66" w:unhideWhenUsed="0"/>
-    <w:lsdException w:name="Medium Grid 1 Accent 6" w:semiHidden="0" w:uiPriority="67" w:unhideWhenUsed="0"/>
-    <w:lsdException w:name="Medium Grid 2 Accent 6" w:semiHidden="0" w:uiPriority="68" w:unhideWhenUsed="0"/>
-    <w:lsdException w:name="Medium Grid 3 Accent 6" w:semiHidden="0" w:uiPriority="69" w:unhideWhenUsed="0"/>
-    <w:lsdException w:name="Dark List Accent 6" w:semiHidden="0" w:uiPriority="70" w:unhideWhenUsed="0"/>
-    <w:lsdException w:name="Colorful Shading Accent 6" w:semiHidden="0" w:uiPriority="71" w:unhideWhenUsed="0"/>
-    <w:lsdException w:name="Colorful List Accent 6" w:semiHidden="0" w:uiPriority="72" w:unhideWhenUsed="0"/>
-    <w:lsdException w:name="Colorful Grid Accent 6" w:semiHidden="0" w:uiPriority="73" w:unhideWhenUsed="0"/>
-    <w:lsdException w:name="Subtle Emphasis" w:semiHidden="0" w:uiPriority="19" w:unhideWhenUsed="0" w:qFormat="1"/>
-    <w:lsdException w:name="Intense Emphasis" w:semiHidden="0" w:uiPriority="21" w:unhideWhenUsed="0" w:qFormat="1"/>
-    <w:lsdException w:name="Subtle Reference" w:semiHidden="0" w:uiPriority="31" w:unhideWhenUsed="0" w:qFormat="1"/>
-    <w:lsdException w:name="Intense Reference" w:semiHidden="0" w:uiPriority="32" w:unhideWhenUsed="0" w:qFormat="1"/>
-    <w:lsdException w:name="Book Title" w:semiHidden="0" w:uiPriority="33" w:unhideWhenUsed="0" w:qFormat="1"/>
-    <w:lsdException w:name="Bibliography" w:uiPriority="37"/>
-    <w:lsdException w:name="TOC Heading" w:uiPriority="39" w:qFormat="1"/>
+  <w:latentStyles w:defLockedState="0" w:defUIPriority="99" w:defSemiHidden="0" w:defUnhideWhenUsed="0" w:defQFormat="0" w:count="376">
+    <w:lsdException w:name="Normal" w:uiPriority="0" w:qFormat="1"/>
+    <w:lsdException w:name="heading 1" w:uiPriority="9" w:qFormat="1"/>
+    <w:lsdException w:name="heading 2" w:semiHidden="1" w:uiPriority="9" w:unhideWhenUsed="1" w:qFormat="1"/>
+    <w:lsdException w:name="heading 3" w:semiHidden="1" w:uiPriority="9" w:unhideWhenUsed="1" w:qFormat="1"/>
+    <w:lsdException w:name="heading 4" w:semiHidden="1" w:uiPriority="9" w:unhideWhenUsed="1" w:qFormat="1"/>
+    <w:lsdException w:name="heading 5" w:semiHidden="1" w:uiPriority="9" w:unhideWhenUsed="1" w:qFormat="1"/>
+    <w:lsdException w:name="heading 6" w:semiHidden="1" w:uiPriority="9" w:unhideWhenUsed="1" w:qFormat="1"/>
+    <w:lsdException w:name="heading 7" w:semiHidden="1" w:uiPriority="9" w:unhideWhenUsed="1" w:qFormat="1"/>
+    <w:lsdException w:name="heading 8" w:semiHidden="1" w:uiPriority="9" w:unhideWhenUsed="1" w:qFormat="1"/>
+    <w:lsdException w:name="heading 9" w:semiHidden="1" w:uiPriority="9" w:unhideWhenUsed="1" w:qFormat="1"/>
+    <w:lsdException w:name="index 1" w:semiHidden="1" w:unhideWhenUsed="1"/>
+    <w:lsdException w:name="index 2" w:semiHidden="1" w:unhideWhenUsed="1"/>
+    <w:lsdException w:name="index 3" w:semiHidden="1" w:unhideWhenUsed="1"/>
+    <w:lsdException w:name="index 4" w:semiHidden="1" w:unhideWhenUsed="1"/>
+    <w:lsdException w:name="index 5" w:semiHidden="1" w:unhideWhenUsed="1"/>
+    <w:lsdException w:name="index 6" w:semiHidden="1" w:unhideWhenUsed="1"/>
+    <w:lsdException w:name="index 7" w:semiHidden="1" w:unhideWhenUsed="1"/>
+    <w:lsdException w:name="index 8" w:semiHidden="1" w:unhideWhenUsed="1"/>
+    <w:lsdException w:name="index 9" w:semiHidden="1" w:unhideWhenUsed="1"/>
+    <w:lsdException w:name="toc 1" w:semiHidden="1" w:uiPriority="39" w:unhideWhenUsed="1"/>
+    <w:lsdException w:name="toc 2" w:semiHidden="1" w:uiPriority="39" w:unhideWhenUsed="1"/>
+    <w:lsdException w:name="toc 3" w:semiHidden="1" w:uiPriority="39" w:unhideWhenUsed="1"/>
+    <w:lsdException w:name="toc 4" w:semiHidden="1" w:uiPriority="39" w:unhideWhenUsed="1"/>
+    <w:lsdException w:name="toc 5" w:semiHidden="1" w:uiPriority="39" w:unhideWhenUsed="1"/>
+    <w:lsdException w:name="toc 6" w:semiHidden="1" w:uiPriority="39" w:unhideWhenUsed="1"/>
+    <w:lsdException w:name="toc 7" w:semiHidden="1" w:uiPriority="39" w:unhideWhenUsed="1"/>
+    <w:lsdException w:name="toc 8" w:semiHidden="1" w:uiPriority="39" w:unhideWhenUsed="1"/>
+    <w:lsdException w:name="toc 9" w:semiHidden="1" w:uiPriority="39" w:unhideWhenUsed="1"/>
+    <w:lsdException w:name="Normal Indent" w:semiHidden="1" w:unhideWhenUsed="1"/>
+    <w:lsdException w:name="footnote text" w:semiHidden="1" w:unhideWhenUsed="1"/>
+    <w:lsdException w:name="annotation text" w:semiHidden="1" w:unhideWhenUsed="1"/>
+    <w:lsdException w:name="header" w:semiHidden="1" w:unhideWhenUsed="1"/>
+    <w:lsdException w:name="footer" w:semiHidden="1" w:unhideWhenUsed="1"/>
+    <w:lsdException w:name="index heading" w:semiHidden="1" w:unhideWhenUsed="1"/>
+    <w:lsdException w:name="caption" w:semiHidden="1" w:uiPriority="35" w:unhideWhenUsed="1" w:qFormat="1"/>
+    <w:lsdException w:name="table of figures" w:semiHidden="1" w:unhideWhenUsed="1"/>
+    <w:lsdException w:name="envelope address" w:semiHidden="1" w:unhideWhenUsed="1"/>
+    <w:lsdException w:name="envelope return" w:semiHidden="1" w:unhideWhenUsed="1"/>
+    <w:lsdException w:name="footnote reference" w:semiHidden="1" w:unhideWhenUsed="1"/>
+    <w:lsdException w:name="annotation reference" w:semiHidden="1" w:unhideWhenUsed="1"/>
+    <w:lsdException w:name="line number" w:semiHidden="1" w:unhideWhenUsed="1"/>
+    <w:lsdException w:name="page number" w:semiHidden="1" w:unhideWhenUsed="1"/>
+    <w:lsdException w:name="endnote reference" w:semiHidden="1" w:unhideWhenUsed="1"/>
+    <w:lsdException w:name="endnote text" w:semiHidden="1" w:unhideWhenUsed="1"/>
+    <w:lsdException w:name="table of authorities" w:semiHidden="1" w:unhideWhenUsed="1"/>
+    <w:lsdException w:name="macro" w:semiHidden="1" w:unhideWhenUsed="1"/>
+    <w:lsdException w:name="toa heading" w:semiHidden="1" w:unhideWhenUsed="1"/>
+    <w:lsdException w:name="List" w:semiHidden="1" w:unhideWhenUsed="1"/>
+    <w:lsdException w:name="List Bullet" w:semiHidden="1" w:unhideWhenUsed="1"/>
+    <w:lsdException w:name="List Number" w:semiHidden="1" w:unhideWhenUsed="1"/>
+    <w:lsdException w:name="List 2" w:semiHidden="1" w:unhideWhenUsed="1"/>
+    <w:lsdException w:name="List 3" w:semiHidden="1" w:unhideWhenUsed="1"/>
+    <w:lsdException w:name="List 4" w:semiHidden="1" w:unhideWhenUsed="1"/>
+    <w:lsdException w:name="List 5" w:semiHidden="1" w:unhideWhenUsed="1"/>
+    <w:lsdException w:name="List Bullet 2" w:semiHidden="1" w:unhideWhenUsed="1"/>
+    <w:lsdException w:name="List Bullet 3" w:semiHidden="1" w:unhideWhenUsed="1"/>
+    <w:lsdException w:name="List Bullet 4" w:semiHidden="1" w:unhideWhenUsed="1"/>
+    <w:lsdException w:name="List Bullet 5" w:semiHidden="1" w:unhideWhenUsed="1"/>
+    <w:lsdException w:name="List Number 2" w:semiHidden="1" w:unhideWhenUsed="1"/>
+    <w:lsdException w:name="List Number 3" w:semiHidden="1" w:unhideWhenUsed="1"/>
+    <w:lsdException w:name="List Number 4" w:semiHidden="1" w:unhideWhenUsed="1"/>
+    <w:lsdException w:name="List Number 5" w:semiHidden="1" w:unhideWhenUsed="1"/>
+    <w:lsdException w:name="Title" w:uiPriority="10" w:qFormat="1"/>
+    <w:lsdException w:name="Closing" w:semiHidden="1" w:unhideWhenUsed="1"/>
+    <w:lsdException w:name="Signature" w:semiHidden="1" w:unhideWhenUsed="1"/>
+    <w:lsdException w:name="Default Paragraph Font" w:semiHidden="1" w:uiPriority="1" w:unhideWhenUsed="1"/>
+    <w:lsdException w:name="Body Text" w:semiHidden="1" w:unhideWhenUsed="1"/>
+    <w:lsdException w:name="Body Text Indent" w:semiHidden="1" w:unhideWhenUsed="1"/>
+    <w:lsdException w:name="List Continue" w:semiHidden="1" w:unhideWhenUsed="1"/>
+    <w:lsdException w:name="List Continue 2" w:semiHidden="1" w:unhideWhenUsed="1"/>
+    <w:lsdException w:name="List Continue 3" w:semiHidden="1" w:unhideWhenUsed="1"/>
+    <w:lsdException w:name="List Continue 4" w:semiHidden="1" w:unhideWhenUsed="1"/>
+    <w:lsdException w:name="List Continue 5" w:semiHidden="1" w:unhideWhenUsed="1"/>
+    <w:lsdException w:name="Message Header" w:semiHidden="1" w:unhideWhenUsed="1"/>
+    <w:lsdException w:name="Subtitle" w:uiPriority="11" w:qFormat="1"/>
+    <w:lsdException w:name="Salutation" w:semiHidden="1" w:unhideWhenUsed="1"/>
+    <w:lsdException w:name="Date" w:semiHidden="1" w:unhideWhenUsed="1"/>
+    <w:lsdException w:name="Body Text First Indent" w:semiHidden="1" w:unhideWhenUsed="1"/>
+    <w:lsdException w:name="Body Text First Indent 2" w:semiHidden="1" w:unhideWhenUsed="1"/>
+    <w:lsdException w:name="Note Heading" w:semiHidden="1" w:unhideWhenUsed="1"/>
+    <w:lsdException w:name="Body Text 2" w:semiHidden="1" w:unhideWhenUsed="1"/>
+    <w:lsdException w:name="Body Text 3" w:semiHidden="1" w:unhideWhenUsed="1"/>
+    <w:lsdException w:name="Body Text Indent 2" w:semiHidden="1" w:unhideWhenUsed="1"/>
+    <w:lsdException w:name="Body Text Indent 3" w:semiHidden="1" w:unhideWhenUsed="1"/>
+    <w:lsdException w:name="Block Text" w:semiHidden="1" w:unhideWhenUsed="1"/>
+    <w:lsdException w:name="Hyperlink" w:semiHidden="1" w:unhideWhenUsed="1"/>
+    <w:lsdException w:name="FollowedHyperlink" w:semiHidden="1" w:unhideWhenUsed="1"/>
+    <w:lsdException w:name="Strong" w:uiPriority="22" w:qFormat="1"/>
+    <w:lsdException w:name="Emphasis" w:uiPriority="20" w:qFormat="1"/>
+    <w:lsdException w:name="Document Map" w:semiHidden="1" w:unhideWhenUsed="1"/>
+    <w:lsdException w:name="Plain Text" w:semiHidden="1" w:unhideWhenUsed="1"/>
+    <w:lsdException w:name="E-mail Signature" w:semiHidden="1" w:unhideWhenUsed="1"/>
+    <w:lsdException w:name="HTML Top of Form" w:semiHidden="1" w:unhideWhenUsed="1"/>
+    <w:lsdException w:name="HTML Bottom of Form" w:semiHidden="1" w:unhideWhenUsed="1"/>
+    <w:lsdException w:name="Normal (Web)" w:semiHidden="1" w:unhideWhenUsed="1"/>
+    <w:lsdException w:name="HTML Acronym" w:semiHidden="1" w:unhideWhenUsed="1"/>
+    <w:lsdException w:name="HTML Address" w:semiHidden="1" w:unhideWhenUsed="1"/>
+    <w:lsdException w:name="HTML Cite" w:semiHidden="1" w:unhideWhenUsed="1"/>
+    <w:lsdException w:name="HTML Code" w:semiHidden="1" w:unhideWhenUsed="1"/>
+    <w:lsdException w:name="HTML Definition" w:semiHidden="1" w:unhideWhenUsed="1"/>
+    <w:lsdException w:name="HTML Keyboard" w:semiHidden="1" w:unhideWhenUsed="1"/>
+    <w:lsdException w:name="HTML Preformatted" w:semiHidden="1" w:unhideWhenUsed="1"/>
+    <w:lsdException w:name="HTML Sample" w:semiHidden="1" w:unhideWhenUsed="1"/>
+    <w:lsdException w:name="HTML Typewriter" w:semiHidden="1" w:unhideWhenUsed="1"/>
+    <w:lsdException w:name="HTML Variable" w:semiHidden="1" w:unhideWhenUsed="1"/>
+    <w:lsdException w:name="Normal Table" w:semiHidden="1" w:unhideWhenUsed="1"/>
+    <w:lsdException w:name="annotation subject" w:semiHidden="1" w:unhideWhenUsed="1"/>
+    <w:lsdException w:name="No List" w:semiHidden="1" w:unhideWhenUsed="1"/>
+    <w:lsdException w:name="Outline List 1" w:semiHidden="1" w:unhideWhenUsed="1"/>
+    <w:lsdException w:name="Outline List 2" w:semiHidden="1" w:unhideWhenUsed="1"/>
+    <w:lsdException w:name="Outline List 3" w:semiHidden="1" w:unhideWhenUsed="1"/>
+    <w:lsdException w:name="Table Simple 1" w:semiHidden="1" w:unhideWhenUsed="1"/>
+    <w:lsdException w:name="Table Simple 2" w:semiHidden="1" w:unhideWhenUsed="1"/>
+    <w:lsdException w:name="Table Simple 3" w:semiHidden="1" w:unhideWhenUsed="1"/>
+    <w:lsdException w:name="Table Classic 1" w:semiHidden="1" w:unhideWhenUsed="1"/>
+    <w:lsdException w:name="Table Classic 2" w:semiHidden="1" w:unhideWhenUsed="1"/>
+    <w:lsdException w:name="Table Classic 3" w:semiHidden="1" w:unhideWhenUsed="1"/>
+    <w:lsdException w:name="Table Classic 4" w:semiHidden="1" w:unhideWhenUsed="1"/>
+    <w:lsdException w:name="Table Colorful 1" w:semiHidden="1" w:unhideWhenUsed="1"/>
+    <w:lsdException w:name="Table Colorful 2" w:semiHidden="1" w:unhideWhenUsed="1"/>
+    <w:lsdException w:name="Table Colorful 3" w:semiHidden="1" w:unhideWhenUsed="1"/>
+    <w:lsdException w:name="Table Columns 1" w:semiHidden="1" w:unhideWhenUsed="1"/>
+    <w:lsdException w:name="Table Columns 2" w:semiHidden="1" w:unhideWhenUsed="1"/>
+    <w:lsdException w:name="Table Columns 3" w:semiHidden="1" w:unhideWhenUsed="1"/>
+    <w:lsdException w:name="Table Columns 4" w:semiHidden="1" w:unhideWhenUsed="1"/>
+    <w:lsdException w:name="Table Columns 5" w:semiHidden="1" w:unhideWhenUsed="1"/>
+    <w:lsdException w:name="Table Grid 1" w:semiHidden="1" w:unhideWhenUsed="1"/>
+    <w:lsdException w:name="Table Grid 2" w:semiHidden="1" w:unhideWhenUsed="1"/>
+    <w:lsdException w:name="Table Grid 3" w:semiHidden="1" w:unhideWhenUsed="1"/>
+    <w:lsdException w:name="Table Grid 4" w:semiHidden="1" w:unhideWhenUsed="1"/>
+    <w:lsdException w:name="Table Grid 5" w:semiHidden="1" w:unhideWhenUsed="1"/>
+    <w:lsdException w:name="Table Grid 6" w:semiHidden="1" w:unhideWhenUsed="1"/>
+    <w:lsdException w:name="Table Grid 7" w:semiHidden="1" w:unhideWhenUsed="1"/>
+    <w:lsdException w:name="Table Grid 8" w:semiHidden="1" w:unhideWhenUsed="1"/>
+    <w:lsdException w:name="Table List 1" w:semiHidden="1" w:unhideWhenUsed="1"/>
+    <w:lsdException w:name="Table List 2" w:semiHidden="1" w:unhideWhenUsed="1"/>
+    <w:lsdException w:name="Table List 3" w:semiHidden="1" w:unhideWhenUsed="1"/>
+    <w:lsdException w:name="Table List 4" w:semiHidden="1" w:unhideWhenUsed="1"/>
+    <w:lsdException w:name="Table List 5" w:semiHidden="1" w:unhideWhenUsed="1"/>
+    <w:lsdException w:name="Table List 6" w:semiHidden="1" w:unhideWhenUsed="1"/>
+    <w:lsdException w:name="Table List 7" w:semiHidden="1" w:unhideWhenUsed="1"/>
+    <w:lsdException w:name="Table List 8" w:semiHidden="1" w:unhideWhenUsed="1"/>
+    <w:lsdException w:name="Table 3D effects 1" w:semiHidden="1" w:unhideWhenUsed="1"/>
+    <w:lsdException w:name="Table 3D effects 2" w:semiHidden="1" w:unhideWhenUsed="1"/>
+    <w:lsdException w:name="Table 3D effects 3" w:semiHidden="1" w:unhideWhenUsed="1"/>
+    <w:lsdException w:name="Table Contemporary" w:semiHidden="1" w:unhideWhenUsed="1"/>
+    <w:lsdException w:name="Table Elegant" w:semiHidden="1" w:unhideWhenUsed="1"/>
+    <w:lsdException w:name="Table Professional" w:semiHidden="1" w:unhideWhenUsed="1"/>
+    <w:lsdException w:name="Table Subtle 1" w:semiHidden="1" w:unhideWhenUsed="1"/>
+    <w:lsdException w:name="Table Subtle 2" w:semiHidden="1" w:unhideWhenUsed="1"/>
+    <w:lsdException w:name="Table Web 1" w:semiHidden="1" w:unhideWhenUsed="1"/>
+    <w:lsdException w:name="Table Web 2" w:semiHidden="1" w:unhideWhenUsed="1"/>
+    <w:lsdException w:name="Table Web 3" w:semiHidden="1" w:unhideWhenUsed="1"/>
+    <w:lsdException w:name="Balloon Text" w:semiHidden="1" w:unhideWhenUsed="1"/>
+    <w:lsdException w:name="Table Grid" w:semiHidden="1" w:uiPriority="59" w:unhideWhenUsed="1"/>
+    <w:lsdException w:name="Table Theme" w:semiHidden="1" w:unhideWhenUsed="1"/>
+    <w:lsdException w:name="Placeholder Text" w:semiHidden="1"/>
+    <w:lsdException w:name="No Spacing" w:uiPriority="1" w:qFormat="1"/>
+    <w:lsdException w:name="Light Shading" w:uiPriority="60"/>
+    <w:lsdException w:name="Light List" w:uiPriority="61"/>
+    <w:lsdException w:name="Light Grid" w:uiPriority="62"/>
+    <w:lsdException w:name="Medium Shading 1" w:uiPriority="63"/>
+    <w:lsdException w:name="Medium Shading 2" w:uiPriority="64"/>
+    <w:lsdException w:name="Medium List 1" w:uiPriority="65"/>
+    <w:lsdException w:name="Medium List 2" w:uiPriority="66"/>
+    <w:lsdException w:name="Medium Grid 1" w:uiPriority="67"/>
+    <w:lsdException w:name="Medium Grid 2" w:uiPriority="68"/>
+    <w:lsdException w:name="Medium Grid 3" w:uiPriority="69"/>
+    <w:lsdException w:name="Dark List" w:uiPriority="70"/>
+    <w:lsdException w:name="Colorful Shading" w:uiPriority="71"/>
+    <w:lsdException w:name="Colorful List" w:uiPriority="72"/>
+    <w:lsdException w:name="Colorful Grid" w:uiPriority="73"/>
+    <w:lsdException w:name="Light Shading Accent 1" w:uiPriority="60"/>
+    <w:lsdException w:name="Light List Accent 1" w:uiPriority="61"/>
+    <w:lsdException w:name="Light Grid Accent 1" w:uiPriority="62"/>
+    <w:lsdException w:name="Medium Shading 1 Accent 1" w:uiPriority="63"/>
+    <w:lsdException w:name="Medium Shading 2 Accent 1" w:uiPriority="64"/>
+    <w:lsdException w:name="Medium List 1 Accent 1" w:uiPriority="65"/>
+    <w:lsdException w:name="Revision" w:semiHidden="1"/>
+    <w:lsdException w:name="List Paragraph" w:uiPriority="34" w:qFormat="1"/>
+    <w:lsdException w:name="Quote" w:uiPriority="29" w:qFormat="1"/>
+    <w:lsdException w:name="Intense Quote" w:uiPriority="30" w:qFormat="1"/>
+    <w:lsdException w:name="Medium List 2 Accent 1" w:uiPriority="66"/>
+    <w:lsdException w:name="Medium Grid 1 Accent 1" w:uiPriority="67"/>
+    <w:lsdException w:name="Medium Grid 2 Accent 1" w:uiPriority="68"/>
+    <w:lsdException w:name="Medium Grid 3 Accent 1" w:uiPriority="69"/>
+    <w:lsdException w:name="Dark List Accent 1" w:uiPriority="70"/>
+    <w:lsdException w:name="Colorful Shading Accent 1" w:uiPriority="71"/>
+    <w:lsdException w:name="Colorful List Accent 1" w:uiPriority="72"/>
+    <w:lsdException w:name="Colorful Grid Accent 1" w:uiPriority="73"/>
+    <w:lsdException w:name="Light Shading Accent 2" w:uiPriority="60"/>
+    <w:lsdException w:name="Light List Accent 2" w:uiPriority="61"/>
+    <w:lsdException w:name="Light Grid Accent 2" w:uiPriority="62"/>
+    <w:lsdException w:name="Medium Shading 1 Accent 2" w:uiPriority="63"/>
+    <w:lsdException w:name="Medium Shading 2 Accent 2" w:uiPriority="64"/>
+    <w:lsdException w:name="Medium List 1 Accent 2" w:uiPriority="65"/>
+    <w:lsdException w:name="Medium List 2 Accent 2" w:uiPriority="66"/>
+    <w:lsdException w:name="Medium Grid 1 Accent 2" w:uiPriority="67"/>
+    <w:lsdException w:name="Medium Grid 2 Accent 2" w:uiPriority="68"/>
+    <w:lsdException w:name="Medium Grid 3 Accent 2" w:uiPriority="69"/>
+    <w:lsdException w:name="Dark List Accent 2" w:uiPriority="70"/>
+    <w:lsdException w:name="Colorful Shading Accent 2" w:uiPriority="71"/>
+    <w:lsdException w:name="Colorful List Accent 2" w:uiPriority="72"/>
+    <w:lsdException w:name="Colorful Grid Accent 2" w:uiPriority="73"/>
+    <w:lsdException w:name="Light Shading Accent 3" w:uiPriority="60"/>
+    <w:lsdException w:name="Light List Accent 3" w:uiPriority="61"/>
+    <w:lsdException w:name="Light Grid Accent 3" w:uiPriority="62"/>
+    <w:lsdException w:name="Medium Shading 1 Accent 3" w:uiPriority="63"/>
+    <w:lsdException w:name="Medium Shading 2 Accent 3" w:uiPriority="64"/>
+    <w:lsdException w:name="Medium List 1 Accent 3" w:uiPriority="65"/>
+    <w:lsdException w:name="Medium List 2 Accent 3" w:uiPriority="66"/>
+    <w:lsdException w:name="Medium Grid 1 Accent 3" w:uiPriority="67"/>
+    <w:lsdException w:name="Medium Grid 2 Accent 3" w:uiPriority="68"/>
+    <w:lsdException w:name="Medium Grid 3 Accent 3" w:uiPriority="69"/>
+    <w:lsdException w:name="Dark List Accent 3" w:uiPriority="70"/>
+    <w:lsdException w:name="Colorful Shading Accent 3" w:uiPriority="71"/>
+    <w:lsdException w:name="Colorful List Accent 3" w:uiPriority="72"/>
+    <w:lsdException w:name="Colorful Grid Accent 3" w:uiPriority="73"/>
+    <w:lsdException w:name="Light Shading Accent 4" w:uiPriority="60"/>
+    <w:lsdException w:name="Light List Accent 4" w:uiPriority="61"/>
+    <w:lsdException w:name="Light Grid Accent 4" w:uiPriority="62"/>
+    <w:lsdException w:name="Medium Shading 1 Accent 4" w:uiPriority="63"/>
+    <w:lsdException w:name="Medium Shading 2 Accent 4" w:uiPriority="64"/>
+    <w:lsdException w:name="Medium List 1 Accent 4" w:uiPriority="65"/>
+    <w:lsdException w:name="Medium List 2 Accent 4" w:uiPriority="66"/>
+    <w:lsdException w:name="Medium Grid 1 Accent 4" w:uiPriority="67"/>
+    <w:lsdException w:name="Medium Grid 2 Accent 4" w:uiPriority="68"/>
+    <w:lsdException w:name="Medium Grid 3 Accent 4" w:uiPriority="69"/>
+    <w:lsdException w:name="Dark List Accent 4" w:uiPriority="70"/>
+    <w:lsdException w:name="Colorful Shading Accent 4" w:uiPriority="71"/>
+    <w:lsdException w:name="Colorful List Accent 4" w:uiPriority="72"/>
+    <w:lsdException w:name="Colorful Grid Accent 4" w:uiPriority="73"/>
+    <w:lsdException w:name="Light Shading Accent 5" w:uiPriority="60"/>
+    <w:lsdException w:name="Light List Accent 5" w:uiPriority="61"/>
+    <w:lsdException w:name="Light Grid Accent 5" w:uiPriority="62"/>
+    <w:lsdException w:name="Medium Shading 1 Accent 5" w:uiPriority="63"/>
+    <w:lsdException w:name="Medium Shading 2 Accent 5" w:uiPriority="64"/>
+    <w:lsdException w:name="Medium List 1 Accent 5" w:uiPriority="65"/>
+    <w:lsdException w:name="Medium List 2 Accent 5" w:uiPriority="66"/>
+    <w:lsdException w:name="Medium Grid 1 Accent 5" w:uiPriority="67"/>
+    <w:lsdException w:name="Medium Grid 2 Accent 5" w:uiPriority="68"/>
+    <w:lsdException w:name="Medium Grid 3 Accent 5" w:uiPriority="69"/>
+    <w:lsdException w:name="Dark List Accent 5" w:uiPriority="70"/>
+    <w:lsdException w:name="Colorful Shading Accent 5" w:uiPriority="71"/>
+    <w:lsdException w:name="Colorful List Accent 5" w:uiPriority="72"/>
+    <w:lsdException w:name="Colorful Grid Accent 5" w:uiPriority="73"/>
+    <w:lsdException w:name="Light Shading Accent 6" w:uiPriority="60"/>
+    <w:lsdException w:name="Light List Accent 6" w:uiPriority="61"/>
+    <w:lsdException w:name="Light Grid Accent 6" w:uiPriority="62"/>
+    <w:lsdException w:name="Medium Shading 1 Accent 6" w:uiPriority="63"/>
+    <w:lsdException w:name="Medium Shading 2 Accent 6" w:uiPriority="64"/>
+    <w:lsdException w:name="Medium List 1 Accent 6" w:uiPriority="65"/>
+    <w:lsdException w:name="Medium List 2 Accent 6" w:uiPriority="66"/>
+    <w:lsdException w:name="Medium Grid 1 Accent 6" w:uiPriority="67"/>
+    <w:lsdException w:name="Medium Grid 2 Accent 6" w:uiPriority="68"/>
+    <w:lsdException w:name="Medium Grid 3 Accent 6" w:uiPriority="69"/>
+    <w:lsdException w:name="Dark List Accent 6" w:uiPriority="70"/>
+    <w:lsdException w:name="Colorful Shading Accent 6" w:uiPriority="71"/>
+    <w:lsdException w:name="Colorful List Accent 6" w:uiPriority="72"/>
+    <w:lsdException w:name="Colorful Grid Accent 6" w:uiPriority="73"/>
+    <w:lsdException w:name="Subtle Emphasis" w:uiPriority="19" w:qFormat="1"/>
+    <w:lsdException w:name="Intense Emphasis" w:uiPriority="21" w:qFormat="1"/>
+    <w:lsdException w:name="Subtle Reference" w:uiPriority="31" w:qFormat="1"/>
+    <w:lsdException w:name="Intense Reference" w:uiPriority="32" w:qFormat="1"/>
+    <w:lsdException w:name="Book Title" w:uiPriority="33" w:qFormat="1"/>
+    <w:lsdException w:name="Bibliography" w:semiHidden="1" w:uiPriority="37" w:unhideWhenUsed="1"/>
+    <w:lsdException w:name="TOC Heading" w:semiHidden="1" w:uiPriority="39" w:unhideWhenUsed="1" w:qFormat="1"/>
+    <w:lsdException w:name="Plain Table 1" w:uiPriority="41"/>
+    <w:lsdException w:name="Plain Table 2" w:uiPriority="42"/>
+    <w:lsdException w:name="Plain Table 3" w:uiPriority="43"/>
+    <w:lsdException w:name="Plain Table 4" w:uiPriority="44"/>
+    <w:lsdException w:name="Plain Table 5" w:uiPriority="45"/>
+    <w:lsdException w:name="Grid Table Light" w:uiPriority="40"/>
+    <w:lsdException w:name="Grid Table 1 Light" w:uiPriority="46"/>
+    <w:lsdException w:name="Grid Table 2" w:uiPriority="47"/>
+    <w:lsdException w:name="Grid Table 3" w:uiPriority="48"/>
+    <w:lsdException w:name="Grid Table 4" w:uiPriority="49"/>
+    <w:lsdException w:name="Grid Table 5 Dark" w:uiPriority="50"/>
+    <w:lsdException w:name="Grid Table 6 Colorful" w:uiPriority="51"/>
+    <w:lsdException w:name="Grid Table 7 Colorful" w:uiPriority="52"/>
+    <w:lsdException w:name="Grid Table 1 Light Accent 1" w:uiPriority="46"/>
+    <w:lsdException w:name="Grid Table 2 Accent 1" w:uiPriority="47"/>
+    <w:lsdException w:name="Grid Table 3 Accent 1" w:uiPriority="48"/>
+    <w:lsdException w:name="Grid Table 4 Accent 1" w:uiPriority="49"/>
+    <w:lsdException w:name="Grid Table 5 Dark Accent 1" w:uiPriority="50"/>
+    <w:lsdException w:name="Grid Table 6 Colorful Accent 1" w:uiPriority="51"/>
+    <w:lsdException w:name="Grid Table 7 Colorful Accent 1" w:uiPriority="52"/>
+    <w:lsdException w:name="Grid Table 1 Light Accent 2" w:uiPriority="46"/>
+    <w:lsdException w:name="Grid Table 2 Accent 2" w:uiPriority="47"/>
+    <w:lsdException w:name="Grid Table 3 Accent 2" w:uiPriority="48"/>
+    <w:lsdException w:name="Grid Table 4 Accent 2" w:uiPriority="49"/>
+    <w:lsdException w:name="Grid Table 5 Dark Accent 2" w:uiPriority="50"/>
+    <w:lsdException w:name="Grid Table 6 Colorful Accent 2" w:uiPriority="51"/>
+    <w:lsdException w:name="Grid Table 7 Colorful Accent 2" w:uiPriority="52"/>
+    <w:lsdException w:name="Grid Table 1 Light Accent 3" w:uiPriority="46"/>
+    <w:lsdException w:name="Grid Table 2 Accent 3" w:uiPriority="47"/>
+    <w:lsdException w:name="Grid Table 3 Accent 3" w:uiPriority="48"/>
+    <w:lsdException w:name="Grid Table 4 Accent 3" w:uiPriority="49"/>
+    <w:lsdException w:name="Grid Table 5 Dark Accent 3" w:uiPriority="50"/>
+    <w:lsdException w:name="Grid Table 6 Colorful Accent 3" w:uiPriority="51"/>
+    <w:lsdException w:name="Grid Table 7 Colorful Accent 3" w:uiPriority="52"/>
+    <w:lsdException w:name="Grid Table 1 Light Accent 4" w:uiPriority="46"/>
+    <w:lsdException w:name="Grid Table 2 Accent 4" w:uiPriority="47"/>
+    <w:lsdException w:name="Grid Table 3 Accent 4" w:uiPriority="48"/>
+    <w:lsdException w:name="Grid Table 4 Accent 4" w:uiPriority="49"/>
+    <w:lsdException w:name="Grid Table 5 Dark Accent 4" w:uiPriority="50"/>
+    <w:lsdException w:name="Grid Table 6 Colorful Accent 4" w:uiPriority="51"/>
+    <w:lsdException w:name="Grid Table 7 Colorful Accent 4" w:uiPriority="52"/>
+    <w:lsdException w:name="Grid Table 1 Light Accent 5" w:uiPriority="46"/>
+    <w:lsdException w:name="Grid Table 2 Accent 5" w:uiPriority="47"/>
+    <w:lsdException w:name="Grid Table 3 Accent 5" w:uiPriority="48"/>
+    <w:lsdException w:name="Grid Table 4 Accent 5" w:uiPriority="49"/>
+    <w:lsdException w:name="Grid Table 5 Dark Accent 5" w:uiPriority="50"/>
+    <w:lsdException w:name="Grid Table 6 Colorful Accent 5" w:uiPriority="51"/>
+    <w:lsdException w:name="Grid Table 7 Colorful Accent 5" w:uiPriority="52"/>
+    <w:lsdException w:name="Grid Table 1 Light Accent 6" w:uiPriority="46"/>
+    <w:lsdException w:name="Grid Table 2 Accent 6" w:uiPriority="47"/>
+    <w:lsdException w:name="Grid Table 3 Accent 6" w:uiPriority="48"/>
+    <w:lsdException w:name="Grid Table 4 Accent 6" w:uiPriority="49"/>
+    <w:lsdException w:name="Grid Table 5 Dark Accent 6" w:uiPriority="50"/>
+    <w:lsdException w:name="Grid Table 6 Colorful Accent 6" w:uiPriority="51"/>
+    <w:lsdException w:name="Grid Table 7 Colorful Accent 6" w:uiPriority="52"/>
+    <w:lsdException w:name="List Table 1 Light" w:uiPriority="46"/>
+    <w:lsdException w:name="List Table 2" w:uiPriority="47"/>
+    <w:lsdException w:name="List Table 3" w:uiPriority="48"/>
+    <w:lsdException w:name="List Table 4" w:uiPriority="49"/>
+    <w:lsdException w:name="List Table 5 Dark" w:uiPriority="50"/>
+    <w:lsdException w:name="List Table 6 Colorful" w:uiPriority="51"/>
+    <w:lsdException w:name="List Table 7 Colorful" w:uiPriority="52"/>
+    <w:lsdException w:name="List Table 1 Light Accent 1" w:uiPriority="46"/>
+    <w:lsdException w:name="List Table 2 Accent 1" w:uiPriority="47"/>
+    <w:lsdException w:name="List Table 3 Accent 1" w:uiPriority="48"/>
+    <w:lsdException w:name="List Table 4 Accent 1" w:uiPriority="49"/>
+    <w:lsdException w:name="List Table 5 Dark Accent 1" w:uiPriority="50"/>
+    <w:lsdException w:name="List Table 6 Colorful Accent 1" w:uiPriority="51"/>
+    <w:lsdException w:name="List Table 7 Colorful Accent 1" w:uiPriority="52"/>
+    <w:lsdException w:name="List Table 1 Light Accent 2" w:uiPriority="46"/>
+    <w:lsdException w:name="List Table 2 Accent 2" w:uiPriority="47"/>
+    <w:lsdException w:name="List Table 3 Accent 2" w:uiPriority="48"/>
+    <w:lsdException w:name="List Table 4 Accent 2" w:uiPriority="49"/>
+    <w:lsdException w:name="List Table 5 Dark Accent 2" w:uiPriority="50"/>
+    <w:lsdException w:name="List Table 6 Colorful Accent 2" w:uiPriority="51"/>
+    <w:lsdException w:name="List Table 7 Colorful Accent 2" w:uiPriority="52"/>
+    <w:lsdException w:name="List Table 1 Light Accent 3" w:uiPriority="46"/>
+    <w:lsdException w:name="List Table 2 Accent 3" w:uiPriority="47"/>
+    <w:lsdException w:name="List Table 3 Accent 3" w:uiPriority="48"/>
+    <w:lsdException w:name="List Table 4 Accent 3" w:uiPriority="49"/>
+    <w:lsdException w:name="List Table 5 Dark Accent 3" w:uiPriority="50"/>
+    <w:lsdException w:name="List Table 6 Colorful Accent 3" w:uiPriority="51"/>
+    <w:lsdException w:name="List Table 7 Colorful Accent 3" w:uiPriority="52"/>
+    <w:lsdException w:name="List Table 1 Light Accent 4" w:uiPriority="46"/>
+    <w:lsdException w:name="List Table 2 Accent 4" w:uiPriority="47"/>
+    <w:lsdException w:name="List Table 3 Accent 4" w:uiPriority="48"/>
+    <w:lsdException w:name="List Table 4 Accent 4" w:uiPriority="49"/>
+    <w:lsdException w:name="List Table 5 Dark Accent 4" w:uiPriority="50"/>
+    <w:lsdException w:name="List Table 6 Colorful Accent 4" w:uiPriority="51"/>
+    <w:lsdException w:name="List Table 7 Colorful Accent 4" w:uiPriority="52"/>
+    <w:lsdException w:name="List Table 1 Light Accent 5" w:uiPriority="46"/>
+    <w:lsdException w:name="List Table 2 Accent 5" w:uiPriority="47"/>
+    <w:lsdException w:name="List Table 3 Accent 5" w:uiPriority="48"/>
+    <w:lsdException w:name="List Table 4 Accent 5" w:uiPriority="49"/>
+    <w:lsdException w:name="List Table 5 Dark Accent 5" w:uiPriority="50"/>
+    <w:lsdException w:name="List Table 6 Colorful Accent 5" w:uiPriority="51"/>
+    <w:lsdException w:name="List Table 7 Colorful Accent 5" w:uiPriority="52"/>
+    <w:lsdException w:name="List Table 1 Light Accent 6" w:uiPriority="46"/>
+    <w:lsdException w:name="List Table 2 Accent 6" w:uiPriority="47"/>
+    <w:lsdException w:name="List Table 3 Accent 6" w:uiPriority="48"/>
+    <w:lsdException w:name="List Table 4 Accent 6" w:uiPriority="49"/>
+    <w:lsdException w:name="List Table 5 Dark Accent 6" w:uiPriority="50"/>
+    <w:lsdException w:name="List Table 6 Colorful Accent 6" w:uiPriority="51"/>
+    <w:lsdException w:name="List Table 7 Colorful Accent 6" w:uiPriority="52"/>
+    <w:lsdException w:name="Mention" w:semiHidden="1" w:unhideWhenUsed="1"/>
+    <w:lsdException w:name="Smart Hyperlink" w:semiHidden="1" w:unhideWhenUsed="1"/>
+    <w:lsdException w:name="Hashtag" w:semiHidden="1" w:unhideWhenUsed="1"/>
+    <w:lsdException w:name="Unresolved Mention" w:semiHidden="1" w:unhideWhenUsed="1"/>
+    <w:lsdException w:name="Smart Link" w:semiHidden="1" w:unhideWhenUsed="1"/>
   </w:latentStyles>
   <w:style w:type="paragraph" w:default="1" w:styleId="Normal">
     <w:name w:val="Normal"/>
@@ -17846,7 +18103,6 @@
     <w:tblPr>
       <w:tblStyleRowBandSize w:val="1"/>
       <w:tblStyleColBandSize w:val="1"/>
-      <w:tblInd w:w="0" w:type="dxa"/>
       <w:tblCellMar>
         <w:top w:w="100" w:type="dxa"/>
         <w:left w:w="100" w:type="dxa"/>
@@ -17860,7 +18116,6 @@
     <w:tblPr>
       <w:tblStyleRowBandSize w:val="1"/>
       <w:tblStyleColBandSize w:val="1"/>
-      <w:tblInd w:w="0" w:type="dxa"/>
       <w:tblCellMar>
         <w:top w:w="100" w:type="dxa"/>
         <w:left w:w="100" w:type="dxa"/>
@@ -17874,7 +18129,6 @@
     <w:tblPr>
       <w:tblStyleRowBandSize w:val="1"/>
       <w:tblStyleColBandSize w:val="1"/>
-      <w:tblInd w:w="0" w:type="dxa"/>
       <w:tblCellMar>
         <w:top w:w="100" w:type="dxa"/>
         <w:left w:w="100" w:type="dxa"/>
@@ -17888,7 +18142,6 @@
     <w:tblPr>
       <w:tblStyleRowBandSize w:val="1"/>
       <w:tblStyleColBandSize w:val="1"/>
-      <w:tblInd w:w="0" w:type="dxa"/>
       <w:tblCellMar>
         <w:top w:w="100" w:type="dxa"/>
         <w:left w:w="100" w:type="dxa"/>
@@ -17902,7 +18155,6 @@
     <w:tblPr>
       <w:tblStyleRowBandSize w:val="1"/>
       <w:tblStyleColBandSize w:val="1"/>
-      <w:tblInd w:w="0" w:type="dxa"/>
       <w:tblCellMar>
         <w:top w:w="100" w:type="dxa"/>
         <w:left w:w="100" w:type="dxa"/>
@@ -18027,7 +18279,6 @@
     <w:tblPr>
       <w:tblStyleRowBandSize w:val="1"/>
       <w:tblStyleColBandSize w:val="1"/>
-      <w:tblInd w:w="0" w:type="dxa"/>
       <w:tblBorders>
         <w:top w:val="single" w:sz="8" w:space="0" w:color="8064A2" w:themeColor="accent4"/>
         <w:left w:val="single" w:sz="8" w:space="0" w:color="8064A2" w:themeColor="accent4"/>
@@ -18036,12 +18287,6 @@
         <w:insideH w:val="single" w:sz="8" w:space="0" w:color="8064A2" w:themeColor="accent4"/>
         <w:insideV w:val="single" w:sz="8" w:space="0" w:color="8064A2" w:themeColor="accent4"/>
       </w:tblBorders>
-      <w:tblCellMar>
-        <w:top w:w="0" w:type="dxa"/>
-        <w:left w:w="108" w:type="dxa"/>
-        <w:bottom w:w="0" w:type="dxa"/>
-        <w:right w:w="108" w:type="dxa"/>
-      </w:tblCellMar>
     </w:tblPr>
     <w:tcPr>
       <w:shd w:val="clear" w:color="auto" w:fill="DFD8E8" w:themeFill="accent4" w:themeFillTint="3F"/>
@@ -18145,7 +18390,6 @@
     <w:tblPr>
       <w:tblStyleRowBandSize w:val="1"/>
       <w:tblStyleColBandSize w:val="1"/>
-      <w:tblInd w:w="0" w:type="dxa"/>
       <w:tblBorders>
         <w:top w:val="single" w:sz="8" w:space="0" w:color="9F8AB9" w:themeColor="accent4" w:themeTint="BF"/>
         <w:left w:val="single" w:sz="8" w:space="0" w:color="9F8AB9" w:themeColor="accent4" w:themeTint="BF"/>
@@ -18154,689 +18398,6 @@
         <w:insideH w:val="single" w:sz="8" w:space="0" w:color="9F8AB9" w:themeColor="accent4" w:themeTint="BF"/>
         <w:insideV w:val="single" w:sz="8" w:space="0" w:color="9F8AB9" w:themeColor="accent4" w:themeTint="BF"/>
       </w:tblBorders>
-      <w:tblCellMar>
-        <w:top w:w="0" w:type="dxa"/>
-        <w:left w:w="108" w:type="dxa"/>
-        <w:bottom w:w="0" w:type="dxa"/>
-        <w:right w:w="108" w:type="dxa"/>
-      </w:tblCellMar>
-    </w:tblPr>
-    <w:tcPr>
-      <w:shd w:val="clear" w:color="auto" w:fill="DFD8E8" w:themeFill="accent4" w:themeFillTint="3F"/>
-    </w:tcPr>
-    <w:tblStylePr w:type="firstRow">
-      <w:rPr>
-        <w:b/>
-        <w:bCs/>
-      </w:rPr>
-    </w:tblStylePr>
-    <w:tblStylePr w:type="lastRow">
-      <w:rPr>
-        <w:b/>
-        <w:bCs/>
-      </w:rPr>
-      <w:tblPr/>
-      <w:tcPr>
-        <w:tcBorders>
-          <w:top w:val="single" w:sz="18" w:space="0" w:color="9F8AB9" w:themeColor="accent4" w:themeTint="BF"/>
-        </w:tcBorders>
-      </w:tcPr>
-    </w:tblStylePr>
-    <w:tblStylePr w:type="firstCol">
-      <w:rPr>
-        <w:b/>
-        <w:bCs/>
-      </w:rPr>
-    </w:tblStylePr>
-    <w:tblStylePr w:type="lastCol">
-      <w:rPr>
-        <w:b/>
-        <w:bCs/>
-      </w:rPr>
-    </w:tblStylePr>
-    <w:tblStylePr w:type="band1Vert">
-      <w:tblPr/>
-      <w:tcPr>
-        <w:shd w:val="clear" w:color="auto" w:fill="BFB1D0" w:themeFill="accent4" w:themeFillTint="7F"/>
-      </w:tcPr>
-    </w:tblStylePr>
-    <w:tblStylePr w:type="band1Horz">
-      <w:tblPr/>
-      <w:tcPr>
-        <w:shd w:val="clear" w:color="auto" w:fill="BFB1D0" w:themeFill="accent4" w:themeFillTint="7F"/>
-      </w:tcPr>
-    </w:tblStylePr>
-  </w:style>
-</w:styles>
-</file>
-
-<file path=word/stylesWithEffects.xml><?xml version="1.0" encoding="utf-8"?>
-<w:styles xmlns:wpc="http://schemas.microsoft.com/office/word/2010/wordprocessingCanvas" xmlns:mc="http://schemas.openxmlformats.org/markup-compatibility/2006" xmlns:o="urn:schemas-microsoft-com:office:office" xmlns:r="http://schemas.openxmlformats.org/officeDocument/2006/relationships" xmlns:m="http://schemas.openxmlformats.org/officeDocument/2006/math" xmlns:v="urn:schemas-microsoft-com:vml" xmlns:wp14="http://schemas.microsoft.com/office/word/2010/wordprocessingDrawing" xmlns:wp="http://schemas.openxmlformats.org/drawingml/2006/wordprocessingDrawing" xmlns:w10="urn:schemas-microsoft-com:office:word" xmlns:w="http://schemas.openxmlformats.org/wordprocessingml/2006/main" xmlns:w14="http://schemas.microsoft.com/office/word/2010/wordml" xmlns:wpg="http://schemas.microsoft.com/office/word/2010/wordprocessingGroup" xmlns:wpi="http://schemas.microsoft.com/office/word/2010/wordprocessingInk" xmlns:wne="http://schemas.microsoft.com/office/word/2006/wordml" xmlns:wps="http://schemas.microsoft.com/office/word/2010/wordprocessingShape" mc:Ignorable="w14 wp14">
-  <w:docDefaults>
-    <w:rPrDefault>
-      <w:rPr>
-        <w:rFonts w:ascii="Times New Roman" w:eastAsia="Times New Roman" w:hAnsi="Times New Roman" w:cs="Times New Roman"/>
-        <w:sz w:val="24"/>
-        <w:szCs w:val="24"/>
-        <w:lang w:val="en-US" w:eastAsia="en-IN" w:bidi="ar-SA"/>
-      </w:rPr>
-    </w:rPrDefault>
-    <w:pPrDefault/>
-  </w:docDefaults>
-  <w:latentStyles w:defLockedState="0" w:defUIPriority="99" w:defSemiHidden="1" w:defUnhideWhenUsed="1" w:defQFormat="0" w:count="267">
-    <w:lsdException w:name="Normal" w:semiHidden="0" w:uiPriority="0" w:unhideWhenUsed="0" w:qFormat="1"/>
-    <w:lsdException w:name="heading 1" w:semiHidden="0" w:uiPriority="9" w:unhideWhenUsed="0" w:qFormat="1"/>
-    <w:lsdException w:name="heading 2" w:uiPriority="9" w:qFormat="1"/>
-    <w:lsdException w:name="heading 3" w:uiPriority="9" w:qFormat="1"/>
-    <w:lsdException w:name="heading 4" w:uiPriority="9" w:qFormat="1"/>
-    <w:lsdException w:name="heading 5" w:uiPriority="9" w:qFormat="1"/>
-    <w:lsdException w:name="heading 6" w:uiPriority="9" w:qFormat="1"/>
-    <w:lsdException w:name="heading 7" w:uiPriority="9" w:qFormat="1"/>
-    <w:lsdException w:name="heading 8" w:uiPriority="9" w:qFormat="1"/>
-    <w:lsdException w:name="heading 9" w:uiPriority="9" w:qFormat="1"/>
-    <w:lsdException w:name="toc 1" w:uiPriority="39"/>
-    <w:lsdException w:name="toc 2" w:uiPriority="39"/>
-    <w:lsdException w:name="toc 3" w:uiPriority="39"/>
-    <w:lsdException w:name="toc 4" w:uiPriority="39"/>
-    <w:lsdException w:name="toc 5" w:uiPriority="39"/>
-    <w:lsdException w:name="toc 6" w:uiPriority="39"/>
-    <w:lsdException w:name="toc 7" w:uiPriority="39"/>
-    <w:lsdException w:name="toc 8" w:uiPriority="39"/>
-    <w:lsdException w:name="toc 9" w:uiPriority="39"/>
-    <w:lsdException w:name="caption" w:uiPriority="35" w:qFormat="1"/>
-    <w:lsdException w:name="Title" w:semiHidden="0" w:uiPriority="10" w:unhideWhenUsed="0" w:qFormat="1"/>
-    <w:lsdException w:name="Default Paragraph Font" w:uiPriority="1"/>
-    <w:lsdException w:name="Subtitle" w:semiHidden="0" w:uiPriority="11" w:unhideWhenUsed="0" w:qFormat="1"/>
-    <w:lsdException w:name="Strong" w:semiHidden="0" w:uiPriority="22" w:unhideWhenUsed="0" w:qFormat="1"/>
-    <w:lsdException w:name="Emphasis" w:semiHidden="0" w:uiPriority="20" w:unhideWhenUsed="0" w:qFormat="1"/>
-    <w:lsdException w:name="Table Grid" w:semiHidden="0" w:uiPriority="59" w:unhideWhenUsed="0"/>
-    <w:lsdException w:name="Placeholder Text" w:unhideWhenUsed="0"/>
-    <w:lsdException w:name="No Spacing" w:semiHidden="0" w:uiPriority="1" w:unhideWhenUsed="0" w:qFormat="1"/>
-    <w:lsdException w:name="Light Shading" w:semiHidden="0" w:uiPriority="60" w:unhideWhenUsed="0"/>
-    <w:lsdException w:name="Light List" w:semiHidden="0" w:uiPriority="61" w:unhideWhenUsed="0"/>
-    <w:lsdException w:name="Light Grid" w:semiHidden="0" w:uiPriority="62" w:unhideWhenUsed="0"/>
-    <w:lsdException w:name="Medium Shading 1" w:semiHidden="0" w:uiPriority="63" w:unhideWhenUsed="0"/>
-    <w:lsdException w:name="Medium Shading 2" w:semiHidden="0" w:uiPriority="64" w:unhideWhenUsed="0"/>
-    <w:lsdException w:name="Medium List 1" w:semiHidden="0" w:uiPriority="65" w:unhideWhenUsed="0"/>
-    <w:lsdException w:name="Medium List 2" w:semiHidden="0" w:uiPriority="66" w:unhideWhenUsed="0"/>
-    <w:lsdException w:name="Medium Grid 1" w:semiHidden="0" w:uiPriority="67" w:unhideWhenUsed="0"/>
-    <w:lsdException w:name="Medium Grid 2" w:semiHidden="0" w:uiPriority="68" w:unhideWhenUsed="0"/>
-    <w:lsdException w:name="Medium Grid 3" w:semiHidden="0" w:uiPriority="69" w:unhideWhenUsed="0"/>
-    <w:lsdException w:name="Dark List" w:semiHidden="0" w:uiPriority="70" w:unhideWhenUsed="0"/>
-    <w:lsdException w:name="Colorful Shading" w:semiHidden="0" w:uiPriority="71" w:unhideWhenUsed="0"/>
-    <w:lsdException w:name="Colorful List" w:semiHidden="0" w:uiPriority="72" w:unhideWhenUsed="0"/>
-    <w:lsdException w:name="Colorful Grid" w:semiHidden="0" w:uiPriority="73" w:unhideWhenUsed="0"/>
-    <w:lsdException w:name="Light Shading Accent 1" w:semiHidden="0" w:uiPriority="60" w:unhideWhenUsed="0"/>
-    <w:lsdException w:name="Light List Accent 1" w:semiHidden="0" w:uiPriority="61" w:unhideWhenUsed="0"/>
-    <w:lsdException w:name="Light Grid Accent 1" w:semiHidden="0" w:uiPriority="62" w:unhideWhenUsed="0"/>
-    <w:lsdException w:name="Medium Shading 1 Accent 1" w:semiHidden="0" w:uiPriority="63" w:unhideWhenUsed="0"/>
-    <w:lsdException w:name="Medium Shading 2 Accent 1" w:semiHidden="0" w:uiPriority="64" w:unhideWhenUsed="0"/>
-    <w:lsdException w:name="Medium List 1 Accent 1" w:semiHidden="0" w:uiPriority="65" w:unhideWhenUsed="0"/>
-    <w:lsdException w:name="Revision" w:unhideWhenUsed="0"/>
-    <w:lsdException w:name="List Paragraph" w:semiHidden="0" w:uiPriority="34" w:unhideWhenUsed="0" w:qFormat="1"/>
-    <w:lsdException w:name="Quote" w:semiHidden="0" w:uiPriority="29" w:unhideWhenUsed="0" w:qFormat="1"/>
-    <w:lsdException w:name="Intense Quote" w:semiHidden="0" w:uiPriority="30" w:unhideWhenUsed="0" w:qFormat="1"/>
-    <w:lsdException w:name="Medium List 2 Accent 1" w:semiHidden="0" w:uiPriority="66" w:unhideWhenUsed="0"/>
-    <w:lsdException w:name="Medium Grid 1 Accent 1" w:semiHidden="0" w:uiPriority="67" w:unhideWhenUsed="0"/>
-    <w:lsdException w:name="Medium Grid 2 Accent 1" w:semiHidden="0" w:uiPriority="68" w:unhideWhenUsed="0"/>
-    <w:lsdException w:name="Medium Grid 3 Accent 1" w:semiHidden="0" w:uiPriority="69" w:unhideWhenUsed="0"/>
-    <w:lsdException w:name="Dark List Accent 1" w:semiHidden="0" w:uiPriority="70" w:unhideWhenUsed="0"/>
-    <w:lsdException w:name="Colorful Shading Accent 1" w:semiHidden="0" w:uiPriority="71" w:unhideWhenUsed="0"/>
-    <w:lsdException w:name="Colorful List Accent 1" w:semiHidden="0" w:uiPriority="72" w:unhideWhenUsed="0"/>
-    <w:lsdException w:name="Colorful Grid Accent 1" w:semiHidden="0" w:uiPriority="73" w:unhideWhenUsed="0"/>
-    <w:lsdException w:name="Light Shading Accent 2" w:semiHidden="0" w:uiPriority="60" w:unhideWhenUsed="0"/>
-    <w:lsdException w:name="Light List Accent 2" w:semiHidden="0" w:uiPriority="61" w:unhideWhenUsed="0"/>
-    <w:lsdException w:name="Light Grid Accent 2" w:semiHidden="0" w:uiPriority="62" w:unhideWhenUsed="0"/>
-    <w:lsdException w:name="Medium Shading 1 Accent 2" w:semiHidden="0" w:uiPriority="63" w:unhideWhenUsed="0"/>
-    <w:lsdException w:name="Medium Shading 2 Accent 2" w:semiHidden="0" w:uiPriority="64" w:unhideWhenUsed="0"/>
-    <w:lsdException w:name="Medium List 1 Accent 2" w:semiHidden="0" w:uiPriority="65" w:unhideWhenUsed="0"/>
-    <w:lsdException w:name="Medium List 2 Accent 2" w:semiHidden="0" w:uiPriority="66" w:unhideWhenUsed="0"/>
-    <w:lsdException w:name="Medium Grid 1 Accent 2" w:semiHidden="0" w:uiPriority="67" w:unhideWhenUsed="0"/>
-    <w:lsdException w:name="Medium Grid 2 Accent 2" w:semiHidden="0" w:uiPriority="68" w:unhideWhenUsed="0"/>
-    <w:lsdException w:name="Medium Grid 3 Accent 2" w:semiHidden="0" w:uiPriority="69" w:unhideWhenUsed="0"/>
-    <w:lsdException w:name="Dark List Accent 2" w:semiHidden="0" w:uiPriority="70" w:unhideWhenUsed="0"/>
-    <w:lsdException w:name="Colorful Shading Accent 2" w:semiHidden="0" w:uiPriority="71" w:unhideWhenUsed="0"/>
-    <w:lsdException w:name="Colorful List Accent 2" w:semiHidden="0" w:uiPriority="72" w:unhideWhenUsed="0"/>
-    <w:lsdException w:name="Colorful Grid Accent 2" w:semiHidden="0" w:uiPriority="73" w:unhideWhenUsed="0"/>
-    <w:lsdException w:name="Light Shading Accent 3" w:semiHidden="0" w:uiPriority="60" w:unhideWhenUsed="0"/>
-    <w:lsdException w:name="Light List Accent 3" w:semiHidden="0" w:uiPriority="61" w:unhideWhenUsed="0"/>
-    <w:lsdException w:name="Light Grid Accent 3" w:semiHidden="0" w:uiPriority="62" w:unhideWhenUsed="0"/>
-    <w:lsdException w:name="Medium Shading 1 Accent 3" w:semiHidden="0" w:uiPriority="63" w:unhideWhenUsed="0"/>
-    <w:lsdException w:name="Medium Shading 2 Accent 3" w:semiHidden="0" w:uiPriority="64" w:unhideWhenUsed="0"/>
-    <w:lsdException w:name="Medium List 1 Accent 3" w:semiHidden="0" w:uiPriority="65" w:unhideWhenUsed="0"/>
-    <w:lsdException w:name="Medium List 2 Accent 3" w:semiHidden="0" w:uiPriority="66" w:unhideWhenUsed="0"/>
-    <w:lsdException w:name="Medium Grid 1 Accent 3" w:semiHidden="0" w:uiPriority="67" w:unhideWhenUsed="0"/>
-    <w:lsdException w:name="Medium Grid 2 Accent 3" w:semiHidden="0" w:uiPriority="68" w:unhideWhenUsed="0"/>
-    <w:lsdException w:name="Medium Grid 3 Accent 3" w:semiHidden="0" w:uiPriority="69" w:unhideWhenUsed="0"/>
-    <w:lsdException w:name="Dark List Accent 3" w:semiHidden="0" w:uiPriority="70" w:unhideWhenUsed="0"/>
-    <w:lsdException w:name="Colorful Shading Accent 3" w:semiHidden="0" w:uiPriority="71" w:unhideWhenUsed="0"/>
-    <w:lsdException w:name="Colorful List Accent 3" w:semiHidden="0" w:uiPriority="72" w:unhideWhenUsed="0"/>
-    <w:lsdException w:name="Colorful Grid Accent 3" w:semiHidden="0" w:uiPriority="73" w:unhideWhenUsed="0"/>
-    <w:lsdException w:name="Light Shading Accent 4" w:semiHidden="0" w:uiPriority="60" w:unhideWhenUsed="0"/>
-    <w:lsdException w:name="Light List Accent 4" w:semiHidden="0" w:uiPriority="61" w:unhideWhenUsed="0"/>
-    <w:lsdException w:name="Light Grid Accent 4" w:semiHidden="0" w:uiPriority="62" w:unhideWhenUsed="0"/>
-    <w:lsdException w:name="Medium Shading 1 Accent 4" w:semiHidden="0" w:uiPriority="63" w:unhideWhenUsed="0"/>
-    <w:lsdException w:name="Medium Shading 2 Accent 4" w:semiHidden="0" w:uiPriority="64" w:unhideWhenUsed="0"/>
-    <w:lsdException w:name="Medium List 1 Accent 4" w:semiHidden="0" w:uiPriority="65" w:unhideWhenUsed="0"/>
-    <w:lsdException w:name="Medium List 2 Accent 4" w:semiHidden="0" w:uiPriority="66" w:unhideWhenUsed="0"/>
-    <w:lsdException w:name="Medium Grid 1 Accent 4" w:semiHidden="0" w:uiPriority="67" w:unhideWhenUsed="0"/>
-    <w:lsdException w:name="Medium Grid 2 Accent 4" w:semiHidden="0" w:uiPriority="68" w:unhideWhenUsed="0"/>
-    <w:lsdException w:name="Medium Grid 3 Accent 4" w:semiHidden="0" w:uiPriority="69" w:unhideWhenUsed="0"/>
-    <w:lsdException w:name="Dark List Accent 4" w:semiHidden="0" w:uiPriority="70" w:unhideWhenUsed="0"/>
-    <w:lsdException w:name="Colorful Shading Accent 4" w:semiHidden="0" w:uiPriority="71" w:unhideWhenUsed="0"/>
-    <w:lsdException w:name="Colorful List Accent 4" w:semiHidden="0" w:uiPriority="72" w:unhideWhenUsed="0"/>
-    <w:lsdException w:name="Colorful Grid Accent 4" w:semiHidden="0" w:uiPriority="73" w:unhideWhenUsed="0"/>
-    <w:lsdException w:name="Light Shading Accent 5" w:semiHidden="0" w:uiPriority="60" w:unhideWhenUsed="0"/>
-    <w:lsdException w:name="Light List Accent 5" w:semiHidden="0" w:uiPriority="61" w:unhideWhenUsed="0"/>
-    <w:lsdException w:name="Light Grid Accent 5" w:semiHidden="0" w:uiPriority="62" w:unhideWhenUsed="0"/>
-    <w:lsdException w:name="Medium Shading 1 Accent 5" w:semiHidden="0" w:uiPriority="63" w:unhideWhenUsed="0"/>
-    <w:lsdException w:name="Medium Shading 2 Accent 5" w:semiHidden="0" w:uiPriority="64" w:unhideWhenUsed="0"/>
-    <w:lsdException w:name="Medium List 1 Accent 5" w:semiHidden="0" w:uiPriority="65" w:unhideWhenUsed="0"/>
-    <w:lsdException w:name="Medium List 2 Accent 5" w:semiHidden="0" w:uiPriority="66" w:unhideWhenUsed="0"/>
-    <w:lsdException w:name="Medium Grid 1 Accent 5" w:semiHidden="0" w:uiPriority="67" w:unhideWhenUsed="0"/>
-    <w:lsdException w:name="Medium Grid 2 Accent 5" w:semiHidden="0" w:uiPriority="68" w:unhideWhenUsed="0"/>
-    <w:lsdException w:name="Medium Grid 3 Accent 5" w:semiHidden="0" w:uiPriority="69" w:unhideWhenUsed="0"/>
-    <w:lsdException w:name="Dark List Accent 5" w:semiHidden="0" w:uiPriority="70" w:unhideWhenUsed="0"/>
-    <w:lsdException w:name="Colorful Shading Accent 5" w:semiHidden="0" w:uiPriority="71" w:unhideWhenUsed="0"/>
-    <w:lsdException w:name="Colorful List Accent 5" w:semiHidden="0" w:uiPriority="72" w:unhideWhenUsed="0"/>
-    <w:lsdException w:name="Colorful Grid Accent 5" w:semiHidden="0" w:uiPriority="73" w:unhideWhenUsed="0"/>
-    <w:lsdException w:name="Light Shading Accent 6" w:semiHidden="0" w:uiPriority="60" w:unhideWhenUsed="0"/>
-    <w:lsdException w:name="Light List Accent 6" w:semiHidden="0" w:uiPriority="61" w:unhideWhenUsed="0"/>
-    <w:lsdException w:name="Light Grid Accent 6" w:semiHidden="0" w:uiPriority="62" w:unhideWhenUsed="0"/>
-    <w:lsdException w:name="Medium Shading 1 Accent 6" w:semiHidden="0" w:uiPriority="63" w:unhideWhenUsed="0"/>
-    <w:lsdException w:name="Medium Shading 2 Accent 6" w:semiHidden="0" w:uiPriority="64" w:unhideWhenUsed="0"/>
-    <w:lsdException w:name="Medium List 1 Accent 6" w:semiHidden="0" w:uiPriority="65" w:unhideWhenUsed="0"/>
-    <w:lsdException w:name="Medium List 2 Accent 6" w:semiHidden="0" w:uiPriority="66" w:unhideWhenUsed="0"/>
-    <w:lsdException w:name="Medium Grid 1 Accent 6" w:semiHidden="0" w:uiPriority="67" w:unhideWhenUsed="0"/>
-    <w:lsdException w:name="Medium Grid 2 Accent 6" w:semiHidden="0" w:uiPriority="68" w:unhideWhenUsed="0"/>
-    <w:lsdException w:name="Medium Grid 3 Accent 6" w:semiHidden="0" w:uiPriority="69" w:unhideWhenUsed="0"/>
-    <w:lsdException w:name="Dark List Accent 6" w:semiHidden="0" w:uiPriority="70" w:unhideWhenUsed="0"/>
-    <w:lsdException w:name="Colorful Shading Accent 6" w:semiHidden="0" w:uiPriority="71" w:unhideWhenUsed="0"/>
-    <w:lsdException w:name="Colorful List Accent 6" w:semiHidden="0" w:uiPriority="72" w:unhideWhenUsed="0"/>
-    <w:lsdException w:name="Colorful Grid Accent 6" w:semiHidden="0" w:uiPriority="73" w:unhideWhenUsed="0"/>
-    <w:lsdException w:name="Subtle Emphasis" w:semiHidden="0" w:uiPriority="19" w:unhideWhenUsed="0" w:qFormat="1"/>
-    <w:lsdException w:name="Intense Emphasis" w:semiHidden="0" w:uiPriority="21" w:unhideWhenUsed="0" w:qFormat="1"/>
-    <w:lsdException w:name="Subtle Reference" w:semiHidden="0" w:uiPriority="31" w:unhideWhenUsed="0" w:qFormat="1"/>
-    <w:lsdException w:name="Intense Reference" w:semiHidden="0" w:uiPriority="32" w:unhideWhenUsed="0" w:qFormat="1"/>
-    <w:lsdException w:name="Book Title" w:semiHidden="0" w:uiPriority="33" w:unhideWhenUsed="0" w:qFormat="1"/>
-    <w:lsdException w:name="Bibliography" w:uiPriority="37"/>
-    <w:lsdException w:name="TOC Heading" w:uiPriority="39" w:qFormat="1"/>
-  </w:latentStyles>
-  <w:style w:type="paragraph" w:default="1" w:styleId="Normal">
-    <w:name w:val="Normal"/>
-  </w:style>
-  <w:style w:type="paragraph" w:styleId="Heading1">
-    <w:name w:val="heading 1"/>
-    <w:basedOn w:val="Normal"/>
-    <w:next w:val="Normal"/>
-    <w:pPr>
-      <w:keepNext/>
-      <w:spacing w:before="120" w:after="60"/>
-      <w:ind w:left="432" w:hanging="432"/>
-      <w:outlineLvl w:val="0"/>
-    </w:pPr>
-    <w:rPr>
-      <w:rFonts w:ascii="Arial" w:eastAsia="Arial" w:hAnsi="Arial" w:cs="Arial"/>
-      <w:b/>
-    </w:rPr>
-  </w:style>
-  <w:style w:type="paragraph" w:styleId="Heading2">
-    <w:name w:val="heading 2"/>
-    <w:basedOn w:val="Normal"/>
-    <w:next w:val="Normal"/>
-    <w:pPr>
-      <w:keepNext/>
-      <w:spacing w:before="120" w:after="60"/>
-      <w:ind w:left="576" w:hanging="576"/>
-      <w:outlineLvl w:val="1"/>
-    </w:pPr>
-    <w:rPr>
-      <w:rFonts w:ascii="Arial" w:eastAsia="Arial" w:hAnsi="Arial" w:cs="Arial"/>
-      <w:b/>
-      <w:sz w:val="20"/>
-      <w:szCs w:val="20"/>
-    </w:rPr>
-  </w:style>
-  <w:style w:type="paragraph" w:styleId="Heading3">
-    <w:name w:val="heading 3"/>
-    <w:basedOn w:val="Normal"/>
-    <w:next w:val="Normal"/>
-    <w:pPr>
-      <w:keepNext/>
-      <w:spacing w:before="240" w:after="60"/>
-      <w:ind w:left="720" w:hanging="720"/>
-      <w:outlineLvl w:val="2"/>
-    </w:pPr>
-    <w:rPr>
-      <w:rFonts w:ascii="Arial" w:eastAsia="Arial" w:hAnsi="Arial" w:cs="Arial"/>
-      <w:b/>
-      <w:sz w:val="26"/>
-      <w:szCs w:val="26"/>
-    </w:rPr>
-  </w:style>
-  <w:style w:type="paragraph" w:styleId="Heading4">
-    <w:name w:val="heading 4"/>
-    <w:basedOn w:val="Normal"/>
-    <w:next w:val="Normal"/>
-    <w:pPr>
-      <w:keepNext/>
-      <w:spacing w:before="240" w:after="60"/>
-      <w:ind w:left="864" w:hanging="864"/>
-      <w:outlineLvl w:val="3"/>
-    </w:pPr>
-    <w:rPr>
-      <w:b/>
-      <w:sz w:val="28"/>
-      <w:szCs w:val="28"/>
-    </w:rPr>
-  </w:style>
-  <w:style w:type="paragraph" w:styleId="Heading5">
-    <w:name w:val="heading 5"/>
-    <w:basedOn w:val="Normal"/>
-    <w:next w:val="Normal"/>
-    <w:pPr>
-      <w:spacing w:before="240" w:after="60"/>
-      <w:ind w:left="1008" w:hanging="1008"/>
-      <w:outlineLvl w:val="4"/>
-    </w:pPr>
-    <w:rPr>
-      <w:b/>
-      <w:i/>
-      <w:sz w:val="26"/>
-      <w:szCs w:val="26"/>
-    </w:rPr>
-  </w:style>
-  <w:style w:type="paragraph" w:styleId="Heading6">
-    <w:name w:val="heading 6"/>
-    <w:basedOn w:val="Normal"/>
-    <w:next w:val="Normal"/>
-    <w:pPr>
-      <w:spacing w:before="240" w:after="60"/>
-      <w:ind w:left="1152" w:hanging="1152"/>
-      <w:outlineLvl w:val="5"/>
-    </w:pPr>
-    <w:rPr>
-      <w:b/>
-      <w:sz w:val="22"/>
-      <w:szCs w:val="22"/>
-    </w:rPr>
-  </w:style>
-  <w:style w:type="character" w:default="1" w:styleId="DefaultParagraphFont">
-    <w:name w:val="Default Paragraph Font"/>
-    <w:uiPriority w:val="1"/>
-    <w:semiHidden/>
-    <w:unhideWhenUsed/>
-  </w:style>
-  <w:style w:type="table" w:default="1" w:styleId="TableNormal">
-    <w:name w:val="Normal Table"/>
-    <w:uiPriority w:val="99"/>
-    <w:semiHidden/>
-    <w:unhideWhenUsed/>
-    <w:tblPr>
-      <w:tblInd w:w="0" w:type="dxa"/>
-      <w:tblCellMar>
-        <w:top w:w="0" w:type="dxa"/>
-        <w:left w:w="108" w:type="dxa"/>
-        <w:bottom w:w="0" w:type="dxa"/>
-        <w:right w:w="108" w:type="dxa"/>
-      </w:tblCellMar>
-    </w:tblPr>
-  </w:style>
-  <w:style w:type="numbering" w:default="1" w:styleId="NoList">
-    <w:name w:val="No List"/>
-    <w:uiPriority w:val="99"/>
-    <w:semiHidden/>
-    <w:unhideWhenUsed/>
-  </w:style>
-  <w:style w:type="paragraph" w:styleId="Title">
-    <w:name w:val="Title"/>
-    <w:basedOn w:val="Normal"/>
-    <w:next w:val="Normal"/>
-    <w:pPr>
-      <w:jc w:val="center"/>
-    </w:pPr>
-    <w:rPr>
-      <w:rFonts w:ascii="Arial" w:eastAsia="Arial" w:hAnsi="Arial" w:cs="Arial"/>
-      <w:b/>
-      <w:sz w:val="36"/>
-      <w:szCs w:val="36"/>
-    </w:rPr>
-  </w:style>
-  <w:style w:type="paragraph" w:styleId="Subtitle">
-    <w:name w:val="Subtitle"/>
-    <w:basedOn w:val="Normal"/>
-    <w:next w:val="Normal"/>
-    <w:pPr>
-      <w:keepNext/>
-      <w:spacing w:before="240" w:after="120"/>
-      <w:jc w:val="center"/>
-    </w:pPr>
-    <w:rPr>
-      <w:rFonts w:ascii="Liberation Sans" w:eastAsia="Liberation Sans" w:hAnsi="Liberation Sans" w:cs="Liberation Sans"/>
-      <w:i/>
-      <w:sz w:val="28"/>
-      <w:szCs w:val="28"/>
-    </w:rPr>
-  </w:style>
-  <w:style w:type="table" w:customStyle="1" w:styleId="a">
-    <w:basedOn w:val="TableNormal"/>
-    <w:tblPr>
-      <w:tblStyleRowBandSize w:val="1"/>
-      <w:tblStyleColBandSize w:val="1"/>
-      <w:tblInd w:w="0" w:type="dxa"/>
-      <w:tblCellMar>
-        <w:top w:w="100" w:type="dxa"/>
-        <w:left w:w="100" w:type="dxa"/>
-        <w:bottom w:w="100" w:type="dxa"/>
-        <w:right w:w="100" w:type="dxa"/>
-      </w:tblCellMar>
-    </w:tblPr>
-  </w:style>
-  <w:style w:type="table" w:customStyle="1" w:styleId="a0">
-    <w:basedOn w:val="TableNormal"/>
-    <w:tblPr>
-      <w:tblStyleRowBandSize w:val="1"/>
-      <w:tblStyleColBandSize w:val="1"/>
-      <w:tblInd w:w="0" w:type="dxa"/>
-      <w:tblCellMar>
-        <w:top w:w="100" w:type="dxa"/>
-        <w:left w:w="100" w:type="dxa"/>
-        <w:bottom w:w="100" w:type="dxa"/>
-        <w:right w:w="100" w:type="dxa"/>
-      </w:tblCellMar>
-    </w:tblPr>
-  </w:style>
-  <w:style w:type="table" w:customStyle="1" w:styleId="a1">
-    <w:basedOn w:val="TableNormal"/>
-    <w:tblPr>
-      <w:tblStyleRowBandSize w:val="1"/>
-      <w:tblStyleColBandSize w:val="1"/>
-      <w:tblInd w:w="0" w:type="dxa"/>
-      <w:tblCellMar>
-        <w:top w:w="100" w:type="dxa"/>
-        <w:left w:w="100" w:type="dxa"/>
-        <w:bottom w:w="100" w:type="dxa"/>
-        <w:right w:w="100" w:type="dxa"/>
-      </w:tblCellMar>
-    </w:tblPr>
-  </w:style>
-  <w:style w:type="table" w:customStyle="1" w:styleId="a2">
-    <w:basedOn w:val="TableNormal"/>
-    <w:tblPr>
-      <w:tblStyleRowBandSize w:val="1"/>
-      <w:tblStyleColBandSize w:val="1"/>
-      <w:tblInd w:w="0" w:type="dxa"/>
-      <w:tblCellMar>
-        <w:top w:w="100" w:type="dxa"/>
-        <w:left w:w="100" w:type="dxa"/>
-        <w:bottom w:w="100" w:type="dxa"/>
-        <w:right w:w="100" w:type="dxa"/>
-      </w:tblCellMar>
-    </w:tblPr>
-  </w:style>
-  <w:style w:type="table" w:customStyle="1" w:styleId="a3">
-    <w:basedOn w:val="TableNormal"/>
-    <w:tblPr>
-      <w:tblStyleRowBandSize w:val="1"/>
-      <w:tblStyleColBandSize w:val="1"/>
-      <w:tblInd w:w="0" w:type="dxa"/>
-      <w:tblCellMar>
-        <w:top w:w="100" w:type="dxa"/>
-        <w:left w:w="100" w:type="dxa"/>
-        <w:bottom w:w="100" w:type="dxa"/>
-        <w:right w:w="100" w:type="dxa"/>
-      </w:tblCellMar>
-    </w:tblPr>
-  </w:style>
-  <w:style w:type="paragraph" w:styleId="BalloonText">
-    <w:name w:val="Balloon Text"/>
-    <w:basedOn w:val="Normal"/>
-    <w:link w:val="BalloonTextChar"/>
-    <w:uiPriority w:val="99"/>
-    <w:semiHidden/>
-    <w:unhideWhenUsed/>
-    <w:rsid w:val="00242627"/>
-    <w:rPr>
-      <w:rFonts w:ascii="Tahoma" w:hAnsi="Tahoma" w:cs="Tahoma"/>
-      <w:sz w:val="16"/>
-      <w:szCs w:val="16"/>
-    </w:rPr>
-  </w:style>
-  <w:style w:type="character" w:customStyle="1" w:styleId="BalloonTextChar">
-    <w:name w:val="Balloon Text Char"/>
-    <w:basedOn w:val="DefaultParagraphFont"/>
-    <w:link w:val="BalloonText"/>
-    <w:uiPriority w:val="99"/>
-    <w:semiHidden/>
-    <w:rsid w:val="00242627"/>
-    <w:rPr>
-      <w:rFonts w:ascii="Tahoma" w:hAnsi="Tahoma" w:cs="Tahoma"/>
-      <w:sz w:val="16"/>
-      <w:szCs w:val="16"/>
-    </w:rPr>
-  </w:style>
-  <w:style w:type="character" w:styleId="Hyperlink">
-    <w:name w:val="Hyperlink"/>
-    <w:basedOn w:val="DefaultParagraphFont"/>
-    <w:uiPriority w:val="99"/>
-    <w:unhideWhenUsed/>
-    <w:rsid w:val="00671801"/>
-    <w:rPr>
-      <w:color w:val="0000FF" w:themeColor="hyperlink"/>
-      <w:u w:val="single"/>
-    </w:rPr>
-  </w:style>
-  <w:style w:type="paragraph" w:styleId="NormalWeb">
-    <w:name w:val="Normal (Web)"/>
-    <w:basedOn w:val="Normal"/>
-    <w:uiPriority w:val="99"/>
-    <w:unhideWhenUsed/>
-    <w:rsid w:val="006C4D9B"/>
-    <w:pPr>
-      <w:spacing w:before="100" w:beforeAutospacing="1" w:after="100" w:afterAutospacing="1"/>
-    </w:pPr>
-    <w:rPr>
-      <w:lang w:val="en-IN"/>
-    </w:rPr>
-  </w:style>
-  <w:style w:type="paragraph" w:styleId="ListParagraph">
-    <w:name w:val="List Paragraph"/>
-    <w:basedOn w:val="Normal"/>
-    <w:uiPriority w:val="34"/>
-    <w:qFormat/>
-    <w:rsid w:val="001307BF"/>
-    <w:pPr>
-      <w:ind w:left="720"/>
-      <w:contextualSpacing/>
-    </w:pPr>
-  </w:style>
-  <w:style w:type="paragraph" w:styleId="Header">
-    <w:name w:val="header"/>
-    <w:basedOn w:val="Normal"/>
-    <w:link w:val="HeaderChar"/>
-    <w:uiPriority w:val="99"/>
-    <w:unhideWhenUsed/>
-    <w:rsid w:val="00803046"/>
-    <w:pPr>
-      <w:tabs>
-        <w:tab w:val="center" w:pos="4513"/>
-        <w:tab w:val="right" w:pos="9026"/>
-      </w:tabs>
-    </w:pPr>
-  </w:style>
-  <w:style w:type="character" w:customStyle="1" w:styleId="HeaderChar">
-    <w:name w:val="Header Char"/>
-    <w:basedOn w:val="DefaultParagraphFont"/>
-    <w:link w:val="Header"/>
-    <w:uiPriority w:val="99"/>
-    <w:rsid w:val="00803046"/>
-  </w:style>
-  <w:style w:type="paragraph" w:styleId="Footer">
-    <w:name w:val="footer"/>
-    <w:basedOn w:val="Normal"/>
-    <w:link w:val="FooterChar"/>
-    <w:uiPriority w:val="99"/>
-    <w:unhideWhenUsed/>
-    <w:rsid w:val="00803046"/>
-    <w:pPr>
-      <w:tabs>
-        <w:tab w:val="center" w:pos="4513"/>
-        <w:tab w:val="right" w:pos="9026"/>
-      </w:tabs>
-    </w:pPr>
-  </w:style>
-  <w:style w:type="character" w:customStyle="1" w:styleId="FooterChar">
-    <w:name w:val="Footer Char"/>
-    <w:basedOn w:val="DefaultParagraphFont"/>
-    <w:link w:val="Footer"/>
-    <w:uiPriority w:val="99"/>
-    <w:rsid w:val="00803046"/>
-  </w:style>
-  <w:style w:type="table" w:styleId="MediumGrid2-Accent4">
-    <w:name w:val="Medium Grid 2 Accent 4"/>
-    <w:basedOn w:val="TableNormal"/>
-    <w:uiPriority w:val="68"/>
-    <w:rsid w:val="000466EE"/>
-    <w:rPr>
-      <w:rFonts w:asciiTheme="majorHAnsi" w:eastAsiaTheme="majorEastAsia" w:hAnsiTheme="majorHAnsi" w:cstheme="majorBidi"/>
-      <w:color w:val="000000" w:themeColor="text1"/>
-    </w:rPr>
-    <w:tblPr>
-      <w:tblStyleRowBandSize w:val="1"/>
-      <w:tblStyleColBandSize w:val="1"/>
-      <w:tblInd w:w="0" w:type="dxa"/>
-      <w:tblBorders>
-        <w:top w:val="single" w:sz="8" w:space="0" w:color="8064A2" w:themeColor="accent4"/>
-        <w:left w:val="single" w:sz="8" w:space="0" w:color="8064A2" w:themeColor="accent4"/>
-        <w:bottom w:val="single" w:sz="8" w:space="0" w:color="8064A2" w:themeColor="accent4"/>
-        <w:right w:val="single" w:sz="8" w:space="0" w:color="8064A2" w:themeColor="accent4"/>
-        <w:insideH w:val="single" w:sz="8" w:space="0" w:color="8064A2" w:themeColor="accent4"/>
-        <w:insideV w:val="single" w:sz="8" w:space="0" w:color="8064A2" w:themeColor="accent4"/>
-      </w:tblBorders>
-      <w:tblCellMar>
-        <w:top w:w="0" w:type="dxa"/>
-        <w:left w:w="108" w:type="dxa"/>
-        <w:bottom w:w="0" w:type="dxa"/>
-        <w:right w:w="108" w:type="dxa"/>
-      </w:tblCellMar>
-    </w:tblPr>
-    <w:tcPr>
-      <w:shd w:val="clear" w:color="auto" w:fill="DFD8E8" w:themeFill="accent4" w:themeFillTint="3F"/>
-    </w:tcPr>
-    <w:tblStylePr w:type="firstRow">
-      <w:rPr>
-        <w:b/>
-        <w:bCs/>
-        <w:color w:val="000000" w:themeColor="text1"/>
-      </w:rPr>
-      <w:tblPr/>
-      <w:tcPr>
-        <w:shd w:val="clear" w:color="auto" w:fill="F2EFF6" w:themeFill="accent4" w:themeFillTint="19"/>
-      </w:tcPr>
-    </w:tblStylePr>
-    <w:tblStylePr w:type="lastRow">
-      <w:rPr>
-        <w:b/>
-        <w:bCs/>
-        <w:color w:val="000000" w:themeColor="text1"/>
-      </w:rPr>
-      <w:tblPr/>
-      <w:tcPr>
-        <w:tcBorders>
-          <w:top w:val="single" w:sz="12" w:space="0" w:color="000000" w:themeColor="text1"/>
-          <w:left w:val="nil"/>
-          <w:bottom w:val="nil"/>
-          <w:right w:val="nil"/>
-          <w:insideH w:val="nil"/>
-          <w:insideV w:val="nil"/>
-        </w:tcBorders>
-        <w:shd w:val="clear" w:color="auto" w:fill="FFFFFF" w:themeFill="background1"/>
-      </w:tcPr>
-    </w:tblStylePr>
-    <w:tblStylePr w:type="firstCol">
-      <w:rPr>
-        <w:b/>
-        <w:bCs/>
-        <w:color w:val="000000" w:themeColor="text1"/>
-      </w:rPr>
-      <w:tblPr/>
-      <w:tcPr>
-        <w:tcBorders>
-          <w:top w:val="nil"/>
-          <w:left w:val="nil"/>
-          <w:bottom w:val="nil"/>
-          <w:right w:val="nil"/>
-          <w:insideH w:val="nil"/>
-          <w:insideV w:val="nil"/>
-        </w:tcBorders>
-        <w:shd w:val="clear" w:color="auto" w:fill="FFFFFF" w:themeFill="background1"/>
-      </w:tcPr>
-    </w:tblStylePr>
-    <w:tblStylePr w:type="lastCol">
-      <w:rPr>
-        <w:b w:val="0"/>
-        <w:bCs w:val="0"/>
-        <w:color w:val="000000" w:themeColor="text1"/>
-      </w:rPr>
-      <w:tblPr/>
-      <w:tcPr>
-        <w:tcBorders>
-          <w:top w:val="nil"/>
-          <w:left w:val="nil"/>
-          <w:bottom w:val="nil"/>
-          <w:right w:val="nil"/>
-          <w:insideH w:val="nil"/>
-          <w:insideV w:val="nil"/>
-        </w:tcBorders>
-        <w:shd w:val="clear" w:color="auto" w:fill="E5DFEC" w:themeFill="accent4" w:themeFillTint="33"/>
-      </w:tcPr>
-    </w:tblStylePr>
-    <w:tblStylePr w:type="band1Vert">
-      <w:tblPr/>
-      <w:tcPr>
-        <w:shd w:val="clear" w:color="auto" w:fill="BFB1D0" w:themeFill="accent4" w:themeFillTint="7F"/>
-      </w:tcPr>
-    </w:tblStylePr>
-    <w:tblStylePr w:type="band1Horz">
-      <w:tblPr/>
-      <w:tcPr>
-        <w:tcBorders>
-          <w:insideH w:val="single" w:sz="6" w:space="0" w:color="8064A2" w:themeColor="accent4"/>
-          <w:insideV w:val="single" w:sz="6" w:space="0" w:color="8064A2" w:themeColor="accent4"/>
-        </w:tcBorders>
-        <w:shd w:val="clear" w:color="auto" w:fill="BFB1D0" w:themeFill="accent4" w:themeFillTint="7F"/>
-      </w:tcPr>
-    </w:tblStylePr>
-    <w:tblStylePr w:type="nwCell">
-      <w:tblPr/>
-      <w:tcPr>
-        <w:shd w:val="clear" w:color="auto" w:fill="FFFFFF" w:themeFill="background1"/>
-      </w:tcPr>
-    </w:tblStylePr>
-  </w:style>
-  <w:style w:type="table" w:styleId="MediumGrid1-Accent4">
-    <w:name w:val="Medium Grid 1 Accent 4"/>
-    <w:basedOn w:val="TableNormal"/>
-    <w:uiPriority w:val="67"/>
-    <w:rsid w:val="00D7437C"/>
-    <w:tblPr>
-      <w:tblStyleRowBandSize w:val="1"/>
-      <w:tblStyleColBandSize w:val="1"/>
-      <w:tblInd w:w="0" w:type="dxa"/>
-      <w:tblBorders>
-        <w:top w:val="single" w:sz="8" w:space="0" w:color="9F8AB9" w:themeColor="accent4" w:themeTint="BF"/>
-        <w:left w:val="single" w:sz="8" w:space="0" w:color="9F8AB9" w:themeColor="accent4" w:themeTint="BF"/>
-        <w:bottom w:val="single" w:sz="8" w:space="0" w:color="9F8AB9" w:themeColor="accent4" w:themeTint="BF"/>
-        <w:right w:val="single" w:sz="8" w:space="0" w:color="9F8AB9" w:themeColor="accent4" w:themeTint="BF"/>
-        <w:insideH w:val="single" w:sz="8" w:space="0" w:color="9F8AB9" w:themeColor="accent4" w:themeTint="BF"/>
-        <w:insideV w:val="single" w:sz="8" w:space="0" w:color="9F8AB9" w:themeColor="accent4" w:themeTint="BF"/>
-      </w:tblBorders>
-      <w:tblCellMar>
-        <w:top w:w="0" w:type="dxa"/>
-        <w:left w:w="108" w:type="dxa"/>
-        <w:bottom w:w="0" w:type="dxa"/>
-        <w:right w:w="108" w:type="dxa"/>
-      </w:tblCellMar>
     </w:tblPr>
     <w:tcPr>
       <w:shd w:val="clear" w:color="auto" w:fill="DFD8E8" w:themeFill="accent4" w:themeFillTint="3F"/>

</xml_diff>